<commit_message>
add Zacha 11 transcription
</commit_message>
<xml_diff>
--- a/Books/Keys_for_Kids.docx
+++ b/Books/Keys_for_Kids.docx
@@ -2520,26 +2520,62 @@
           <w:sz w:val="28"/>
           <w:szCs w:val="28"/>
         </w:rPr>
-        <w:t>杰德紧紧抱着她的新泰迪熊跑进了客厅。她穿过一堆包装纸，找到放在咖啡桌上的家庭圣经。</w:t>
-      </w:r>
-    </w:p>
-    <w:p>
-      <w:pPr>
-        <w:spacing w:line="240" w:lineRule="auto"/>
-        <w:ind w:firstLineChars="200" w:firstLine="560"/>
-        <w:rPr>
-          <w:rFonts w:ascii="楷体" w:eastAsia="楷体" w:hAnsi="楷体" w:cs="Times New Roman" w:hint="eastAsia"/>
-          <w:sz w:val="28"/>
-          <w:szCs w:val="28"/>
-        </w:rPr>
-      </w:pPr>
-      <w:r>
-        <w:rPr>
-          <w:rFonts w:ascii="楷体" w:eastAsia="楷体" w:hAnsi="楷体" w:cs="Times New Roman" w:hint="eastAsia"/>
-          <w:sz w:val="28"/>
-          <w:szCs w:val="28"/>
-        </w:rPr>
-        <w:t>“妈妈，”她一边说，一边走进厨房，看见妈妈正在台面上擀派皮。“我们差点忘了读圣诞故事！我们总是在拆完礼物后读它。”</w:t>
+        <w:t>杰德紧紧抱着她的新泰</w:t>
+      </w:r>
+      <w:proofErr w:type="gramStart"/>
+      <w:r>
+        <w:rPr>
+          <w:rFonts w:ascii="楷体" w:eastAsia="楷体" w:hAnsi="楷体" w:cs="Times New Roman" w:hint="eastAsia"/>
+          <w:sz w:val="28"/>
+          <w:szCs w:val="28"/>
+        </w:rPr>
+        <w:t>迪</w:t>
+      </w:r>
+      <w:proofErr w:type="gramEnd"/>
+      <w:r>
+        <w:rPr>
+          <w:rFonts w:ascii="楷体" w:eastAsia="楷体" w:hAnsi="楷体" w:cs="Times New Roman" w:hint="eastAsia"/>
+          <w:sz w:val="28"/>
+          <w:szCs w:val="28"/>
+        </w:rPr>
+        <w:t>熊跑进了客厅。她穿过一堆包装纸，找到放在咖啡桌上的家庭圣经。</w:t>
+      </w:r>
+    </w:p>
+    <w:p>
+      <w:pPr>
+        <w:spacing w:line="240" w:lineRule="auto"/>
+        <w:ind w:firstLineChars="200" w:firstLine="560"/>
+        <w:rPr>
+          <w:rFonts w:ascii="楷体" w:eastAsia="楷体" w:hAnsi="楷体" w:cs="Times New Roman" w:hint="eastAsia"/>
+          <w:sz w:val="28"/>
+          <w:szCs w:val="28"/>
+        </w:rPr>
+      </w:pPr>
+      <w:r>
+        <w:rPr>
+          <w:rFonts w:ascii="楷体" w:eastAsia="楷体" w:hAnsi="楷体" w:cs="Times New Roman" w:hint="eastAsia"/>
+          <w:sz w:val="28"/>
+          <w:szCs w:val="28"/>
+        </w:rPr>
+        <w:t>“妈妈，”她一边说，一边走进厨房，看见妈妈正在台面上</w:t>
+      </w:r>
+      <w:proofErr w:type="gramStart"/>
+      <w:r>
+        <w:rPr>
+          <w:rFonts w:ascii="楷体" w:eastAsia="楷体" w:hAnsi="楷体" w:cs="Times New Roman" w:hint="eastAsia"/>
+          <w:sz w:val="28"/>
+          <w:szCs w:val="28"/>
+        </w:rPr>
+        <w:t>擀派皮</w:t>
+      </w:r>
+      <w:proofErr w:type="gramEnd"/>
+      <w:r>
+        <w:rPr>
+          <w:rFonts w:ascii="楷体" w:eastAsia="楷体" w:hAnsi="楷体" w:cs="Times New Roman" w:hint="eastAsia"/>
+          <w:sz w:val="28"/>
+          <w:szCs w:val="28"/>
+        </w:rPr>
+        <w:t>。“我们差点忘了读圣诞故事！我们总是在拆完礼物后读它。”</w:t>
       </w:r>
     </w:p>
     <w:p>
@@ -2577,45 +2613,109 @@
           <w:sz w:val="28"/>
           <w:szCs w:val="28"/>
         </w:rPr>
-        <w:t>杰德垂头丧气地走回客厅，瘫坐在一堆揉皱的包装纸中，望着她的泰迪熊。</w:t>
-      </w:r>
-    </w:p>
-    <w:p>
-      <w:pPr>
-        <w:spacing w:line="240" w:lineRule="auto"/>
-        <w:ind w:firstLineChars="200" w:firstLine="560"/>
-        <w:rPr>
-          <w:rFonts w:ascii="楷体" w:eastAsia="楷体" w:hAnsi="楷体" w:cs="Times New Roman" w:hint="eastAsia"/>
-          <w:sz w:val="28"/>
-          <w:szCs w:val="28"/>
-        </w:rPr>
-      </w:pPr>
-      <w:r>
-        <w:rPr>
-          <w:rFonts w:ascii="楷体" w:eastAsia="楷体" w:hAnsi="楷体" w:cs="Times New Roman" w:hint="eastAsia"/>
-          <w:sz w:val="28"/>
-          <w:szCs w:val="28"/>
-        </w:rPr>
-        <w:t>“我该给你取什么名字呢？”杰德摸着泰迪熊粉红色的蝴蝶结说道。“我知道了，”她说，“马大！”</w:t>
-      </w:r>
-    </w:p>
-    <w:p>
-      <w:pPr>
-        <w:spacing w:line="240" w:lineRule="auto"/>
-        <w:ind w:firstLineChars="200" w:firstLine="560"/>
-        <w:rPr>
-          <w:rFonts w:ascii="楷体" w:eastAsia="楷体" w:hAnsi="楷体" w:cs="Times New Roman" w:hint="eastAsia"/>
-          <w:sz w:val="28"/>
-          <w:szCs w:val="28"/>
-        </w:rPr>
-      </w:pPr>
-      <w:r>
-        <w:rPr>
-          <w:rFonts w:ascii="楷体" w:eastAsia="楷体" w:hAnsi="楷体" w:cs="Times New Roman" w:hint="eastAsia"/>
-          <w:sz w:val="28"/>
-          <w:szCs w:val="28"/>
-        </w:rPr>
-        <w:t>杰德皱起眉头，想起了她在主日学中学到的马利亚和马大的故事，发现马大听起来很像她的妈妈。</w:t>
+        <w:t>杰德垂头丧气地走回客厅，瘫坐在一堆揉皱的包装纸中，望着她的泰</w:t>
+      </w:r>
+      <w:proofErr w:type="gramStart"/>
+      <w:r>
+        <w:rPr>
+          <w:rFonts w:ascii="楷体" w:eastAsia="楷体" w:hAnsi="楷体" w:cs="Times New Roman" w:hint="eastAsia"/>
+          <w:sz w:val="28"/>
+          <w:szCs w:val="28"/>
+        </w:rPr>
+        <w:t>迪</w:t>
+      </w:r>
+      <w:proofErr w:type="gramEnd"/>
+      <w:r>
+        <w:rPr>
+          <w:rFonts w:ascii="楷体" w:eastAsia="楷体" w:hAnsi="楷体" w:cs="Times New Roman" w:hint="eastAsia"/>
+          <w:sz w:val="28"/>
+          <w:szCs w:val="28"/>
+        </w:rPr>
+        <w:t>熊。</w:t>
+      </w:r>
+    </w:p>
+    <w:p>
+      <w:pPr>
+        <w:spacing w:line="240" w:lineRule="auto"/>
+        <w:ind w:firstLineChars="200" w:firstLine="560"/>
+        <w:rPr>
+          <w:rFonts w:ascii="楷体" w:eastAsia="楷体" w:hAnsi="楷体" w:cs="Times New Roman" w:hint="eastAsia"/>
+          <w:sz w:val="28"/>
+          <w:szCs w:val="28"/>
+        </w:rPr>
+      </w:pPr>
+      <w:r>
+        <w:rPr>
+          <w:rFonts w:ascii="楷体" w:eastAsia="楷体" w:hAnsi="楷体" w:cs="Times New Roman" w:hint="eastAsia"/>
+          <w:sz w:val="28"/>
+          <w:szCs w:val="28"/>
+        </w:rPr>
+        <w:t>“我该给你取什么名字呢？”杰德摸着泰</w:t>
+      </w:r>
+      <w:proofErr w:type="gramStart"/>
+      <w:r>
+        <w:rPr>
+          <w:rFonts w:ascii="楷体" w:eastAsia="楷体" w:hAnsi="楷体" w:cs="Times New Roman" w:hint="eastAsia"/>
+          <w:sz w:val="28"/>
+          <w:szCs w:val="28"/>
+        </w:rPr>
+        <w:t>迪</w:t>
+      </w:r>
+      <w:proofErr w:type="gramEnd"/>
+      <w:r>
+        <w:rPr>
+          <w:rFonts w:ascii="楷体" w:eastAsia="楷体" w:hAnsi="楷体" w:cs="Times New Roman" w:hint="eastAsia"/>
+          <w:sz w:val="28"/>
+          <w:szCs w:val="28"/>
+        </w:rPr>
+        <w:t>熊粉红色的蝴蝶结说道。“我知道了，”她说，“马大！”</w:t>
+      </w:r>
+    </w:p>
+    <w:p>
+      <w:pPr>
+        <w:spacing w:line="240" w:lineRule="auto"/>
+        <w:ind w:firstLineChars="200" w:firstLine="560"/>
+        <w:rPr>
+          <w:rFonts w:ascii="楷体" w:eastAsia="楷体" w:hAnsi="楷体" w:cs="Times New Roman" w:hint="eastAsia"/>
+          <w:sz w:val="28"/>
+          <w:szCs w:val="28"/>
+        </w:rPr>
+      </w:pPr>
+      <w:proofErr w:type="gramStart"/>
+      <w:r>
+        <w:rPr>
+          <w:rFonts w:ascii="楷体" w:eastAsia="楷体" w:hAnsi="楷体" w:cs="Times New Roman" w:hint="eastAsia"/>
+          <w:sz w:val="28"/>
+          <w:szCs w:val="28"/>
+        </w:rPr>
+        <w:t>杰德皱起</w:t>
+      </w:r>
+      <w:proofErr w:type="gramEnd"/>
+      <w:r>
+        <w:rPr>
+          <w:rFonts w:ascii="楷体" w:eastAsia="楷体" w:hAnsi="楷体" w:cs="Times New Roman" w:hint="eastAsia"/>
+          <w:sz w:val="28"/>
+          <w:szCs w:val="28"/>
+        </w:rPr>
+        <w:t>眉头，想起了她在</w:t>
+      </w:r>
+      <w:proofErr w:type="gramStart"/>
+      <w:r>
+        <w:rPr>
+          <w:rFonts w:ascii="楷体" w:eastAsia="楷体" w:hAnsi="楷体" w:cs="Times New Roman" w:hint="eastAsia"/>
+          <w:sz w:val="28"/>
+          <w:szCs w:val="28"/>
+        </w:rPr>
+        <w:t>主日学中学</w:t>
+      </w:r>
+      <w:proofErr w:type="gramEnd"/>
+      <w:r>
+        <w:rPr>
+          <w:rFonts w:ascii="楷体" w:eastAsia="楷体" w:hAnsi="楷体" w:cs="Times New Roman" w:hint="eastAsia"/>
+          <w:sz w:val="28"/>
+          <w:szCs w:val="28"/>
+        </w:rPr>
+        <w:t>到的马利亚和马大的故事，发现马大听起来很像她的妈妈。</w:t>
       </w:r>
     </w:p>
     <w:p>
@@ -2673,7 +2773,43 @@
           <w:sz w:val="28"/>
           <w:szCs w:val="28"/>
         </w:rPr>
-        <w:t>“在圣经里，耶稣去拜访了两姐妹，马利亚和马大。马大忙着打扫和做饭，以至于没有时间陪耶稣。但马利亚决定陪伴耶稣比其他任何事都重要。”杰德低下头，说：“我觉得你让圣诞节的忙碌比和耶稣在一起更重要了。”</w:t>
+        <w:t>“在圣经里，耶稣去拜访了两姐妹，马利亚和马大。马</w:t>
+      </w:r>
+      <w:proofErr w:type="gramStart"/>
+      <w:r>
+        <w:rPr>
+          <w:rFonts w:ascii="楷体" w:eastAsia="楷体" w:hAnsi="楷体" w:cs="Times New Roman" w:hint="eastAsia"/>
+          <w:sz w:val="28"/>
+          <w:szCs w:val="28"/>
+        </w:rPr>
+        <w:t>大忙着</w:t>
+      </w:r>
+      <w:proofErr w:type="gramEnd"/>
+      <w:r>
+        <w:rPr>
+          <w:rFonts w:ascii="楷体" w:eastAsia="楷体" w:hAnsi="楷体" w:cs="Times New Roman" w:hint="eastAsia"/>
+          <w:sz w:val="28"/>
+          <w:szCs w:val="28"/>
+        </w:rPr>
+        <w:t>打扫和做饭，以至于没有时间陪耶稣。但马利亚决定陪伴耶稣比其他任何事都重要。”杰德低下头，说：“我觉得你让圣诞节的忙碌比和耶稣在</w:t>
+      </w:r>
+      <w:proofErr w:type="gramStart"/>
+      <w:r>
+        <w:rPr>
+          <w:rFonts w:ascii="楷体" w:eastAsia="楷体" w:hAnsi="楷体" w:cs="Times New Roman" w:hint="eastAsia"/>
+          <w:sz w:val="28"/>
+          <w:szCs w:val="28"/>
+        </w:rPr>
+        <w:t>一</w:t>
+      </w:r>
+      <w:proofErr w:type="gramEnd"/>
+      <w:r>
+        <w:rPr>
+          <w:rFonts w:ascii="楷体" w:eastAsia="楷体" w:hAnsi="楷体" w:cs="Times New Roman" w:hint="eastAsia"/>
+          <w:sz w:val="28"/>
+          <w:szCs w:val="28"/>
+        </w:rPr>
+        <w:t>起更重要了。”</w:t>
       </w:r>
     </w:p>
     <w:p>
@@ -3016,7 +3152,25 @@
           <w:sz w:val="28"/>
           <w:szCs w:val="28"/>
         </w:rPr>
-        <w:t xml:space="preserve">孩子们现在每人面前都有一个橙子、一根蜡烛、四根牙签、一些干果和一条红丝带。艾米莉的妈妈举起一个橙子说：“他们是这样做的：橙子代表世界。上帝如此爱我们这个世界，甚至差派祂的儿子来拯救我们。耶稣为了赎我们的罪而死在十字架上，又从死里复活，使我们得以拥有永生。这就是红丝带的意义——它代表耶稣的宝血。现在，把丝带粘在橙子上吧。” </w:t>
+        <w:t>孩子们现在每人面前都有一个橙子、一根蜡烛、四根牙签、一些干果和一条红丝带。艾米莉的妈妈举起一个橙子说：“他们是这样做的：橙子代表世界。上帝如此爱我们这个世界，甚至差派祂的儿子来拯救我们。耶稣为了</w:t>
+      </w:r>
+      <w:proofErr w:type="gramStart"/>
+      <w:r>
+        <w:rPr>
+          <w:rFonts w:ascii="楷体" w:eastAsia="楷体" w:hAnsi="楷体" w:cs="Times New Roman"/>
+          <w:sz w:val="28"/>
+          <w:szCs w:val="28"/>
+        </w:rPr>
+        <w:t>赎</w:t>
+      </w:r>
+      <w:proofErr w:type="gramEnd"/>
+      <w:r>
+        <w:rPr>
+          <w:rFonts w:ascii="楷体" w:eastAsia="楷体" w:hAnsi="楷体" w:cs="Times New Roman"/>
+          <w:sz w:val="28"/>
+          <w:szCs w:val="28"/>
+        </w:rPr>
+        <w:t xml:space="preserve">我们的罪而死在十字架上，又从死里复活，使我们得以拥有永生。这就是红丝带的意义——它代表耶稣的宝血。现在，把丝带粘在橙子上吧。” </w:t>
       </w:r>
     </w:p>
     <w:p>
@@ -3437,7 +3591,25 @@
           <w:sz w:val="28"/>
           <w:szCs w:val="28"/>
         </w:rPr>
-        <w:t xml:space="preserve">早餐后，撒切尔安静地坐着，听爸爸读一段圣经经文。“嗯，”爸爸合上圣经说，“这些经文告诉我们，上帝正在帮助我们培养与耶稣相同的品格特质，并使我们越来越像祂。”爸爸看着家人，“有没有人注意到上帝在你们生命中帮助你们成长的方式？” </w:t>
+        <w:t>早餐后，撒切尔安静地坐着，听</w:t>
+      </w:r>
+      <w:proofErr w:type="gramStart"/>
+      <w:r>
+        <w:rPr>
+          <w:rFonts w:ascii="楷体" w:eastAsia="楷体" w:hAnsi="楷体" w:cs="Times New Roman" w:hint="eastAsia"/>
+          <w:sz w:val="28"/>
+          <w:szCs w:val="28"/>
+        </w:rPr>
+        <w:t>爸爸读</w:t>
+      </w:r>
+      <w:proofErr w:type="gramEnd"/>
+      <w:r>
+        <w:rPr>
+          <w:rFonts w:ascii="楷体" w:eastAsia="楷体" w:hAnsi="楷体" w:cs="Times New Roman" w:hint="eastAsia"/>
+          <w:sz w:val="28"/>
+          <w:szCs w:val="28"/>
+        </w:rPr>
+        <w:t xml:space="preserve">一段圣经经文。“嗯，”爸爸合上圣经说，“这些经文告诉我们，上帝正在帮助我们培养与耶稣相同的品格特质，并使我们越来越像祂。”爸爸看着家人，“有没有人注意到上帝在你们生命中帮助你们成长的方式？” </w:t>
       </w:r>
     </w:p>
     <w:bookmarkEnd w:id="10"/>
@@ -3727,7 +3899,25 @@
           <w:sz w:val="28"/>
           <w:szCs w:val="28"/>
         </w:rPr>
-        <w:t>你知道吗？如果你是基督徒，上帝正在帮助你在属灵上成长！成长需要时间，所以你可能不</w:t>
+        <w:t>你知道吗？如果你是基督徒，上帝正在帮助你在</w:t>
+      </w:r>
+      <w:proofErr w:type="gramStart"/>
+      <w:r>
+        <w:rPr>
+          <w:rFonts w:ascii="楷体" w:eastAsia="楷体" w:hAnsi="楷体" w:cs="Times New Roman" w:hint="eastAsia"/>
+          <w:sz w:val="28"/>
+          <w:szCs w:val="28"/>
+        </w:rPr>
+        <w:t>属灵上</w:t>
+      </w:r>
+      <w:proofErr w:type="gramEnd"/>
+      <w:r>
+        <w:rPr>
+          <w:rFonts w:ascii="楷体" w:eastAsia="楷体" w:hAnsi="楷体" w:cs="Times New Roman" w:hint="eastAsia"/>
+          <w:sz w:val="28"/>
+          <w:szCs w:val="28"/>
+        </w:rPr>
+        <w:t>成长！成长需要时间，所以你可能不</w:t>
       </w:r>
     </w:p>
     <w:p>
@@ -4795,7 +4985,25 @@
           <w:szCs w:val="28"/>
         </w:rPr>
         <w:lastRenderedPageBreak/>
-        <w:t>亮的雪毯。</w:t>
+        <w:t>亮的雪</w:t>
+      </w:r>
+      <w:proofErr w:type="gramStart"/>
+      <w:r>
+        <w:rPr>
+          <w:rFonts w:ascii="楷体" w:eastAsia="楷体" w:hAnsi="楷体" w:cs="Times New Roman" w:hint="eastAsia"/>
+          <w:sz w:val="28"/>
+          <w:szCs w:val="28"/>
+        </w:rPr>
+        <w:t>毯</w:t>
+      </w:r>
+      <w:proofErr w:type="gramEnd"/>
+      <w:r>
+        <w:rPr>
+          <w:rFonts w:ascii="楷体" w:eastAsia="楷体" w:hAnsi="楷体" w:cs="Times New Roman" w:hint="eastAsia"/>
+          <w:sz w:val="28"/>
+          <w:szCs w:val="28"/>
+        </w:rPr>
+        <w:t>。</w:t>
       </w:r>
     </w:p>
     <w:p>
@@ -5212,7 +5420,25 @@
           <w:sz w:val="30"/>
           <w:szCs w:val="30"/>
         </w:rPr>
-        <w:t>约翰福音 3:16-17；罗马书 6:23；歌罗西书 3:15</w:t>
+        <w:t>约翰福音 3:16-17；罗马书 6:23；</w:t>
+      </w:r>
+      <w:proofErr w:type="gramStart"/>
+      <w:r>
+        <w:rPr>
+          <w:rFonts w:ascii="等线" w:eastAsia="等线" w:hAnsi="等线" w:cs="Times New Roman"/>
+          <w:sz w:val="30"/>
+          <w:szCs w:val="30"/>
+        </w:rPr>
+        <w:t>歌罗西</w:t>
+      </w:r>
+      <w:proofErr w:type="gramEnd"/>
+      <w:r>
+        <w:rPr>
+          <w:rFonts w:ascii="等线" w:eastAsia="等线" w:hAnsi="等线" w:cs="Times New Roman"/>
+          <w:sz w:val="30"/>
+          <w:szCs w:val="30"/>
+        </w:rPr>
+        <w:t>书 3:15</w:t>
       </w:r>
     </w:p>
     <w:p>
@@ -5313,13 +5539,23 @@
           <w:szCs w:val="28"/>
         </w:rPr>
       </w:pPr>
-      <w:r>
-        <w:rPr>
-          <w:rFonts w:ascii="楷体" w:eastAsia="楷体" w:hAnsi="楷体" w:cs="Times New Roman" w:hint="eastAsia"/>
-          <w:sz w:val="28"/>
-          <w:szCs w:val="28"/>
-        </w:rPr>
-        <w:t>歌罗西书 3:15</w:t>
+      <w:proofErr w:type="gramStart"/>
+      <w:r>
+        <w:rPr>
+          <w:rFonts w:ascii="楷体" w:eastAsia="楷体" w:hAnsi="楷体" w:cs="Times New Roman" w:hint="eastAsia"/>
+          <w:sz w:val="28"/>
+          <w:szCs w:val="28"/>
+        </w:rPr>
+        <w:t>歌罗西</w:t>
+      </w:r>
+      <w:proofErr w:type="gramEnd"/>
+      <w:r>
+        <w:rPr>
+          <w:rFonts w:ascii="楷体" w:eastAsia="楷体" w:hAnsi="楷体" w:cs="Times New Roman" w:hint="eastAsia"/>
+          <w:sz w:val="28"/>
+          <w:szCs w:val="28"/>
+        </w:rPr>
+        <w:t>书 3:15</w:t>
       </w:r>
       <w:r>
         <w:rPr>
@@ -5335,7 +5571,25 @@
           <w:sz w:val="28"/>
           <w:szCs w:val="28"/>
         </w:rPr>
-        <w:t xml:space="preserve">“又要叫基督的平安在你们心里作主；你们也为此蒙召，归为一体；且要存感谢的心。”（和合本） </w:t>
+        <w:t>“又要叫基督的平安在你们心里</w:t>
+      </w:r>
+      <w:proofErr w:type="gramStart"/>
+      <w:r>
+        <w:rPr>
+          <w:rFonts w:ascii="楷体" w:eastAsia="楷体" w:hAnsi="楷体" w:cs="Times New Roman" w:hint="eastAsia"/>
+          <w:sz w:val="28"/>
+          <w:szCs w:val="28"/>
+        </w:rPr>
+        <w:t>作主</w:t>
+      </w:r>
+      <w:proofErr w:type="gramEnd"/>
+      <w:r>
+        <w:rPr>
+          <w:rFonts w:ascii="楷体" w:eastAsia="楷体" w:hAnsi="楷体" w:cs="Times New Roman" w:hint="eastAsia"/>
+          <w:sz w:val="28"/>
+          <w:szCs w:val="28"/>
+        </w:rPr>
+        <w:t xml:space="preserve">；你们也为此蒙召，归为一体；且要存感谢的心。”（和合本） </w:t>
       </w:r>
     </w:p>
     <w:p>
@@ -5450,7 +5704,43 @@
           <w:sz w:val="28"/>
           <w:szCs w:val="28"/>
         </w:rPr>
-        <w:t xml:space="preserve">突然间，克里斯蒂感到自己是全世界最富有的女孩。“谢谢祢，神，赐给我这份最宝贵的礼物——祢的儿子耶稣！” </w:t>
+        <w:t>突然间，克里斯蒂感到自己是全世界最富有的女孩。“谢谢</w:t>
+      </w:r>
+      <w:proofErr w:type="gramStart"/>
+      <w:r>
+        <w:rPr>
+          <w:rFonts w:ascii="楷体" w:eastAsia="楷体" w:hAnsi="楷体" w:cs="Times New Roman" w:hint="eastAsia"/>
+          <w:sz w:val="28"/>
+          <w:szCs w:val="28"/>
+        </w:rPr>
+        <w:t>祢</w:t>
+      </w:r>
+      <w:proofErr w:type="gramEnd"/>
+      <w:r>
+        <w:rPr>
+          <w:rFonts w:ascii="楷体" w:eastAsia="楷体" w:hAnsi="楷体" w:cs="Times New Roman" w:hint="eastAsia"/>
+          <w:sz w:val="28"/>
+          <w:szCs w:val="28"/>
+        </w:rPr>
+        <w:t>，神，赐给我这份最宝贵的礼物——</w:t>
+      </w:r>
+      <w:proofErr w:type="gramStart"/>
+      <w:r>
+        <w:rPr>
+          <w:rFonts w:ascii="楷体" w:eastAsia="楷体" w:hAnsi="楷体" w:cs="Times New Roman" w:hint="eastAsia"/>
+          <w:sz w:val="28"/>
+          <w:szCs w:val="28"/>
+        </w:rPr>
+        <w:t>祢</w:t>
+      </w:r>
+      <w:proofErr w:type="gramEnd"/>
+      <w:r>
+        <w:rPr>
+          <w:rFonts w:ascii="楷体" w:eastAsia="楷体" w:hAnsi="楷体" w:cs="Times New Roman" w:hint="eastAsia"/>
+          <w:sz w:val="28"/>
+          <w:szCs w:val="28"/>
+        </w:rPr>
+        <w:t xml:space="preserve">的儿子耶稣！” </w:t>
       </w:r>
     </w:p>
     <w:p>
@@ -5529,7 +5819,25 @@
           <w:sz w:val="28"/>
           <w:szCs w:val="28"/>
         </w:rPr>
-        <w:t xml:space="preserve">相比，但这样并不正确。与其写愿望清单，不如数算你的恩典，更能带来满足感。 </w:t>
+        <w:t>相比，但这样并不正确。与其写愿望清单，</w:t>
+      </w:r>
+      <w:proofErr w:type="gramStart"/>
+      <w:r>
+        <w:rPr>
+          <w:rFonts w:ascii="楷体" w:eastAsia="楷体" w:hAnsi="楷体" w:cs="Times New Roman" w:hint="eastAsia"/>
+          <w:sz w:val="28"/>
+          <w:szCs w:val="28"/>
+        </w:rPr>
+        <w:t>不</w:t>
+      </w:r>
+      <w:proofErr w:type="gramEnd"/>
+      <w:r>
+        <w:rPr>
+          <w:rFonts w:ascii="楷体" w:eastAsia="楷体" w:hAnsi="楷体" w:cs="Times New Roman" w:hint="eastAsia"/>
+          <w:sz w:val="28"/>
+          <w:szCs w:val="28"/>
+        </w:rPr>
+        <w:t xml:space="preserve">如数算你的恩典，更能带来满足感。 </w:t>
       </w:r>
     </w:p>
     <w:p>
@@ -6327,7 +6635,25 @@
           <w:sz w:val="30"/>
           <w:szCs w:val="30"/>
         </w:rPr>
-        <w:t>以弗所书 6:10-20</w:t>
+        <w:t>以</w:t>
+      </w:r>
+      <w:proofErr w:type="gramStart"/>
+      <w:r>
+        <w:rPr>
+          <w:rFonts w:ascii="等线" w:eastAsia="等线" w:hAnsi="等线" w:cs="Times New Roman"/>
+          <w:sz w:val="30"/>
+          <w:szCs w:val="30"/>
+        </w:rPr>
+        <w:t>弗</w:t>
+      </w:r>
+      <w:proofErr w:type="gramEnd"/>
+      <w:r>
+        <w:rPr>
+          <w:rFonts w:ascii="等线" w:eastAsia="等线" w:hAnsi="等线" w:cs="Times New Roman"/>
+          <w:sz w:val="30"/>
+          <w:szCs w:val="30"/>
+        </w:rPr>
+        <w:t>所书 6:10-20</w:t>
       </w:r>
     </w:p>
     <w:p>
@@ -6364,7 +6690,25 @@
           <w:sz w:val="28"/>
           <w:szCs w:val="28"/>
         </w:rPr>
-        <w:t>以弗所书 6:11</w:t>
+        <w:t>以</w:t>
+      </w:r>
+      <w:proofErr w:type="gramStart"/>
+      <w:r>
+        <w:rPr>
+          <w:rFonts w:ascii="楷体" w:eastAsia="楷体" w:hAnsi="楷体" w:cs="Times New Roman" w:hint="eastAsia"/>
+          <w:sz w:val="28"/>
+          <w:szCs w:val="28"/>
+        </w:rPr>
+        <w:t>弗</w:t>
+      </w:r>
+      <w:proofErr w:type="gramEnd"/>
+      <w:r>
+        <w:rPr>
+          <w:rFonts w:ascii="楷体" w:eastAsia="楷体" w:hAnsi="楷体" w:cs="Times New Roman" w:hint="eastAsia"/>
+          <w:sz w:val="28"/>
+          <w:szCs w:val="28"/>
+        </w:rPr>
+        <w:t>所书 6:11</w:t>
       </w:r>
       <w:r>
         <w:rPr>
@@ -6764,7 +7108,61 @@
           <w:szCs w:val="28"/>
         </w:rPr>
         <w:lastRenderedPageBreak/>
-        <w:t xml:space="preserve">拯救我们脱离罪恶和撒但的掌控，使我们与神和好。撒但无法胜过我们，但他仍会试图让我们偏离神的真理。穿上神的全副军装，靠着耶稣站稳，抵挡撒但的试探和谎言吧！ </w:t>
+        <w:t>拯救我们脱离罪恶</w:t>
+      </w:r>
+      <w:proofErr w:type="gramStart"/>
+      <w:r>
+        <w:rPr>
+          <w:rFonts w:ascii="楷体" w:eastAsia="楷体" w:hAnsi="楷体" w:cs="Times New Roman" w:hint="eastAsia"/>
+          <w:sz w:val="28"/>
+          <w:szCs w:val="28"/>
+        </w:rPr>
+        <w:t>和撒但的</w:t>
+      </w:r>
+      <w:proofErr w:type="gramEnd"/>
+      <w:r>
+        <w:rPr>
+          <w:rFonts w:ascii="楷体" w:eastAsia="楷体" w:hAnsi="楷体" w:cs="Times New Roman" w:hint="eastAsia"/>
+          <w:sz w:val="28"/>
+          <w:szCs w:val="28"/>
+        </w:rPr>
+        <w:t>掌控，使我们与神和好。</w:t>
+      </w:r>
+      <w:proofErr w:type="gramStart"/>
+      <w:r>
+        <w:rPr>
+          <w:rFonts w:ascii="楷体" w:eastAsia="楷体" w:hAnsi="楷体" w:cs="Times New Roman" w:hint="eastAsia"/>
+          <w:sz w:val="28"/>
+          <w:szCs w:val="28"/>
+        </w:rPr>
+        <w:t>撒但无法</w:t>
+      </w:r>
+      <w:proofErr w:type="gramEnd"/>
+      <w:r>
+        <w:rPr>
+          <w:rFonts w:ascii="楷体" w:eastAsia="楷体" w:hAnsi="楷体" w:cs="Times New Roman" w:hint="eastAsia"/>
+          <w:sz w:val="28"/>
+          <w:szCs w:val="28"/>
+        </w:rPr>
+        <w:t>胜过我们，但他仍会试图让我们偏离神的真理。穿上神的全副军装，靠着耶稣站稳，</w:t>
+      </w:r>
+      <w:proofErr w:type="gramStart"/>
+      <w:r>
+        <w:rPr>
+          <w:rFonts w:ascii="楷体" w:eastAsia="楷体" w:hAnsi="楷体" w:cs="Times New Roman" w:hint="eastAsia"/>
+          <w:sz w:val="28"/>
+          <w:szCs w:val="28"/>
+        </w:rPr>
+        <w:t>抵挡撒但的</w:t>
+      </w:r>
+      <w:proofErr w:type="gramEnd"/>
+      <w:r>
+        <w:rPr>
+          <w:rFonts w:ascii="楷体" w:eastAsia="楷体" w:hAnsi="楷体" w:cs="Times New Roman" w:hint="eastAsia"/>
+          <w:sz w:val="28"/>
+          <w:szCs w:val="28"/>
+        </w:rPr>
+        <w:t xml:space="preserve">试探和谎言吧！ </w:t>
       </w:r>
     </w:p>
     <w:p>
@@ -6852,7 +7250,25 @@
           <w:sz w:val="28"/>
           <w:szCs w:val="28"/>
         </w:rPr>
-        <w:t>以弗所书 6:11（和合本</w:t>
+        <w:t>以</w:t>
+      </w:r>
+      <w:proofErr w:type="gramStart"/>
+      <w:r>
+        <w:rPr>
+          <w:rFonts w:ascii="楷体" w:eastAsia="楷体" w:hAnsi="楷体" w:cs="Times New Roman" w:hint="eastAsia"/>
+          <w:sz w:val="28"/>
+          <w:szCs w:val="28"/>
+        </w:rPr>
+        <w:t>弗</w:t>
+      </w:r>
+      <w:proofErr w:type="gramEnd"/>
+      <w:r>
+        <w:rPr>
+          <w:rFonts w:ascii="楷体" w:eastAsia="楷体" w:hAnsi="楷体" w:cs="Times New Roman" w:hint="eastAsia"/>
+          <w:sz w:val="28"/>
+          <w:szCs w:val="28"/>
+        </w:rPr>
+        <w:t>所书 6:11（和合本</w:t>
       </w:r>
       <w:r>
         <w:rPr>
@@ -6993,26 +7409,62 @@
           <w:sz w:val="28"/>
           <w:szCs w:val="28"/>
         </w:rPr>
-        <w:t xml:space="preserve">“今天主日学学了什么？”在回家的路上，西耶娜的爸爸问她。 </w:t>
-      </w:r>
-    </w:p>
-    <w:p>
-      <w:pPr>
-        <w:spacing w:line="240" w:lineRule="auto"/>
-        <w:ind w:firstLineChars="200" w:firstLine="560"/>
-        <w:rPr>
-          <w:rFonts w:ascii="楷体" w:eastAsia="楷体" w:hAnsi="楷体" w:cs="Times New Roman" w:hint="eastAsia"/>
-          <w:sz w:val="28"/>
-          <w:szCs w:val="28"/>
-        </w:rPr>
-      </w:pPr>
-      <w:r>
-        <w:rPr>
-          <w:rFonts w:ascii="楷体" w:eastAsia="楷体" w:hAnsi="楷体" w:cs="Times New Roman" w:hint="eastAsia"/>
-          <w:sz w:val="28"/>
-          <w:szCs w:val="28"/>
-        </w:rPr>
-        <w:t xml:space="preserve">“我们学到耶稣在忙碌的一天中也会抽时间祷告，”西耶娜回答。 </w:t>
+        <w:t>“今天主日学学了什么？”在回家的路上，西耶</w:t>
+      </w:r>
+      <w:proofErr w:type="gramStart"/>
+      <w:r>
+        <w:rPr>
+          <w:rFonts w:ascii="楷体" w:eastAsia="楷体" w:hAnsi="楷体" w:cs="Times New Roman" w:hint="eastAsia"/>
+          <w:sz w:val="28"/>
+          <w:szCs w:val="28"/>
+        </w:rPr>
+        <w:t>娜</w:t>
+      </w:r>
+      <w:proofErr w:type="gramEnd"/>
+      <w:r>
+        <w:rPr>
+          <w:rFonts w:ascii="楷体" w:eastAsia="楷体" w:hAnsi="楷体" w:cs="Times New Roman" w:hint="eastAsia"/>
+          <w:sz w:val="28"/>
+          <w:szCs w:val="28"/>
+        </w:rPr>
+        <w:t xml:space="preserve">的爸爸问她。 </w:t>
+      </w:r>
+    </w:p>
+    <w:p>
+      <w:pPr>
+        <w:spacing w:line="240" w:lineRule="auto"/>
+        <w:ind w:firstLineChars="200" w:firstLine="560"/>
+        <w:rPr>
+          <w:rFonts w:ascii="楷体" w:eastAsia="楷体" w:hAnsi="楷体" w:cs="Times New Roman" w:hint="eastAsia"/>
+          <w:sz w:val="28"/>
+          <w:szCs w:val="28"/>
+        </w:rPr>
+      </w:pPr>
+      <w:r>
+        <w:rPr>
+          <w:rFonts w:ascii="楷体" w:eastAsia="楷体" w:hAnsi="楷体" w:cs="Times New Roman" w:hint="eastAsia"/>
+          <w:sz w:val="28"/>
+          <w:szCs w:val="28"/>
+        </w:rPr>
+        <w:t>“我们学到耶稣在忙碌的一天中也会抽时间祷告，”西耶</w:t>
+      </w:r>
+      <w:proofErr w:type="gramStart"/>
+      <w:r>
+        <w:rPr>
+          <w:rFonts w:ascii="楷体" w:eastAsia="楷体" w:hAnsi="楷体" w:cs="Times New Roman" w:hint="eastAsia"/>
+          <w:sz w:val="28"/>
+          <w:szCs w:val="28"/>
+        </w:rPr>
+        <w:t>娜</w:t>
+      </w:r>
+      <w:proofErr w:type="gramEnd"/>
+      <w:r>
+        <w:rPr>
+          <w:rFonts w:ascii="楷体" w:eastAsia="楷体" w:hAnsi="楷体" w:cs="Times New Roman" w:hint="eastAsia"/>
+          <w:sz w:val="28"/>
+          <w:szCs w:val="28"/>
+        </w:rPr>
+        <w:t xml:space="preserve">回答。 </w:t>
       </w:r>
     </w:p>
     <w:p>
@@ -7173,7 +7625,25 @@
           <w:sz w:val="28"/>
           <w:szCs w:val="28"/>
         </w:rPr>
-        <w:t xml:space="preserve">西耶娜耸耸肩：“我不知道——我就是会抽时间。我喜欢和她聊天——她是我的朋友。” </w:t>
+        <w:t>西耶</w:t>
+      </w:r>
+      <w:proofErr w:type="gramStart"/>
+      <w:r>
+        <w:rPr>
+          <w:rFonts w:ascii="楷体" w:eastAsia="楷体" w:hAnsi="楷体" w:cs="Times New Roman" w:hint="eastAsia"/>
+          <w:sz w:val="28"/>
+          <w:szCs w:val="28"/>
+        </w:rPr>
+        <w:t>娜</w:t>
+      </w:r>
+      <w:proofErr w:type="gramEnd"/>
+      <w:r>
+        <w:rPr>
+          <w:rFonts w:ascii="楷体" w:eastAsia="楷体" w:hAnsi="楷体" w:cs="Times New Roman" w:hint="eastAsia"/>
+          <w:sz w:val="28"/>
+          <w:szCs w:val="28"/>
+        </w:rPr>
+        <w:t xml:space="preserve">耸耸肩：“我不知道——我就是会抽时间。我喜欢和她聊天——她是我的朋友。” </w:t>
       </w:r>
     </w:p>
     <w:p>
@@ -7268,7 +7738,25 @@
           <w:sz w:val="28"/>
           <w:szCs w:val="28"/>
         </w:rPr>
-        <w:t xml:space="preserve">“好酷！”西耶娜说，“我从没想过祷告可以像和朋友聊天一样。” </w:t>
+        <w:t>“好酷！”西耶</w:t>
+      </w:r>
+      <w:proofErr w:type="gramStart"/>
+      <w:r>
+        <w:rPr>
+          <w:rFonts w:ascii="楷体" w:eastAsia="楷体" w:hAnsi="楷体" w:cs="Times New Roman" w:hint="eastAsia"/>
+          <w:sz w:val="28"/>
+          <w:szCs w:val="28"/>
+        </w:rPr>
+        <w:t>娜</w:t>
+      </w:r>
+      <w:proofErr w:type="gramEnd"/>
+      <w:r>
+        <w:rPr>
+          <w:rFonts w:ascii="楷体" w:eastAsia="楷体" w:hAnsi="楷体" w:cs="Times New Roman" w:hint="eastAsia"/>
+          <w:sz w:val="28"/>
+          <w:szCs w:val="28"/>
+        </w:rPr>
+        <w:t xml:space="preserve">说，“我从没想过祷告可以像和朋友聊天一样。” </w:t>
       </w:r>
     </w:p>
     <w:p>
@@ -7758,7 +8246,25 @@
           <w:sz w:val="28"/>
           <w:szCs w:val="28"/>
         </w:rPr>
-        <w:t>最后，爷爷建议去超市看看。在冷冻食品区，埃弗里特终于找到了他最喜欢的果冻豆冰淇淋。</w:t>
+        <w:t>最后，爷爷建议去超市看看。在冷冻食品区，埃弗里特终于找到了他最喜欢的果冻</w:t>
+      </w:r>
+      <w:proofErr w:type="gramStart"/>
+      <w:r>
+        <w:rPr>
+          <w:rFonts w:ascii="楷体" w:eastAsia="楷体" w:hAnsi="楷体" w:cs="Times New Roman" w:hint="eastAsia"/>
+          <w:sz w:val="28"/>
+          <w:szCs w:val="28"/>
+        </w:rPr>
+        <w:t>豆</w:t>
+      </w:r>
+      <w:proofErr w:type="gramEnd"/>
+      <w:r>
+        <w:rPr>
+          <w:rFonts w:ascii="楷体" w:eastAsia="楷体" w:hAnsi="楷体" w:cs="Times New Roman" w:hint="eastAsia"/>
+          <w:sz w:val="28"/>
+          <w:szCs w:val="28"/>
+        </w:rPr>
+        <w:t>冰淇淋。</w:t>
       </w:r>
     </w:p>
     <w:p>
@@ -7944,7 +8450,43 @@
           <w:sz w:val="28"/>
           <w:szCs w:val="28"/>
         </w:rPr>
-        <w:t>你是否曾经为找到某样你真正想要的东西而努力寻找？神希望我们也能这样热切地寻求祂。当我们把心放在寻求祂的国和祂的义上，通过祷告、阅读圣经以及与其他基督徒团契来认识祂时，我们</w:t>
+        <w:t>你是否曾经为找到某样你真正想要的东西而努力寻找？</w:t>
+      </w:r>
+      <w:proofErr w:type="gramStart"/>
+      <w:r>
+        <w:rPr>
+          <w:rFonts w:ascii="楷体" w:eastAsia="楷体" w:hAnsi="楷体" w:cs="Times New Roman" w:hint="eastAsia"/>
+          <w:sz w:val="28"/>
+          <w:szCs w:val="28"/>
+        </w:rPr>
+        <w:t>神希望</w:t>
+      </w:r>
+      <w:proofErr w:type="gramEnd"/>
+      <w:r>
+        <w:rPr>
+          <w:rFonts w:ascii="楷体" w:eastAsia="楷体" w:hAnsi="楷体" w:cs="Times New Roman" w:hint="eastAsia"/>
+          <w:sz w:val="28"/>
+          <w:szCs w:val="28"/>
+        </w:rPr>
+        <w:t>我们也能这样热切地寻求祂。当我们把心放在寻求祂的国和祂的义上，通过祷告、阅读圣经以及与其他基督徒团</w:t>
+      </w:r>
+      <w:proofErr w:type="gramStart"/>
+      <w:r>
+        <w:rPr>
+          <w:rFonts w:ascii="楷体" w:eastAsia="楷体" w:hAnsi="楷体" w:cs="Times New Roman" w:hint="eastAsia"/>
+          <w:sz w:val="28"/>
+          <w:szCs w:val="28"/>
+        </w:rPr>
+        <w:t>契</w:t>
+      </w:r>
+      <w:proofErr w:type="gramEnd"/>
+      <w:r>
+        <w:rPr>
+          <w:rFonts w:ascii="楷体" w:eastAsia="楷体" w:hAnsi="楷体" w:cs="Times New Roman" w:hint="eastAsia"/>
+          <w:sz w:val="28"/>
+          <w:szCs w:val="28"/>
+        </w:rPr>
+        <w:t>来认识祂时，我们</w:t>
       </w:r>
       <w:r>
         <w:rPr>
@@ -8451,7 +8993,25 @@
           <w:sz w:val="28"/>
           <w:szCs w:val="28"/>
         </w:rPr>
-        <w:t>“我明白了，”爸爸一边把破胎放进后备箱一边说，“不过，你记得耶稣是怎么说我们应该对待敌人的吗？”</w:t>
+        <w:t>“我明白了，”爸爸一边把破胎放进后备</w:t>
+      </w:r>
+      <w:proofErr w:type="gramStart"/>
+      <w:r>
+        <w:rPr>
+          <w:rFonts w:ascii="楷体" w:eastAsia="楷体" w:hAnsi="楷体" w:cs="Times New Roman" w:hint="eastAsia"/>
+          <w:sz w:val="28"/>
+          <w:szCs w:val="28"/>
+        </w:rPr>
+        <w:t>箱一边</w:t>
+      </w:r>
+      <w:proofErr w:type="gramEnd"/>
+      <w:r>
+        <w:rPr>
+          <w:rFonts w:ascii="楷体" w:eastAsia="楷体" w:hAnsi="楷体" w:cs="Times New Roman" w:hint="eastAsia"/>
+          <w:sz w:val="28"/>
+          <w:szCs w:val="28"/>
+        </w:rPr>
+        <w:t>说，“不过，你记得耶稣是怎么说我们应该对待敌人的吗？”</w:t>
       </w:r>
     </w:p>
     <w:p>
@@ -8631,7 +9191,25 @@
           <w:sz w:val="28"/>
           <w:szCs w:val="28"/>
         </w:rPr>
-        <w:t>但愿赐忍耐和安慰的上帝，使你们彼此同心，效法基督耶稣。”</w:t>
+        <w:t>但愿</w:t>
+      </w:r>
+      <w:proofErr w:type="gramStart"/>
+      <w:r>
+        <w:rPr>
+          <w:rFonts w:ascii="楷体" w:eastAsia="楷体" w:hAnsi="楷体" w:cs="Times New Roman" w:hint="eastAsia"/>
+          <w:sz w:val="28"/>
+          <w:szCs w:val="28"/>
+        </w:rPr>
+        <w:t>赐</w:t>
+      </w:r>
+      <w:proofErr w:type="gramEnd"/>
+      <w:r>
+        <w:rPr>
+          <w:rFonts w:ascii="楷体" w:eastAsia="楷体" w:hAnsi="楷体" w:cs="Times New Roman" w:hint="eastAsia"/>
+          <w:sz w:val="28"/>
+          <w:szCs w:val="28"/>
+        </w:rPr>
+        <w:t>忍耐和安慰的上帝，使你们彼此同心，效法基督耶稣。”</w:t>
       </w:r>
     </w:p>
     <w:p>
@@ -8989,7 +9567,25 @@
           <w:sz w:val="28"/>
           <w:szCs w:val="28"/>
         </w:rPr>
-        <w:t xml:space="preserve">18 你们既从罪里得了释放，就作了义的奴仆。 </w:t>
+        <w:t>18 你们</w:t>
+      </w:r>
+      <w:proofErr w:type="gramStart"/>
+      <w:r>
+        <w:rPr>
+          <w:rFonts w:ascii="楷体" w:eastAsia="楷体" w:hAnsi="楷体" w:cs="Times New Roman" w:hint="eastAsia"/>
+          <w:sz w:val="28"/>
+          <w:szCs w:val="28"/>
+        </w:rPr>
+        <w:t>既从罪里</w:t>
+      </w:r>
+      <w:proofErr w:type="gramEnd"/>
+      <w:r>
+        <w:rPr>
+          <w:rFonts w:ascii="楷体" w:eastAsia="楷体" w:hAnsi="楷体" w:cs="Times New Roman" w:hint="eastAsia"/>
+          <w:sz w:val="28"/>
+          <w:szCs w:val="28"/>
+        </w:rPr>
+        <w:t xml:space="preserve">得了释放，就作了义的奴仆。 </w:t>
       </w:r>
     </w:p>
     <w:p>
@@ -9027,7 +9623,25 @@
           <w:sz w:val="28"/>
           <w:szCs w:val="28"/>
         </w:rPr>
-        <w:t xml:space="preserve">以至于不法；现在也要照样将肢体献给义作奴仆，以至于成圣。 </w:t>
+        <w:t>以至于不法；现在也要照样将肢体</w:t>
+      </w:r>
+      <w:proofErr w:type="gramStart"/>
+      <w:r>
+        <w:rPr>
+          <w:rFonts w:ascii="楷体" w:eastAsia="楷体" w:hAnsi="楷体" w:cs="Times New Roman" w:hint="eastAsia"/>
+          <w:sz w:val="28"/>
+          <w:szCs w:val="28"/>
+        </w:rPr>
+        <w:t>献给义作奴仆</w:t>
+      </w:r>
+      <w:proofErr w:type="gramEnd"/>
+      <w:r>
+        <w:rPr>
+          <w:rFonts w:ascii="楷体" w:eastAsia="楷体" w:hAnsi="楷体" w:cs="Times New Roman" w:hint="eastAsia"/>
+          <w:sz w:val="28"/>
+          <w:szCs w:val="28"/>
+        </w:rPr>
+        <w:t xml:space="preserve">，以至于成圣。 </w:t>
       </w:r>
     </w:p>
     <w:p>
@@ -9084,7 +9698,25 @@
           <w:sz w:val="28"/>
           <w:szCs w:val="28"/>
         </w:rPr>
-        <w:t xml:space="preserve">22 但现今，你们既从罪里得了释放，作了神的奴仆，就有成圣的果子，那结局就是永生。 </w:t>
+        <w:t>22 但现今，你们</w:t>
+      </w:r>
+      <w:proofErr w:type="gramStart"/>
+      <w:r>
+        <w:rPr>
+          <w:rFonts w:ascii="楷体" w:eastAsia="楷体" w:hAnsi="楷体" w:cs="Times New Roman" w:hint="eastAsia"/>
+          <w:sz w:val="28"/>
+          <w:szCs w:val="28"/>
+        </w:rPr>
+        <w:t>既从罪里</w:t>
+      </w:r>
+      <w:proofErr w:type="gramEnd"/>
+      <w:r>
+        <w:rPr>
+          <w:rFonts w:ascii="楷体" w:eastAsia="楷体" w:hAnsi="楷体" w:cs="Times New Roman" w:hint="eastAsia"/>
+          <w:sz w:val="28"/>
+          <w:szCs w:val="28"/>
+        </w:rPr>
+        <w:t xml:space="preserve">得了释放，作了神的奴仆，就有成圣的果子，那结局就是永生。 </w:t>
       </w:r>
     </w:p>
     <w:p>
@@ -9122,7 +9754,25 @@
           <w:sz w:val="28"/>
           <w:szCs w:val="28"/>
         </w:rPr>
-        <w:t>格纳一家总是会走到冰封的松湖，在星空下迎接新年，同时抛起发光棒庆祝。</w:t>
+        <w:t>格</w:t>
+      </w:r>
+      <w:proofErr w:type="gramStart"/>
+      <w:r>
+        <w:rPr>
+          <w:rFonts w:ascii="楷体" w:eastAsia="楷体" w:hAnsi="楷体" w:cs="Times New Roman" w:hint="eastAsia"/>
+          <w:sz w:val="28"/>
+          <w:szCs w:val="28"/>
+        </w:rPr>
+        <w:t>纳一家</w:t>
+      </w:r>
+      <w:proofErr w:type="gramEnd"/>
+      <w:r>
+        <w:rPr>
+          <w:rFonts w:ascii="楷体" w:eastAsia="楷体" w:hAnsi="楷体" w:cs="Times New Roman" w:hint="eastAsia"/>
+          <w:sz w:val="28"/>
+          <w:szCs w:val="28"/>
+        </w:rPr>
+        <w:t>总是会走到冰封的松湖，在星空下迎接新年，同时抛起发光棒庆祝。</w:t>
       </w:r>
     </w:p>
     <w:p>
@@ -9460,7 +10110,25 @@
           <w:sz w:val="28"/>
           <w:szCs w:val="28"/>
         </w:rPr>
-        <w:t xml:space="preserve">你喜欢在薄冰上滑行吗？你是否尝试靠近错误的边缘却不被发现？圣经告诉我们，如果知道该做什么是对的却不去做，那就是犯罪，而罪总是会带来麻烦。通过耶稣，我们有能力远离罪，选择正确的道路。如果你正在滑薄冰，向耶稣认罪，并相信祂会帮助你做出正确的选择。 </w:t>
+        <w:t>你喜欢在薄冰上滑行吗？你是否尝试靠近错误的边缘却不被发现？圣经告诉我们，如果知道该做什么是对的却不去做，那就是犯罪，而</w:t>
+      </w:r>
+      <w:proofErr w:type="gramStart"/>
+      <w:r>
+        <w:rPr>
+          <w:rFonts w:ascii="楷体" w:eastAsia="楷体" w:hAnsi="楷体" w:cs="Times New Roman" w:hint="eastAsia"/>
+          <w:sz w:val="28"/>
+          <w:szCs w:val="28"/>
+        </w:rPr>
+        <w:t>罪总是</w:t>
+      </w:r>
+      <w:proofErr w:type="gramEnd"/>
+      <w:r>
+        <w:rPr>
+          <w:rFonts w:ascii="楷体" w:eastAsia="楷体" w:hAnsi="楷体" w:cs="Times New Roman" w:hint="eastAsia"/>
+          <w:sz w:val="28"/>
+          <w:szCs w:val="28"/>
+        </w:rPr>
+        <w:t xml:space="preserve">会带来麻烦。通过耶稣，我们有能力远离罪，选择正确的道路。如果你正在滑薄冰，向耶稣认罪，并相信祂会帮助你做出正确的选择。 </w:t>
       </w:r>
     </w:p>
     <w:p>
@@ -9710,7 +10378,25 @@
           <w:sz w:val="28"/>
           <w:szCs w:val="28"/>
         </w:rPr>
-        <w:t xml:space="preserve">兰登听着电视里的女主播报道说气温降到了创纪录的低点，并伴有强风。 </w:t>
+        <w:t>兰登听着电视里的女主</w:t>
+      </w:r>
+      <w:proofErr w:type="gramStart"/>
+      <w:r>
+        <w:rPr>
+          <w:rFonts w:ascii="楷体" w:eastAsia="楷体" w:hAnsi="楷体" w:cs="Times New Roman" w:hint="eastAsia"/>
+          <w:sz w:val="28"/>
+          <w:szCs w:val="28"/>
+        </w:rPr>
+        <w:t>播报道</w:t>
+      </w:r>
+      <w:proofErr w:type="gramEnd"/>
+      <w:r>
+        <w:rPr>
+          <w:rFonts w:ascii="楷体" w:eastAsia="楷体" w:hAnsi="楷体" w:cs="Times New Roman" w:hint="eastAsia"/>
+          <w:sz w:val="28"/>
+          <w:szCs w:val="28"/>
+        </w:rPr>
+        <w:t xml:space="preserve">说气温降到了创纪录的低点，并伴有强风。 </w:t>
       </w:r>
     </w:p>
     <w:p>
@@ -9909,7 +10595,25 @@
           <w:sz w:val="28"/>
           <w:szCs w:val="28"/>
         </w:rPr>
-        <w:t xml:space="preserve">爸爸把培根和鸡蛋放到盘子里，兰登从保温瓶里倒出热巧克力。“我很高兴我们来了，”兰登说，“但我不想在没有这块岩石庇护的情况下在这里呆太久。” </w:t>
+        <w:t>爸爸把培根和鸡蛋放到盘子里，兰登从保温瓶里</w:t>
+      </w:r>
+      <w:proofErr w:type="gramStart"/>
+      <w:r>
+        <w:rPr>
+          <w:rFonts w:ascii="楷体" w:eastAsia="楷体" w:hAnsi="楷体" w:cs="Times New Roman" w:hint="eastAsia"/>
+          <w:sz w:val="28"/>
+          <w:szCs w:val="28"/>
+        </w:rPr>
+        <w:t>倒出热</w:t>
+      </w:r>
+      <w:proofErr w:type="gramEnd"/>
+      <w:r>
+        <w:rPr>
+          <w:rFonts w:ascii="楷体" w:eastAsia="楷体" w:hAnsi="楷体" w:cs="Times New Roman" w:hint="eastAsia"/>
+          <w:sz w:val="28"/>
+          <w:szCs w:val="28"/>
+        </w:rPr>
+        <w:t xml:space="preserve">巧克力。“我很高兴我们来了，”兰登说，“但我不想在没有这块岩石庇护的情况下在这里呆太久。” </w:t>
       </w:r>
     </w:p>
     <w:p>
@@ -10298,7 +11002,25 @@
           <w:sz w:val="28"/>
           <w:szCs w:val="28"/>
         </w:rPr>
-        <w:t>“但是我们离高速公路越来越远了，”玛吉看着窗外说道。</w:t>
+        <w:t>“但是我们离高速公路越来越远了，”</w:t>
+      </w:r>
+      <w:proofErr w:type="gramStart"/>
+      <w:r>
+        <w:rPr>
+          <w:rFonts w:ascii="楷体" w:eastAsia="楷体" w:hAnsi="楷体" w:cs="Times New Roman" w:hint="eastAsia"/>
+          <w:sz w:val="28"/>
+          <w:szCs w:val="28"/>
+        </w:rPr>
+        <w:t>玛</w:t>
+      </w:r>
+      <w:proofErr w:type="gramEnd"/>
+      <w:r>
+        <w:rPr>
+          <w:rFonts w:ascii="楷体" w:eastAsia="楷体" w:hAnsi="楷体" w:cs="Times New Roman" w:hint="eastAsia"/>
+          <w:sz w:val="28"/>
+          <w:szCs w:val="28"/>
+        </w:rPr>
+        <w:t>吉看着窗外说道。</w:t>
       </w:r>
     </w:p>
     <w:p>
@@ -10336,7 +11058,25 @@
           <w:sz w:val="28"/>
           <w:szCs w:val="28"/>
         </w:rPr>
-        <w:t>开了几条街后，玛吉指着前方说：“在那里！标志写着要右转——但我们得左转才能朝高速公路的方向走。肯定有人把标志换了！”</w:t>
+        <w:t>开了几条街后，</w:t>
+      </w:r>
+      <w:proofErr w:type="gramStart"/>
+      <w:r>
+        <w:rPr>
+          <w:rFonts w:ascii="楷体" w:eastAsia="楷体" w:hAnsi="楷体" w:cs="Times New Roman" w:hint="eastAsia"/>
+          <w:sz w:val="28"/>
+          <w:szCs w:val="28"/>
+        </w:rPr>
+        <w:t>玛</w:t>
+      </w:r>
+      <w:proofErr w:type="gramEnd"/>
+      <w:r>
+        <w:rPr>
+          <w:rFonts w:ascii="楷体" w:eastAsia="楷体" w:hAnsi="楷体" w:cs="Times New Roman" w:hint="eastAsia"/>
+          <w:sz w:val="28"/>
+          <w:szCs w:val="28"/>
+        </w:rPr>
+        <w:t>吉指着前方说：“在那里！标志写着要右转——但我们得左转才能朝高速公路的方向走。肯定有人把标志换了！”</w:t>
       </w:r>
     </w:p>
     <w:p>
@@ -10374,7 +11114,25 @@
           <w:sz w:val="28"/>
           <w:szCs w:val="28"/>
         </w:rPr>
-        <w:t>“我们在绕圈子，”玛吉说道，“这不可能是对的！”</w:t>
+        <w:t>“我们在绕圈子，”</w:t>
+      </w:r>
+      <w:proofErr w:type="gramStart"/>
+      <w:r>
+        <w:rPr>
+          <w:rFonts w:ascii="楷体" w:eastAsia="楷体" w:hAnsi="楷体" w:cs="Times New Roman" w:hint="eastAsia"/>
+          <w:sz w:val="28"/>
+          <w:szCs w:val="28"/>
+        </w:rPr>
+        <w:t>玛</w:t>
+      </w:r>
+      <w:proofErr w:type="gramEnd"/>
+      <w:r>
+        <w:rPr>
+          <w:rFonts w:ascii="楷体" w:eastAsia="楷体" w:hAnsi="楷体" w:cs="Times New Roman" w:hint="eastAsia"/>
+          <w:sz w:val="28"/>
+          <w:szCs w:val="28"/>
+        </w:rPr>
+        <w:t>吉说道，“这不可能是对的！”</w:t>
       </w:r>
     </w:p>
     <w:p>
@@ -10406,13 +11164,23 @@
           <w:szCs w:val="28"/>
         </w:rPr>
       </w:pPr>
-      <w:r>
-        <w:rPr>
-          <w:rFonts w:ascii="楷体" w:eastAsia="楷体" w:hAnsi="楷体" w:cs="Times New Roman" w:hint="eastAsia"/>
-          <w:sz w:val="28"/>
-          <w:szCs w:val="28"/>
-        </w:rPr>
-        <w:t>玛吉想了想：“爸爸？”</w:t>
+      <w:proofErr w:type="gramStart"/>
+      <w:r>
+        <w:rPr>
+          <w:rFonts w:ascii="楷体" w:eastAsia="楷体" w:hAnsi="楷体" w:cs="Times New Roman" w:hint="eastAsia"/>
+          <w:sz w:val="28"/>
+          <w:szCs w:val="28"/>
+        </w:rPr>
+        <w:t>玛</w:t>
+      </w:r>
+      <w:proofErr w:type="gramEnd"/>
+      <w:r>
+        <w:rPr>
+          <w:rFonts w:ascii="楷体" w:eastAsia="楷体" w:hAnsi="楷体" w:cs="Times New Roman" w:hint="eastAsia"/>
+          <w:sz w:val="28"/>
+          <w:szCs w:val="28"/>
+        </w:rPr>
+        <w:t>吉想了想：“爸爸？”</w:t>
       </w:r>
     </w:p>
     <w:p>
@@ -10451,7 +11219,25 @@
           <w:sz w:val="28"/>
           <w:szCs w:val="28"/>
         </w:rPr>
-        <w:t>“比如‘爱你的仇敌’？”玛吉说，“那是我上周的记忆经文。”</w:t>
+        <w:t>“比如‘爱你的仇敌’？”</w:t>
+      </w:r>
+      <w:proofErr w:type="gramStart"/>
+      <w:r>
+        <w:rPr>
+          <w:rFonts w:ascii="楷体" w:eastAsia="楷体" w:hAnsi="楷体" w:cs="Times New Roman" w:hint="eastAsia"/>
+          <w:sz w:val="28"/>
+          <w:szCs w:val="28"/>
+        </w:rPr>
+        <w:t>玛</w:t>
+      </w:r>
+      <w:proofErr w:type="gramEnd"/>
+      <w:r>
+        <w:rPr>
+          <w:rFonts w:ascii="楷体" w:eastAsia="楷体" w:hAnsi="楷体" w:cs="Times New Roman" w:hint="eastAsia"/>
+          <w:sz w:val="28"/>
+          <w:szCs w:val="28"/>
+        </w:rPr>
+        <w:t>吉说，“那是我上周的记忆经文。”</w:t>
       </w:r>
     </w:p>
     <w:p>
@@ -10505,7 +11291,25 @@
           <w:sz w:val="28"/>
           <w:szCs w:val="28"/>
         </w:rPr>
-        <w:t>“我真希望当我担心找不到高速路的时候能想起这句经文！”玛吉说道。</w:t>
+        <w:t>“我真希望当我担心找不到高速路的时候能想起这句经文！”</w:t>
+      </w:r>
+      <w:proofErr w:type="gramStart"/>
+      <w:r>
+        <w:rPr>
+          <w:rFonts w:ascii="楷体" w:eastAsia="楷体" w:hAnsi="楷体" w:cs="Times New Roman" w:hint="eastAsia"/>
+          <w:sz w:val="28"/>
+          <w:szCs w:val="28"/>
+        </w:rPr>
+        <w:t>玛</w:t>
+      </w:r>
+      <w:proofErr w:type="gramEnd"/>
+      <w:r>
+        <w:rPr>
+          <w:rFonts w:ascii="楷体" w:eastAsia="楷体" w:hAnsi="楷体" w:cs="Times New Roman" w:hint="eastAsia"/>
+          <w:sz w:val="28"/>
+          <w:szCs w:val="28"/>
+        </w:rPr>
+        <w:t>吉说道。</w:t>
       </w:r>
     </w:p>
     <w:p>
@@ -10872,13 +11676,23 @@
           <w:szCs w:val="28"/>
         </w:rPr>
       </w:pPr>
-      <w:r>
-        <w:rPr>
-          <w:rFonts w:ascii="楷体" w:eastAsia="楷体" w:hAnsi="楷体" w:cs="Times New Roman" w:hint="eastAsia"/>
-          <w:sz w:val="28"/>
-          <w:szCs w:val="28"/>
-        </w:rPr>
-        <w:t>凯莉一边拉上行李箱的拉链，一边轻声唱着：“但那等候耶和华的必从新得力，他们必如鹰展翅上腾……”</w:t>
+      <w:proofErr w:type="gramStart"/>
+      <w:r>
+        <w:rPr>
+          <w:rFonts w:ascii="楷体" w:eastAsia="楷体" w:hAnsi="楷体" w:cs="Times New Roman" w:hint="eastAsia"/>
+          <w:sz w:val="28"/>
+          <w:szCs w:val="28"/>
+        </w:rPr>
+        <w:t>凯莉</w:t>
+      </w:r>
+      <w:proofErr w:type="gramEnd"/>
+      <w:r>
+        <w:rPr>
+          <w:rFonts w:ascii="楷体" w:eastAsia="楷体" w:hAnsi="楷体" w:cs="Times New Roman" w:hint="eastAsia"/>
+          <w:sz w:val="28"/>
+          <w:szCs w:val="28"/>
+        </w:rPr>
+        <w:t>一边拉上行李箱的拉链，一边轻声唱着：“但那等候耶和华的必从新得力，他们必如鹰展翅上腾……”</w:t>
       </w:r>
     </w:p>
     <w:p>
@@ -10910,32 +11724,96 @@
           <w:szCs w:val="28"/>
         </w:rPr>
       </w:pPr>
-      <w:r>
-        <w:rPr>
-          <w:rFonts w:ascii="楷体" w:eastAsia="楷体" w:hAnsi="楷体" w:cs="Times New Roman" w:hint="eastAsia"/>
-          <w:sz w:val="28"/>
-          <w:szCs w:val="28"/>
-        </w:rPr>
-        <w:t>凯莉不情愿地跟着父母走向汽车。平时她很喜欢去教会的退修会，但这次却不一样——她最好的朋友莱拉不会来了。几周前，莱拉去世了。一滴眼泪从凯莉的脸颊滑落，她迅速擦掉，爬上车，系好安全带。</w:t>
-      </w:r>
-    </w:p>
-    <w:p>
-      <w:pPr>
-        <w:spacing w:line="240" w:lineRule="auto"/>
-        <w:ind w:firstLineChars="200" w:firstLine="560"/>
-        <w:rPr>
-          <w:rFonts w:ascii="楷体" w:eastAsia="楷体" w:hAnsi="楷体" w:cs="Times New Roman" w:hint="eastAsia"/>
-          <w:sz w:val="28"/>
-          <w:szCs w:val="28"/>
-        </w:rPr>
-      </w:pPr>
-      <w:r>
-        <w:rPr>
-          <w:rFonts w:ascii="楷体" w:eastAsia="楷体" w:hAnsi="楷体" w:cs="Times New Roman" w:hint="eastAsia"/>
-          <w:sz w:val="28"/>
-          <w:szCs w:val="28"/>
-        </w:rPr>
-        <w:t>“都准备好了吗？”爸爸问。凯莉点了点头。</w:t>
+      <w:proofErr w:type="gramStart"/>
+      <w:r>
+        <w:rPr>
+          <w:rFonts w:ascii="楷体" w:eastAsia="楷体" w:hAnsi="楷体" w:cs="Times New Roman" w:hint="eastAsia"/>
+          <w:sz w:val="28"/>
+          <w:szCs w:val="28"/>
+        </w:rPr>
+        <w:t>凯莉</w:t>
+      </w:r>
+      <w:proofErr w:type="gramEnd"/>
+      <w:r>
+        <w:rPr>
+          <w:rFonts w:ascii="楷体" w:eastAsia="楷体" w:hAnsi="楷体" w:cs="Times New Roman" w:hint="eastAsia"/>
+          <w:sz w:val="28"/>
+          <w:szCs w:val="28"/>
+        </w:rPr>
+        <w:t>不情愿地跟着父母走向汽车。平时她很喜欢去教会</w:t>
+      </w:r>
+      <w:proofErr w:type="gramStart"/>
+      <w:r>
+        <w:rPr>
+          <w:rFonts w:ascii="楷体" w:eastAsia="楷体" w:hAnsi="楷体" w:cs="Times New Roman" w:hint="eastAsia"/>
+          <w:sz w:val="28"/>
+          <w:szCs w:val="28"/>
+        </w:rPr>
+        <w:t>的退修会</w:t>
+      </w:r>
+      <w:proofErr w:type="gramEnd"/>
+      <w:r>
+        <w:rPr>
+          <w:rFonts w:ascii="楷体" w:eastAsia="楷体" w:hAnsi="楷体" w:cs="Times New Roman" w:hint="eastAsia"/>
+          <w:sz w:val="28"/>
+          <w:szCs w:val="28"/>
+        </w:rPr>
+        <w:t>，但这次却不一样——她最好的朋友莱拉不会来了。几周前，莱拉去世了。一滴眼泪从</w:t>
+      </w:r>
+      <w:proofErr w:type="gramStart"/>
+      <w:r>
+        <w:rPr>
+          <w:rFonts w:ascii="楷体" w:eastAsia="楷体" w:hAnsi="楷体" w:cs="Times New Roman" w:hint="eastAsia"/>
+          <w:sz w:val="28"/>
+          <w:szCs w:val="28"/>
+        </w:rPr>
+        <w:t>凯莉</w:t>
+      </w:r>
+      <w:proofErr w:type="gramEnd"/>
+      <w:r>
+        <w:rPr>
+          <w:rFonts w:ascii="楷体" w:eastAsia="楷体" w:hAnsi="楷体" w:cs="Times New Roman" w:hint="eastAsia"/>
+          <w:sz w:val="28"/>
+          <w:szCs w:val="28"/>
+        </w:rPr>
+        <w:t>的脸颊滑落，她迅速擦掉，爬上车，系好安全带。</w:t>
+      </w:r>
+    </w:p>
+    <w:p>
+      <w:pPr>
+        <w:spacing w:line="240" w:lineRule="auto"/>
+        <w:ind w:firstLineChars="200" w:firstLine="560"/>
+        <w:rPr>
+          <w:rFonts w:ascii="楷体" w:eastAsia="楷体" w:hAnsi="楷体" w:cs="Times New Roman" w:hint="eastAsia"/>
+          <w:sz w:val="28"/>
+          <w:szCs w:val="28"/>
+        </w:rPr>
+      </w:pPr>
+      <w:r>
+        <w:rPr>
+          <w:rFonts w:ascii="楷体" w:eastAsia="楷体" w:hAnsi="楷体" w:cs="Times New Roman" w:hint="eastAsia"/>
+          <w:sz w:val="28"/>
+          <w:szCs w:val="28"/>
+        </w:rPr>
+        <w:t>“都准备好了吗？”爸爸问。</w:t>
+      </w:r>
+      <w:proofErr w:type="gramStart"/>
+      <w:r>
+        <w:rPr>
+          <w:rFonts w:ascii="楷体" w:eastAsia="楷体" w:hAnsi="楷体" w:cs="Times New Roman" w:hint="eastAsia"/>
+          <w:sz w:val="28"/>
+          <w:szCs w:val="28"/>
+        </w:rPr>
+        <w:t>凯莉</w:t>
+      </w:r>
+      <w:proofErr w:type="gramEnd"/>
+      <w:r>
+        <w:rPr>
+          <w:rFonts w:ascii="楷体" w:eastAsia="楷体" w:hAnsi="楷体" w:cs="Times New Roman" w:hint="eastAsia"/>
+          <w:sz w:val="28"/>
+          <w:szCs w:val="28"/>
+        </w:rPr>
+        <w:t>点了点头。</w:t>
       </w:r>
     </w:p>
     <w:p>
@@ -10973,7 +11851,25 @@
           <w:sz w:val="28"/>
           <w:szCs w:val="28"/>
         </w:rPr>
-        <w:t>“那是莱拉最喜欢的歌之一，”凯莉的声音有些颤抖。</w:t>
+        <w:t>“那是莱拉最喜欢的歌之一，”</w:t>
+      </w:r>
+      <w:proofErr w:type="gramStart"/>
+      <w:r>
+        <w:rPr>
+          <w:rFonts w:ascii="楷体" w:eastAsia="楷体" w:hAnsi="楷体" w:cs="Times New Roman" w:hint="eastAsia"/>
+          <w:sz w:val="28"/>
+          <w:szCs w:val="28"/>
+        </w:rPr>
+        <w:t>凯莉</w:t>
+      </w:r>
+      <w:proofErr w:type="gramEnd"/>
+      <w:r>
+        <w:rPr>
+          <w:rFonts w:ascii="楷体" w:eastAsia="楷体" w:hAnsi="楷体" w:cs="Times New Roman" w:hint="eastAsia"/>
+          <w:sz w:val="28"/>
+          <w:szCs w:val="28"/>
+        </w:rPr>
+        <w:t>的声音有些颤抖。</w:t>
       </w:r>
     </w:p>
     <w:p>
@@ -11096,7 +11992,25 @@
           <w:sz w:val="28"/>
           <w:szCs w:val="28"/>
         </w:rPr>
-        <w:t>凯莉擦去眼泪，点点头：“虽然我知道莱拉在天堂，但还是很难过。不过，我想要信靠神赐给我的力量。我想像鹰一样飞翔。”</w:t>
+        <w:t>凯莉擦去眼泪，点点头：“虽然我知道莱拉在天堂，但还是很难过。不过，我想要信靠神赐给我的力量。我</w:t>
+      </w:r>
+      <w:proofErr w:type="gramStart"/>
+      <w:r>
+        <w:rPr>
+          <w:rFonts w:ascii="楷体" w:eastAsia="楷体" w:hAnsi="楷体" w:cs="Times New Roman" w:hint="eastAsia"/>
+          <w:sz w:val="28"/>
+          <w:szCs w:val="28"/>
+        </w:rPr>
+        <w:t>想像鹰</w:t>
+      </w:r>
+      <w:proofErr w:type="gramEnd"/>
+      <w:r>
+        <w:rPr>
+          <w:rFonts w:ascii="楷体" w:eastAsia="楷体" w:hAnsi="楷体" w:cs="Times New Roman" w:hint="eastAsia"/>
+          <w:sz w:val="28"/>
+          <w:szCs w:val="28"/>
+        </w:rPr>
+        <w:t>一样飞翔。”</w:t>
       </w:r>
     </w:p>
     <w:p>
@@ -11420,7 +12334,25 @@
           <w:sz w:val="28"/>
           <w:szCs w:val="28"/>
         </w:rPr>
-        <w:t>马拉基放下用于生火的木头，急忙跑去看看为什么他的狗狗布默在叫。小狗站在小溪边，盯着清澈的水面汪汪直叫。</w:t>
+        <w:t>马拉基放下用于生火的木头，急忙跑去看看为什么他的狗</w:t>
+      </w:r>
+      <w:proofErr w:type="gramStart"/>
+      <w:r>
+        <w:rPr>
+          <w:rFonts w:ascii="楷体" w:eastAsia="楷体" w:hAnsi="楷体" w:cs="Times New Roman" w:hint="eastAsia"/>
+          <w:sz w:val="28"/>
+          <w:szCs w:val="28"/>
+        </w:rPr>
+        <w:t>狗布默</w:t>
+      </w:r>
+      <w:proofErr w:type="gramEnd"/>
+      <w:r>
+        <w:rPr>
+          <w:rFonts w:ascii="楷体" w:eastAsia="楷体" w:hAnsi="楷体" w:cs="Times New Roman" w:hint="eastAsia"/>
+          <w:sz w:val="28"/>
+          <w:szCs w:val="28"/>
+        </w:rPr>
+        <w:t>在叫。小狗站在小溪边，盯着清澈的水面汪汪直叫。</w:t>
       </w:r>
     </w:p>
     <w:p>
@@ -11496,7 +12428,25 @@
           <w:sz w:val="28"/>
           <w:szCs w:val="28"/>
         </w:rPr>
-        <w:t>“零食”这个魔法词让布默立刻离开了水边，跑到帐篷那边。很快，他就得到了零食，躺在小溪旁享受着。</w:t>
+        <w:t>“零食”这个魔法词让布默立刻离开了水边，跑到帐篷那边。很快，他就得到了零食，躺在小溪</w:t>
+      </w:r>
+      <w:proofErr w:type="gramStart"/>
+      <w:r>
+        <w:rPr>
+          <w:rFonts w:ascii="楷体" w:eastAsia="楷体" w:hAnsi="楷体" w:cs="Times New Roman" w:hint="eastAsia"/>
+          <w:sz w:val="28"/>
+          <w:szCs w:val="28"/>
+        </w:rPr>
+        <w:t>旁享受</w:t>
+      </w:r>
+      <w:proofErr w:type="gramEnd"/>
+      <w:r>
+        <w:rPr>
+          <w:rFonts w:ascii="楷体" w:eastAsia="楷体" w:hAnsi="楷体" w:cs="Times New Roman" w:hint="eastAsia"/>
+          <w:sz w:val="28"/>
+          <w:szCs w:val="28"/>
+        </w:rPr>
+        <w:t>着。</w:t>
       </w:r>
     </w:p>
     <w:p>
@@ -11649,7 +12599,25 @@
           <w:sz w:val="28"/>
           <w:szCs w:val="28"/>
         </w:rPr>
-        <w:t>——玛丽莲·J·森特菲特</w:t>
+        <w:t>——玛丽莲·J·森</w:t>
+      </w:r>
+      <w:proofErr w:type="gramStart"/>
+      <w:r>
+        <w:rPr>
+          <w:rFonts w:ascii="楷体" w:eastAsia="楷体" w:hAnsi="楷体" w:cs="Times New Roman" w:hint="eastAsia"/>
+          <w:sz w:val="28"/>
+          <w:szCs w:val="28"/>
+        </w:rPr>
+        <w:t>特</w:t>
+      </w:r>
+      <w:proofErr w:type="gramEnd"/>
+      <w:r>
+        <w:rPr>
+          <w:rFonts w:ascii="楷体" w:eastAsia="楷体" w:hAnsi="楷体" w:cs="Times New Roman" w:hint="eastAsia"/>
+          <w:sz w:val="28"/>
+          <w:szCs w:val="28"/>
+        </w:rPr>
+        <w:t>菲特</w:t>
       </w:r>
     </w:p>
     <w:p>
@@ -11934,13 +12902,23 @@
           <w:szCs w:val="28"/>
         </w:rPr>
       </w:pPr>
-      <w:r>
-        <w:rPr>
-          <w:rFonts w:ascii="楷体" w:eastAsia="楷体" w:hAnsi="楷体" w:cs="Times New Roman" w:hint="eastAsia"/>
-          <w:sz w:val="28"/>
-          <w:szCs w:val="28"/>
-        </w:rPr>
-        <w:t>卡利勒合上手中的书，叹了口气。</w:t>
+      <w:proofErr w:type="gramStart"/>
+      <w:r>
+        <w:rPr>
+          <w:rFonts w:ascii="楷体" w:eastAsia="楷体" w:hAnsi="楷体" w:cs="Times New Roman" w:hint="eastAsia"/>
+          <w:sz w:val="28"/>
+          <w:szCs w:val="28"/>
+        </w:rPr>
+        <w:t>卡利勒合上手</w:t>
+      </w:r>
+      <w:proofErr w:type="gramEnd"/>
+      <w:r>
+        <w:rPr>
+          <w:rFonts w:ascii="楷体" w:eastAsia="楷体" w:hAnsi="楷体" w:cs="Times New Roman" w:hint="eastAsia"/>
+          <w:sz w:val="28"/>
+          <w:szCs w:val="28"/>
+        </w:rPr>
+        <w:t>中的书，叹了口气。</w:t>
       </w:r>
     </w:p>
     <w:p>
@@ -12103,7 +13081,43 @@
           <w:sz w:val="28"/>
           <w:szCs w:val="28"/>
         </w:rPr>
-        <w:t>卡利勒紧张地用手抠着书角：“嗯，有时候我不明白关于神的事情，也不明白圣经里说的。我的问题很多，而阿妮萨觉得这样是不对的。”</w:t>
+        <w:t>卡利</w:t>
+      </w:r>
+      <w:proofErr w:type="gramStart"/>
+      <w:r>
+        <w:rPr>
+          <w:rFonts w:ascii="楷体" w:eastAsia="楷体" w:hAnsi="楷体" w:cs="Times New Roman" w:hint="eastAsia"/>
+          <w:sz w:val="28"/>
+          <w:szCs w:val="28"/>
+        </w:rPr>
+        <w:t>勒紧张</w:t>
+      </w:r>
+      <w:proofErr w:type="gramEnd"/>
+      <w:r>
+        <w:rPr>
+          <w:rFonts w:ascii="楷体" w:eastAsia="楷体" w:hAnsi="楷体" w:cs="Times New Roman" w:hint="eastAsia"/>
+          <w:sz w:val="28"/>
+          <w:szCs w:val="28"/>
+        </w:rPr>
+        <w:t>地用手抠着书角：“嗯，有时候我不明白关于神的事情，也不明白圣经里说的。我的问题很多，而阿妮</w:t>
+      </w:r>
+      <w:proofErr w:type="gramStart"/>
+      <w:r>
+        <w:rPr>
+          <w:rFonts w:ascii="楷体" w:eastAsia="楷体" w:hAnsi="楷体" w:cs="Times New Roman" w:hint="eastAsia"/>
+          <w:sz w:val="28"/>
+          <w:szCs w:val="28"/>
+        </w:rPr>
+        <w:t>萨</w:t>
+      </w:r>
+      <w:proofErr w:type="gramEnd"/>
+      <w:r>
+        <w:rPr>
+          <w:rFonts w:ascii="楷体" w:eastAsia="楷体" w:hAnsi="楷体" w:cs="Times New Roman" w:hint="eastAsia"/>
+          <w:sz w:val="28"/>
+          <w:szCs w:val="28"/>
+        </w:rPr>
+        <w:t>觉得这样是不对的。”</w:t>
       </w:r>
     </w:p>
     <w:p>
@@ -12193,13 +13207,23 @@
           <w:szCs w:val="28"/>
         </w:rPr>
       </w:pPr>
-      <w:r>
-        <w:rPr>
-          <w:rFonts w:ascii="楷体" w:eastAsia="楷体" w:hAnsi="楷体" w:cs="Times New Roman" w:hint="eastAsia"/>
-          <w:sz w:val="28"/>
-          <w:szCs w:val="28"/>
-        </w:rPr>
-        <w:t>卡利勒冲姐姐做了个鬼脸：“现在我可会做了！”</w:t>
+      <w:proofErr w:type="gramStart"/>
+      <w:r>
+        <w:rPr>
+          <w:rFonts w:ascii="楷体" w:eastAsia="楷体" w:hAnsi="楷体" w:cs="Times New Roman" w:hint="eastAsia"/>
+          <w:sz w:val="28"/>
+          <w:szCs w:val="28"/>
+        </w:rPr>
+        <w:t>卡利勒冲姐姐</w:t>
+      </w:r>
+      <w:proofErr w:type="gramEnd"/>
+      <w:r>
+        <w:rPr>
+          <w:rFonts w:ascii="楷体" w:eastAsia="楷体" w:hAnsi="楷体" w:cs="Times New Roman" w:hint="eastAsia"/>
+          <w:sz w:val="28"/>
+          <w:szCs w:val="28"/>
+        </w:rPr>
+        <w:t>做了个鬼脸：“现在我可会做了！”</w:t>
       </w:r>
     </w:p>
     <w:p>
@@ -12256,7 +13280,25 @@
           <w:sz w:val="28"/>
           <w:szCs w:val="28"/>
         </w:rPr>
-        <w:t>爸爸摇摇头：“诗篇里充满了作者向神提出的难题。他们的提问帮助他们更多地了解神，并明白为什么可以信靠祂。所以，不要害怕问难题。提问可以在你更多地了解神是谁，以及耶稣如何来拯救我们并承诺陪伴我们度过生命的困难时，增强你的信心。”爸爸站起来说：“我饿了。为什么我们不边吃卡利勒的奶酪通心粉，边向神提几个问题呢？”</w:t>
+        <w:t>爸爸摇摇头：“诗篇里充满了作者向神提出的难题。他们的提问帮助他们更多地了解神，并明白为什么可以信靠祂。所以，不要害怕问难题。提问可以在你更多地了解神是谁，以及耶稣如何来拯救我们并承诺陪伴我们度过生命的困难时，增强你的信心。”爸爸站起来说：“我饿了。为什么我们</w:t>
+      </w:r>
+      <w:proofErr w:type="gramStart"/>
+      <w:r>
+        <w:rPr>
+          <w:rFonts w:ascii="楷体" w:eastAsia="楷体" w:hAnsi="楷体" w:cs="Times New Roman" w:hint="eastAsia"/>
+          <w:sz w:val="28"/>
+          <w:szCs w:val="28"/>
+        </w:rPr>
+        <w:t>不</w:t>
+      </w:r>
+      <w:proofErr w:type="gramEnd"/>
+      <w:r>
+        <w:rPr>
+          <w:rFonts w:ascii="楷体" w:eastAsia="楷体" w:hAnsi="楷体" w:cs="Times New Roman" w:hint="eastAsia"/>
+          <w:sz w:val="28"/>
+          <w:szCs w:val="28"/>
+        </w:rPr>
+        <w:t>边吃卡利勒的奶酪通心粉，边向神提几个问题呢？”</w:t>
       </w:r>
     </w:p>
     <w:p>
@@ -12375,7 +13417,25 @@
           <w:sz w:val="28"/>
           <w:szCs w:val="28"/>
         </w:rPr>
-        <w:t>吧！这些问题可以帮助你学习和成长，与耶稣建立更亲密的关系。可以向你的父母、教会老师，或者你信任的基督徒成年人寻求答案。也可以查考圣经，并祈求神帮助你更多地了解祂是谁，以及祂为你做了什么。</w:t>
+        <w:t>吧！这些问题可以帮助你学习和成长，与耶稣建立更亲密的关系。可以向你的父母、教会老师，或者你信任的基督徒成年人寻求答案。也可以查考圣经，并祈求</w:t>
+      </w:r>
+      <w:proofErr w:type="gramStart"/>
+      <w:r>
+        <w:rPr>
+          <w:rFonts w:ascii="楷体" w:eastAsia="楷体" w:hAnsi="楷体" w:cs="Times New Roman" w:hint="eastAsia"/>
+          <w:sz w:val="28"/>
+          <w:szCs w:val="28"/>
+        </w:rPr>
+        <w:t>神帮助</w:t>
+      </w:r>
+      <w:proofErr w:type="gramEnd"/>
+      <w:r>
+        <w:rPr>
+          <w:rFonts w:ascii="楷体" w:eastAsia="楷体" w:hAnsi="楷体" w:cs="Times New Roman" w:hint="eastAsia"/>
+          <w:sz w:val="28"/>
+          <w:szCs w:val="28"/>
+        </w:rPr>
+        <w:t>你更多地了解祂是谁，以及祂为你做了什么。</w:t>
       </w:r>
     </w:p>
     <w:p>
@@ -12917,7 +13977,25 @@
           <w:sz w:val="28"/>
           <w:szCs w:val="28"/>
         </w:rPr>
-        <w:t>“凡不出于信心的都是罪。”</w:t>
+        <w:t>“凡</w:t>
+      </w:r>
+      <w:proofErr w:type="gramStart"/>
+      <w:r>
+        <w:rPr>
+          <w:rFonts w:ascii="楷体" w:eastAsia="楷体" w:hAnsi="楷体" w:cs="Times New Roman" w:hint="eastAsia"/>
+          <w:sz w:val="28"/>
+          <w:szCs w:val="28"/>
+        </w:rPr>
+        <w:t>不</w:t>
+      </w:r>
+      <w:proofErr w:type="gramEnd"/>
+      <w:r>
+        <w:rPr>
+          <w:rFonts w:ascii="楷体" w:eastAsia="楷体" w:hAnsi="楷体" w:cs="Times New Roman" w:hint="eastAsia"/>
+          <w:sz w:val="28"/>
+          <w:szCs w:val="28"/>
+        </w:rPr>
+        <w:t>出于信心的都是罪。”</w:t>
       </w:r>
     </w:p>
     <w:p>
@@ -13088,45 +14166,127 @@
           <w:sz w:val="28"/>
           <w:szCs w:val="28"/>
         </w:rPr>
-        <w:t>“好主意！”詹姆斯说，“我又累又渴！”他和爸爸从自行车上取下水瓶。爸爸还从车包里拿出两根燕麦棒，递给詹姆斯。</w:t>
-      </w:r>
-    </w:p>
-    <w:p>
-      <w:pPr>
-        <w:spacing w:line="240" w:lineRule="auto"/>
-        <w:ind w:firstLineChars="200" w:firstLine="560"/>
-        <w:rPr>
-          <w:rFonts w:ascii="楷体" w:eastAsia="楷体" w:hAnsi="楷体" w:cs="Times New Roman" w:hint="eastAsia"/>
-          <w:sz w:val="28"/>
-          <w:szCs w:val="28"/>
-        </w:rPr>
-      </w:pPr>
-      <w:r>
-        <w:rPr>
-          <w:rFonts w:ascii="楷体" w:eastAsia="楷体" w:hAnsi="楷体" w:cs="Times New Roman" w:hint="eastAsia"/>
-          <w:sz w:val="28"/>
-          <w:szCs w:val="28"/>
-        </w:rPr>
-        <w:t>詹姆斯拆开包装时，一块燕麦掉在地上。一只小蚂蚁出现，试图搬走它。詹姆斯看着蚂蚁一次次尝试，但那块对它来说太大了。片刻后，一群蚂蚁出现了。它们一起努力，多次抬起又放下那块碎片，直到它碎成小块。然后，每只蚂蚁抓起一小块，朝同一个方向跑去。</w:t>
-      </w:r>
-    </w:p>
-    <w:p>
-      <w:pPr>
-        <w:spacing w:line="240" w:lineRule="auto"/>
-        <w:ind w:firstLineChars="200" w:firstLine="560"/>
-        <w:rPr>
-          <w:rFonts w:ascii="楷体" w:eastAsia="楷体" w:hAnsi="楷体" w:cs="Times New Roman" w:hint="eastAsia"/>
-          <w:sz w:val="28"/>
-          <w:szCs w:val="28"/>
-        </w:rPr>
-      </w:pPr>
-      <w:r>
-        <w:rPr>
-          <w:rFonts w:ascii="楷体" w:eastAsia="楷体" w:hAnsi="楷体" w:cs="Times New Roman" w:hint="eastAsia"/>
-          <w:sz w:val="28"/>
-          <w:szCs w:val="28"/>
-        </w:rPr>
-        <w:t>“你看到了吗？”詹姆斯问，“那只蚂蚁需要帮助——它得到了！”</w:t>
+        <w:t>“好主意！”</w:t>
+      </w:r>
+      <w:proofErr w:type="gramStart"/>
+      <w:r>
+        <w:rPr>
+          <w:rFonts w:ascii="楷体" w:eastAsia="楷体" w:hAnsi="楷体" w:cs="Times New Roman" w:hint="eastAsia"/>
+          <w:sz w:val="28"/>
+          <w:szCs w:val="28"/>
+        </w:rPr>
+        <w:t>詹姆</w:t>
+      </w:r>
+      <w:proofErr w:type="gramEnd"/>
+      <w:r>
+        <w:rPr>
+          <w:rFonts w:ascii="楷体" w:eastAsia="楷体" w:hAnsi="楷体" w:cs="Times New Roman" w:hint="eastAsia"/>
+          <w:sz w:val="28"/>
+          <w:szCs w:val="28"/>
+        </w:rPr>
+        <w:t>斯说，“我又累又渴！”他和爸爸从自行车上取下水瓶。爸爸还从车包里拿出两根燕麦棒，递给</w:t>
+      </w:r>
+      <w:proofErr w:type="gramStart"/>
+      <w:r>
+        <w:rPr>
+          <w:rFonts w:ascii="楷体" w:eastAsia="楷体" w:hAnsi="楷体" w:cs="Times New Roman" w:hint="eastAsia"/>
+          <w:sz w:val="28"/>
+          <w:szCs w:val="28"/>
+        </w:rPr>
+        <w:t>詹姆</w:t>
+      </w:r>
+      <w:proofErr w:type="gramEnd"/>
+      <w:r>
+        <w:rPr>
+          <w:rFonts w:ascii="楷体" w:eastAsia="楷体" w:hAnsi="楷体" w:cs="Times New Roman" w:hint="eastAsia"/>
+          <w:sz w:val="28"/>
+          <w:szCs w:val="28"/>
+        </w:rPr>
+        <w:t>斯。</w:t>
+      </w:r>
+    </w:p>
+    <w:p>
+      <w:pPr>
+        <w:spacing w:line="240" w:lineRule="auto"/>
+        <w:ind w:firstLineChars="200" w:firstLine="560"/>
+        <w:rPr>
+          <w:rFonts w:ascii="楷体" w:eastAsia="楷体" w:hAnsi="楷体" w:cs="Times New Roman" w:hint="eastAsia"/>
+          <w:sz w:val="28"/>
+          <w:szCs w:val="28"/>
+        </w:rPr>
+      </w:pPr>
+      <w:proofErr w:type="gramStart"/>
+      <w:r>
+        <w:rPr>
+          <w:rFonts w:ascii="楷体" w:eastAsia="楷体" w:hAnsi="楷体" w:cs="Times New Roman" w:hint="eastAsia"/>
+          <w:sz w:val="28"/>
+          <w:szCs w:val="28"/>
+        </w:rPr>
+        <w:t>詹姆</w:t>
+      </w:r>
+      <w:proofErr w:type="gramEnd"/>
+      <w:r>
+        <w:rPr>
+          <w:rFonts w:ascii="楷体" w:eastAsia="楷体" w:hAnsi="楷体" w:cs="Times New Roman" w:hint="eastAsia"/>
+          <w:sz w:val="28"/>
+          <w:szCs w:val="28"/>
+        </w:rPr>
+        <w:t>斯拆开包装时，一块燕麦掉在地上。一只小蚂蚁出现，试图搬走它。</w:t>
+      </w:r>
+      <w:proofErr w:type="gramStart"/>
+      <w:r>
+        <w:rPr>
+          <w:rFonts w:ascii="楷体" w:eastAsia="楷体" w:hAnsi="楷体" w:cs="Times New Roman" w:hint="eastAsia"/>
+          <w:sz w:val="28"/>
+          <w:szCs w:val="28"/>
+        </w:rPr>
+        <w:t>詹姆</w:t>
+      </w:r>
+      <w:proofErr w:type="gramEnd"/>
+      <w:r>
+        <w:rPr>
+          <w:rFonts w:ascii="楷体" w:eastAsia="楷体" w:hAnsi="楷体" w:cs="Times New Roman" w:hint="eastAsia"/>
+          <w:sz w:val="28"/>
+          <w:szCs w:val="28"/>
+        </w:rPr>
+        <w:t>斯看着蚂蚁一次次尝试，但那块对它来说太大了。片刻后，一群蚂蚁出现了。它们一起努力，多次抬起又放下那块碎片，直到它碎成小块。然后，每只蚂蚁抓起一小块，朝同一个方向跑去。</w:t>
+      </w:r>
+    </w:p>
+    <w:p>
+      <w:pPr>
+        <w:spacing w:line="240" w:lineRule="auto"/>
+        <w:ind w:firstLineChars="200" w:firstLine="560"/>
+        <w:rPr>
+          <w:rFonts w:ascii="楷体" w:eastAsia="楷体" w:hAnsi="楷体" w:cs="Times New Roman" w:hint="eastAsia"/>
+          <w:sz w:val="28"/>
+          <w:szCs w:val="28"/>
+        </w:rPr>
+      </w:pPr>
+      <w:r>
+        <w:rPr>
+          <w:rFonts w:ascii="楷体" w:eastAsia="楷体" w:hAnsi="楷体" w:cs="Times New Roman" w:hint="eastAsia"/>
+          <w:sz w:val="28"/>
+          <w:szCs w:val="28"/>
+        </w:rPr>
+        <w:t>“你看到了吗？”</w:t>
+      </w:r>
+      <w:proofErr w:type="gramStart"/>
+      <w:r>
+        <w:rPr>
+          <w:rFonts w:ascii="楷体" w:eastAsia="楷体" w:hAnsi="楷体" w:cs="Times New Roman" w:hint="eastAsia"/>
+          <w:sz w:val="28"/>
+          <w:szCs w:val="28"/>
+        </w:rPr>
+        <w:t>詹姆</w:t>
+      </w:r>
+      <w:proofErr w:type="gramEnd"/>
+      <w:r>
+        <w:rPr>
+          <w:rFonts w:ascii="楷体" w:eastAsia="楷体" w:hAnsi="楷体" w:cs="Times New Roman" w:hint="eastAsia"/>
+          <w:sz w:val="28"/>
+          <w:szCs w:val="28"/>
+        </w:rPr>
+        <w:t>斯问，“那只蚂蚁需要帮助——它得到了！”</w:t>
       </w:r>
     </w:p>
     <w:p>
@@ -13158,13 +14318,23 @@
           <w:szCs w:val="28"/>
         </w:rPr>
       </w:pPr>
-      <w:r>
-        <w:rPr>
-          <w:rFonts w:ascii="楷体" w:eastAsia="楷体" w:hAnsi="楷体" w:cs="Times New Roman" w:hint="eastAsia"/>
-          <w:sz w:val="28"/>
-          <w:szCs w:val="28"/>
-        </w:rPr>
-        <w:t>詹姆斯看着爸爸：“你的意思是我们应该互相帮助，对吧？就像去年夏天那场大风暴把我们车库屋顶的瓦片掀掉了，教会的一群人来帮忙修理。有了他们的帮助，没多久就修好了。一个大工程变成了小事情——就像蚂蚁一样。”</w:t>
+      <w:proofErr w:type="gramStart"/>
+      <w:r>
+        <w:rPr>
+          <w:rFonts w:ascii="楷体" w:eastAsia="楷体" w:hAnsi="楷体" w:cs="Times New Roman" w:hint="eastAsia"/>
+          <w:sz w:val="28"/>
+          <w:szCs w:val="28"/>
+        </w:rPr>
+        <w:t>詹姆</w:t>
+      </w:r>
+      <w:proofErr w:type="gramEnd"/>
+      <w:r>
+        <w:rPr>
+          <w:rFonts w:ascii="楷体" w:eastAsia="楷体" w:hAnsi="楷体" w:cs="Times New Roman" w:hint="eastAsia"/>
+          <w:sz w:val="28"/>
+          <w:szCs w:val="28"/>
+        </w:rPr>
+        <w:t>斯看着爸爸：“你的意思是我们应该互相帮助，对吧？就像去年夏天那场大风暴把我们车库屋顶的瓦片掀掉了，教会的一群人来帮忙修理。有了他们的帮助，没多久就修好了。一个大工程变成了小事情——就像蚂蚁一样。”</w:t>
       </w:r>
     </w:p>
     <w:p>
@@ -13203,26 +14373,62 @@
           <w:sz w:val="28"/>
           <w:szCs w:val="28"/>
         </w:rPr>
-        <w:t>“但我们不是也应该通过帮助不认识耶稣的人来展示神的爱吗？”詹姆斯问。</w:t>
-      </w:r>
-    </w:p>
-    <w:p>
-      <w:pPr>
-        <w:spacing w:line="240" w:lineRule="auto"/>
-        <w:ind w:firstLineChars="200" w:firstLine="560"/>
-        <w:rPr>
-          <w:rFonts w:ascii="楷体" w:eastAsia="楷体" w:hAnsi="楷体" w:cs="Times New Roman" w:hint="eastAsia"/>
-          <w:sz w:val="28"/>
-          <w:szCs w:val="28"/>
-        </w:rPr>
-      </w:pPr>
-      <w:r>
-        <w:rPr>
-          <w:rFonts w:ascii="楷体" w:eastAsia="楷体" w:hAnsi="楷体" w:cs="Times New Roman" w:hint="eastAsia"/>
-          <w:sz w:val="28"/>
-          <w:szCs w:val="28"/>
-        </w:rPr>
-        <w:t>“是的，”爸爸说，“帮助那些不认识耶稣的人，可以有力地向他们展示祂是谁，祂的样式，帮助其他基督徒也同样如此。”爸爸和詹姆斯站起来，戴上头盔。“隔壁的洛克先生对我们教会朋友帮忙修理屋顶印象深刻，想了解更多关于我们的教会，”爸爸补充道，“我解释说，我们彼此相爱，因为耶稣爱我们——祂如此爱我们，为我们的罪而死，并复活。我祈祷洛克先生也能早日认识耶稣。”</w:t>
+        <w:t>“但我们不是也应该通过帮助不认识耶稣的人来展示神的爱吗？”</w:t>
+      </w:r>
+      <w:proofErr w:type="gramStart"/>
+      <w:r>
+        <w:rPr>
+          <w:rFonts w:ascii="楷体" w:eastAsia="楷体" w:hAnsi="楷体" w:cs="Times New Roman" w:hint="eastAsia"/>
+          <w:sz w:val="28"/>
+          <w:szCs w:val="28"/>
+        </w:rPr>
+        <w:t>詹姆</w:t>
+      </w:r>
+      <w:proofErr w:type="gramEnd"/>
+      <w:r>
+        <w:rPr>
+          <w:rFonts w:ascii="楷体" w:eastAsia="楷体" w:hAnsi="楷体" w:cs="Times New Roman" w:hint="eastAsia"/>
+          <w:sz w:val="28"/>
+          <w:szCs w:val="28"/>
+        </w:rPr>
+        <w:t>斯问。</w:t>
+      </w:r>
+    </w:p>
+    <w:p>
+      <w:pPr>
+        <w:spacing w:line="240" w:lineRule="auto"/>
+        <w:ind w:firstLineChars="200" w:firstLine="560"/>
+        <w:rPr>
+          <w:rFonts w:ascii="楷体" w:eastAsia="楷体" w:hAnsi="楷体" w:cs="Times New Roman" w:hint="eastAsia"/>
+          <w:sz w:val="28"/>
+          <w:szCs w:val="28"/>
+        </w:rPr>
+      </w:pPr>
+      <w:r>
+        <w:rPr>
+          <w:rFonts w:ascii="楷体" w:eastAsia="楷体" w:hAnsi="楷体" w:cs="Times New Roman" w:hint="eastAsia"/>
+          <w:sz w:val="28"/>
+          <w:szCs w:val="28"/>
+        </w:rPr>
+        <w:t>“是的，”爸爸说，“帮助那些不认识耶稣的人，可以有力地向他们展示祂是谁，祂的样式，帮助其他基督徒也同样如此。”爸爸和</w:t>
+      </w:r>
+      <w:proofErr w:type="gramStart"/>
+      <w:r>
+        <w:rPr>
+          <w:rFonts w:ascii="楷体" w:eastAsia="楷体" w:hAnsi="楷体" w:cs="Times New Roman" w:hint="eastAsia"/>
+          <w:sz w:val="28"/>
+          <w:szCs w:val="28"/>
+        </w:rPr>
+        <w:t>詹姆</w:t>
+      </w:r>
+      <w:proofErr w:type="gramEnd"/>
+      <w:r>
+        <w:rPr>
+          <w:rFonts w:ascii="楷体" w:eastAsia="楷体" w:hAnsi="楷体" w:cs="Times New Roman" w:hint="eastAsia"/>
+          <w:sz w:val="28"/>
+          <w:szCs w:val="28"/>
+        </w:rPr>
+        <w:t>斯站起来，戴上头盔。“隔壁的洛克先生对我们教会朋友帮忙修理屋顶印象深刻，想了解更多关于我们的教会，”爸爸补充道，“我解释说，我们彼此相爱，因为耶稣爱我们——祂如此爱我们，为我们的罪而死，并复活。我祈祷洛克先生也能早日认识耶稣。”</w:t>
       </w:r>
     </w:p>
     <w:p>
@@ -13388,7 +14594,25 @@
           <w:sz w:val="28"/>
           <w:szCs w:val="28"/>
         </w:rPr>
-        <w:t>——加拉太书 6:10</w:t>
+        <w:t>——加拉</w:t>
+      </w:r>
+      <w:proofErr w:type="gramStart"/>
+      <w:r>
+        <w:rPr>
+          <w:rFonts w:ascii="楷体" w:eastAsia="楷体" w:hAnsi="楷体" w:cs="Times New Roman" w:hint="eastAsia"/>
+          <w:sz w:val="28"/>
+          <w:szCs w:val="28"/>
+        </w:rPr>
+        <w:t>太</w:t>
+      </w:r>
+      <w:proofErr w:type="gramEnd"/>
+      <w:r>
+        <w:rPr>
+          <w:rFonts w:ascii="楷体" w:eastAsia="楷体" w:hAnsi="楷体" w:cs="Times New Roman" w:hint="eastAsia"/>
+          <w:sz w:val="28"/>
+          <w:szCs w:val="28"/>
+        </w:rPr>
+        <w:t>书 6:10</w:t>
       </w:r>
     </w:p>
     <w:p>
@@ -13544,26 +14768,80 @@
           <w:sz w:val="28"/>
           <w:szCs w:val="28"/>
         </w:rPr>
-        <w:t>她喜欢硬币发出的声音，她称之为她的“星期天之歌”，因为每周主日学开始之前，她经常摇响硬币。玛丽亚为奉献挣了些钱，但最近她找不到什么工作，所以她能奉献的金额变得越来越少了。</w:t>
-      </w:r>
-    </w:p>
-    <w:p>
-      <w:pPr>
-        <w:spacing w:line="240" w:lineRule="auto"/>
-        <w:ind w:firstLineChars="200" w:firstLine="560"/>
-        <w:rPr>
-          <w:rFonts w:ascii="楷体" w:eastAsia="楷体" w:hAnsi="楷体" w:cs="Times New Roman" w:hint="eastAsia"/>
-          <w:sz w:val="28"/>
-          <w:szCs w:val="28"/>
-        </w:rPr>
-      </w:pPr>
-      <w:r>
-        <w:rPr>
-          <w:rFonts w:ascii="楷体" w:eastAsia="楷体" w:hAnsi="楷体" w:cs="Times New Roman" w:hint="eastAsia"/>
-          <w:sz w:val="28"/>
-          <w:szCs w:val="28"/>
-        </w:rPr>
-        <w:t>坐在她旁边的安东尼奥看到她把硬币放进奉献盘时，嘲笑道：“就这么点儿？你为什么还要奉献呢？”他大声说道。玛丽亚感到脸颊发烫，低下了头，没有回答。</w:t>
+        <w:t>她喜欢硬币发出的声音，她称之为她的“星期天之歌”，因为每周</w:t>
+      </w:r>
+      <w:proofErr w:type="gramStart"/>
+      <w:r>
+        <w:rPr>
+          <w:rFonts w:ascii="楷体" w:eastAsia="楷体" w:hAnsi="楷体" w:cs="Times New Roman" w:hint="eastAsia"/>
+          <w:sz w:val="28"/>
+          <w:szCs w:val="28"/>
+        </w:rPr>
+        <w:t>主日学</w:t>
+      </w:r>
+      <w:proofErr w:type="gramEnd"/>
+      <w:r>
+        <w:rPr>
+          <w:rFonts w:ascii="楷体" w:eastAsia="楷体" w:hAnsi="楷体" w:cs="Times New Roman" w:hint="eastAsia"/>
+          <w:sz w:val="28"/>
+          <w:szCs w:val="28"/>
+        </w:rPr>
+        <w:t>开始之前，她经常摇响硬币。玛丽亚为奉献挣了些钱，但最近她找不到什么工作，所以她能奉献的金额变得越来越少了。</w:t>
+      </w:r>
+    </w:p>
+    <w:p>
+      <w:pPr>
+        <w:spacing w:line="240" w:lineRule="auto"/>
+        <w:ind w:firstLineChars="200" w:firstLine="560"/>
+        <w:rPr>
+          <w:rFonts w:ascii="楷体" w:eastAsia="楷体" w:hAnsi="楷体" w:cs="Times New Roman" w:hint="eastAsia"/>
+          <w:sz w:val="28"/>
+          <w:szCs w:val="28"/>
+        </w:rPr>
+      </w:pPr>
+      <w:r>
+        <w:rPr>
+          <w:rFonts w:ascii="楷体" w:eastAsia="楷体" w:hAnsi="楷体" w:cs="Times New Roman" w:hint="eastAsia"/>
+          <w:sz w:val="28"/>
+          <w:szCs w:val="28"/>
+        </w:rPr>
+        <w:t>坐在她旁边的安东尼奥看到她把硬币放进</w:t>
+      </w:r>
+      <w:proofErr w:type="gramStart"/>
+      <w:r>
+        <w:rPr>
+          <w:rFonts w:ascii="楷体" w:eastAsia="楷体" w:hAnsi="楷体" w:cs="Times New Roman" w:hint="eastAsia"/>
+          <w:sz w:val="28"/>
+          <w:szCs w:val="28"/>
+        </w:rPr>
+        <w:t>奉献盘</w:t>
+      </w:r>
+      <w:proofErr w:type="gramEnd"/>
+      <w:r>
+        <w:rPr>
+          <w:rFonts w:ascii="楷体" w:eastAsia="楷体" w:hAnsi="楷体" w:cs="Times New Roman" w:hint="eastAsia"/>
+          <w:sz w:val="28"/>
+          <w:szCs w:val="28"/>
+        </w:rPr>
+        <w:t>时，嘲笑道：“就这么点儿？你为什么还要奉献呢？”他大声说道。玛丽</w:t>
+      </w:r>
+      <w:proofErr w:type="gramStart"/>
+      <w:r>
+        <w:rPr>
+          <w:rFonts w:ascii="楷体" w:eastAsia="楷体" w:hAnsi="楷体" w:cs="Times New Roman" w:hint="eastAsia"/>
+          <w:sz w:val="28"/>
+          <w:szCs w:val="28"/>
+        </w:rPr>
+        <w:t>亚感到</w:t>
+      </w:r>
+      <w:proofErr w:type="gramEnd"/>
+      <w:r>
+        <w:rPr>
+          <w:rFonts w:ascii="楷体" w:eastAsia="楷体" w:hAnsi="楷体" w:cs="Times New Roman" w:hint="eastAsia"/>
+          <w:sz w:val="28"/>
+          <w:szCs w:val="28"/>
+        </w:rPr>
+        <w:t>脸颊发烫，低下了头，没有回答。</w:t>
       </w:r>
     </w:p>
     <w:p>
@@ -13614,13 +14892,23 @@
           <w:szCs w:val="28"/>
         </w:rPr>
       </w:pPr>
-      <w:r>
-        <w:rPr>
-          <w:rFonts w:ascii="楷体" w:eastAsia="楷体" w:hAnsi="楷体" w:cs="Times New Roman" w:hint="eastAsia"/>
-          <w:sz w:val="28"/>
-          <w:szCs w:val="28"/>
-        </w:rPr>
-        <w:t>玛丽亚耸了耸肩。</w:t>
+      <w:proofErr w:type="gramStart"/>
+      <w:r>
+        <w:rPr>
+          <w:rFonts w:ascii="楷体" w:eastAsia="楷体" w:hAnsi="楷体" w:cs="Times New Roman" w:hint="eastAsia"/>
+          <w:sz w:val="28"/>
+          <w:szCs w:val="28"/>
+        </w:rPr>
+        <w:t>玛丽亚耸了</w:t>
+      </w:r>
+      <w:proofErr w:type="gramEnd"/>
+      <w:r>
+        <w:rPr>
+          <w:rFonts w:ascii="楷体" w:eastAsia="楷体" w:hAnsi="楷体" w:cs="Times New Roman" w:hint="eastAsia"/>
+          <w:sz w:val="28"/>
+          <w:szCs w:val="28"/>
+        </w:rPr>
+        <w:t>耸肩。</w:t>
       </w:r>
     </w:p>
     <w:p>
@@ -13981,7 +15269,25 @@
           <w:sz w:val="30"/>
           <w:szCs w:val="30"/>
         </w:rPr>
-        <w:t>阅读经文：以弗所书 4:1-6</w:t>
+        <w:t>阅读经文：以</w:t>
+      </w:r>
+      <w:proofErr w:type="gramStart"/>
+      <w:r>
+        <w:rPr>
+          <w:rFonts w:ascii="等线" w:eastAsia="等线" w:hAnsi="等线" w:cs="Times New Roman" w:hint="eastAsia"/>
+          <w:sz w:val="30"/>
+          <w:szCs w:val="30"/>
+        </w:rPr>
+        <w:t>弗</w:t>
+      </w:r>
+      <w:proofErr w:type="gramEnd"/>
+      <w:r>
+        <w:rPr>
+          <w:rFonts w:ascii="等线" w:eastAsia="等线" w:hAnsi="等线" w:cs="Times New Roman" w:hint="eastAsia"/>
+          <w:sz w:val="30"/>
+          <w:szCs w:val="30"/>
+        </w:rPr>
+        <w:t>所书 4:1-6</w:t>
       </w:r>
     </w:p>
     <w:p>
@@ -14019,26 +15325,80 @@
           <w:sz w:val="28"/>
           <w:szCs w:val="28"/>
         </w:rPr>
-        <w:t>“好吧，如果你们就这样，那我就去找别人一起做科学项目！”威尔转身离开了托林和卡洛斯，没等他们回应。</w:t>
-      </w:r>
-    </w:p>
-    <w:p>
-      <w:pPr>
-        <w:spacing w:line="240" w:lineRule="auto"/>
-        <w:ind w:firstLineChars="200" w:firstLine="560"/>
-        <w:rPr>
-          <w:rFonts w:ascii="楷体" w:eastAsia="楷体" w:hAnsi="楷体" w:cs="Times New Roman" w:hint="eastAsia"/>
-          <w:sz w:val="28"/>
-          <w:szCs w:val="28"/>
-        </w:rPr>
-      </w:pPr>
-      <w:r>
-        <w:rPr>
-          <w:rFonts w:ascii="楷体" w:eastAsia="楷体" w:hAnsi="楷体" w:cs="Times New Roman" w:hint="eastAsia"/>
-          <w:sz w:val="28"/>
-          <w:szCs w:val="28"/>
-        </w:rPr>
-        <w:t>晚餐时，威尔仍然很生气。他对爸爸说：“托林和卡洛斯不听我的，他们想改整个科学项目。我才不管他们怎么说，我喜欢我的计划。”</w:t>
+        <w:t>“好吧，如果你们就这样，那我就去找别人一起做科学项目！”威尔转身离开了托林和卡</w:t>
+      </w:r>
+      <w:proofErr w:type="gramStart"/>
+      <w:r>
+        <w:rPr>
+          <w:rFonts w:ascii="楷体" w:eastAsia="楷体" w:hAnsi="楷体" w:cs="Times New Roman" w:hint="eastAsia"/>
+          <w:sz w:val="28"/>
+          <w:szCs w:val="28"/>
+        </w:rPr>
+        <w:t>洛</w:t>
+      </w:r>
+      <w:proofErr w:type="gramEnd"/>
+      <w:r>
+        <w:rPr>
+          <w:rFonts w:ascii="楷体" w:eastAsia="楷体" w:hAnsi="楷体" w:cs="Times New Roman" w:hint="eastAsia"/>
+          <w:sz w:val="28"/>
+          <w:szCs w:val="28"/>
+        </w:rPr>
+        <w:t>斯，没等他们回应。</w:t>
+      </w:r>
+    </w:p>
+    <w:p>
+      <w:pPr>
+        <w:spacing w:line="240" w:lineRule="auto"/>
+        <w:ind w:firstLineChars="200" w:firstLine="560"/>
+        <w:rPr>
+          <w:rFonts w:ascii="楷体" w:eastAsia="楷体" w:hAnsi="楷体" w:cs="Times New Roman" w:hint="eastAsia"/>
+          <w:sz w:val="28"/>
+          <w:szCs w:val="28"/>
+        </w:rPr>
+      </w:pPr>
+      <w:r>
+        <w:rPr>
+          <w:rFonts w:ascii="楷体" w:eastAsia="楷体" w:hAnsi="楷体" w:cs="Times New Roman" w:hint="eastAsia"/>
+          <w:sz w:val="28"/>
+          <w:szCs w:val="28"/>
+        </w:rPr>
+        <w:t>晚餐时，威</w:t>
+      </w:r>
+      <w:proofErr w:type="gramStart"/>
+      <w:r>
+        <w:rPr>
+          <w:rFonts w:ascii="楷体" w:eastAsia="楷体" w:hAnsi="楷体" w:cs="Times New Roman" w:hint="eastAsia"/>
+          <w:sz w:val="28"/>
+          <w:szCs w:val="28"/>
+        </w:rPr>
+        <w:t>尔仍然</w:t>
+      </w:r>
+      <w:proofErr w:type="gramEnd"/>
+      <w:r>
+        <w:rPr>
+          <w:rFonts w:ascii="楷体" w:eastAsia="楷体" w:hAnsi="楷体" w:cs="Times New Roman" w:hint="eastAsia"/>
+          <w:sz w:val="28"/>
+          <w:szCs w:val="28"/>
+        </w:rPr>
+        <w:t>很生气。他对爸爸说：“托林和卡</w:t>
+      </w:r>
+      <w:proofErr w:type="gramStart"/>
+      <w:r>
+        <w:rPr>
+          <w:rFonts w:ascii="楷体" w:eastAsia="楷体" w:hAnsi="楷体" w:cs="Times New Roman" w:hint="eastAsia"/>
+          <w:sz w:val="28"/>
+          <w:szCs w:val="28"/>
+        </w:rPr>
+        <w:t>洛</w:t>
+      </w:r>
+      <w:proofErr w:type="gramEnd"/>
+      <w:r>
+        <w:rPr>
+          <w:rFonts w:ascii="楷体" w:eastAsia="楷体" w:hAnsi="楷体" w:cs="Times New Roman" w:hint="eastAsia"/>
+          <w:sz w:val="28"/>
+          <w:szCs w:val="28"/>
+        </w:rPr>
+        <w:t>斯不听我的，他们想改整个科学项目。我才不管他们怎么说，我喜欢我的计划。”</w:t>
       </w:r>
     </w:p>
     <w:p>
@@ -14185,13 +15545,41 @@
           <w:szCs w:val="28"/>
         </w:rPr>
       </w:pPr>
-      <w:r>
-        <w:rPr>
-          <w:rFonts w:ascii="楷体" w:eastAsia="楷体" w:hAnsi="楷体" w:cs="Times New Roman" w:hint="eastAsia"/>
-          <w:sz w:val="28"/>
-          <w:szCs w:val="28"/>
-        </w:rPr>
-        <w:t>威尔叹了口气：“大概没有。我会去找卡洛斯和托林，看看他们还愿不愿意让我一起参与。”</w:t>
+      <w:proofErr w:type="gramStart"/>
+      <w:r>
+        <w:rPr>
+          <w:rFonts w:ascii="楷体" w:eastAsia="楷体" w:hAnsi="楷体" w:cs="Times New Roman" w:hint="eastAsia"/>
+          <w:sz w:val="28"/>
+          <w:szCs w:val="28"/>
+        </w:rPr>
+        <w:t>威尔叹了</w:t>
+      </w:r>
+      <w:proofErr w:type="gramEnd"/>
+      <w:r>
+        <w:rPr>
+          <w:rFonts w:ascii="楷体" w:eastAsia="楷体" w:hAnsi="楷体" w:cs="Times New Roman" w:hint="eastAsia"/>
+          <w:sz w:val="28"/>
+          <w:szCs w:val="28"/>
+        </w:rPr>
+        <w:t>口气：“大概没有。我会去找卡</w:t>
+      </w:r>
+      <w:proofErr w:type="gramStart"/>
+      <w:r>
+        <w:rPr>
+          <w:rFonts w:ascii="楷体" w:eastAsia="楷体" w:hAnsi="楷体" w:cs="Times New Roman" w:hint="eastAsia"/>
+          <w:sz w:val="28"/>
+          <w:szCs w:val="28"/>
+        </w:rPr>
+        <w:t>洛</w:t>
+      </w:r>
+      <w:proofErr w:type="gramEnd"/>
+      <w:r>
+        <w:rPr>
+          <w:rFonts w:ascii="楷体" w:eastAsia="楷体" w:hAnsi="楷体" w:cs="Times New Roman" w:hint="eastAsia"/>
+          <w:sz w:val="28"/>
+          <w:szCs w:val="28"/>
+        </w:rPr>
+        <w:t>斯和托林，看看他们还愿不愿意让我一起参与。”</w:t>
       </w:r>
     </w:p>
     <w:p>
@@ -14300,7 +15688,43 @@
           <w:sz w:val="28"/>
           <w:szCs w:val="28"/>
         </w:rPr>
-        <w:t>你是否在团队合作中感到困难？当别人不同意你的想法时，你会感到沮丧吗？记住，神呼召基督徒彼此合一。以弗所书 4:2 告诉我们要谦卑、温柔、耐心，用爱心互相包容。分享你的想法，同时也倾听别人的建议，这样你们才能在爱与合一中一起努力。</w:t>
+        <w:t>你是否在团队合作中感到困难？当别人不同意你的想法时，你会感到沮丧吗？记住，</w:t>
+      </w:r>
+      <w:proofErr w:type="gramStart"/>
+      <w:r>
+        <w:rPr>
+          <w:rFonts w:ascii="楷体" w:eastAsia="楷体" w:hAnsi="楷体" w:cs="Times New Roman" w:hint="eastAsia"/>
+          <w:sz w:val="28"/>
+          <w:szCs w:val="28"/>
+        </w:rPr>
+        <w:t>神呼召基督徒</w:t>
+      </w:r>
+      <w:proofErr w:type="gramEnd"/>
+      <w:r>
+        <w:rPr>
+          <w:rFonts w:ascii="楷体" w:eastAsia="楷体" w:hAnsi="楷体" w:cs="Times New Roman" w:hint="eastAsia"/>
+          <w:sz w:val="28"/>
+          <w:szCs w:val="28"/>
+        </w:rPr>
+        <w:t>彼此合一。以</w:t>
+      </w:r>
+      <w:proofErr w:type="gramStart"/>
+      <w:r>
+        <w:rPr>
+          <w:rFonts w:ascii="楷体" w:eastAsia="楷体" w:hAnsi="楷体" w:cs="Times New Roman" w:hint="eastAsia"/>
+          <w:sz w:val="28"/>
+          <w:szCs w:val="28"/>
+        </w:rPr>
+        <w:t>弗</w:t>
+      </w:r>
+      <w:proofErr w:type="gramEnd"/>
+      <w:r>
+        <w:rPr>
+          <w:rFonts w:ascii="楷体" w:eastAsia="楷体" w:hAnsi="楷体" w:cs="Times New Roman" w:hint="eastAsia"/>
+          <w:sz w:val="28"/>
+          <w:szCs w:val="28"/>
+        </w:rPr>
+        <w:t>所书 4:2 告诉我们要谦卑、温柔、耐心，用爱心互相包容。分享你的想法，同时也倾听别人的建议，这样你们才能在爱与合一中一起努力。</w:t>
       </w:r>
     </w:p>
     <w:p>
@@ -14457,7 +15881,25 @@
           <w:sz w:val="30"/>
           <w:szCs w:val="30"/>
         </w:rPr>
-        <w:t>阅读经文：罗马书 5:3-5；加拉太书 5:22-25</w:t>
+        <w:t>阅读经文：罗马书 5:3-5；加拉</w:t>
+      </w:r>
+      <w:proofErr w:type="gramStart"/>
+      <w:r>
+        <w:rPr>
+          <w:rFonts w:ascii="等线" w:eastAsia="等线" w:hAnsi="等线" w:cs="Times New Roman" w:hint="eastAsia"/>
+          <w:sz w:val="30"/>
+          <w:szCs w:val="30"/>
+        </w:rPr>
+        <w:t>太</w:t>
+      </w:r>
+      <w:proofErr w:type="gramEnd"/>
+      <w:r>
+        <w:rPr>
+          <w:rFonts w:ascii="等线" w:eastAsia="等线" w:hAnsi="等线" w:cs="Times New Roman" w:hint="eastAsia"/>
+          <w:sz w:val="30"/>
+          <w:szCs w:val="30"/>
+        </w:rPr>
+        <w:t>书 5:22-25</w:t>
       </w:r>
     </w:p>
     <w:p>
@@ -14835,7 +16277,25 @@
           <w:szCs w:val="28"/>
         </w:rPr>
         <w:lastRenderedPageBreak/>
-        <w:t>是你的身份——一个被赦免的神的孩子，正每天变得更像耶稣。信靠神，祂会帮助你保持角色，用祂的爱去对待他人。</w:t>
+        <w:t>是你的身份——一个被赦免的神的孩子，</w:t>
+      </w:r>
+      <w:proofErr w:type="gramStart"/>
+      <w:r>
+        <w:rPr>
+          <w:rFonts w:ascii="楷体" w:eastAsia="楷体" w:hAnsi="楷体" w:hint="eastAsia"/>
+          <w:sz w:val="28"/>
+          <w:szCs w:val="28"/>
+        </w:rPr>
+        <w:t>正每天</w:t>
+      </w:r>
+      <w:proofErr w:type="gramEnd"/>
+      <w:r>
+        <w:rPr>
+          <w:rFonts w:ascii="楷体" w:eastAsia="楷体" w:hAnsi="楷体" w:hint="eastAsia"/>
+          <w:sz w:val="28"/>
+          <w:szCs w:val="28"/>
+        </w:rPr>
+        <w:t>变得更像耶稣。信靠神，祂会帮助你保持角色，用祂的爱去对待他人。</w:t>
       </w:r>
     </w:p>
     <w:p>
@@ -14914,7 +16374,25 @@
           <w:sz w:val="28"/>
           <w:szCs w:val="28"/>
         </w:rPr>
-        <w:t>加拉太书 5:25</w:t>
+        <w:t>加拉</w:t>
+      </w:r>
+      <w:proofErr w:type="gramStart"/>
+      <w:r>
+        <w:rPr>
+          <w:rFonts w:ascii="楷体" w:eastAsia="楷体" w:hAnsi="楷体" w:hint="eastAsia"/>
+          <w:sz w:val="28"/>
+          <w:szCs w:val="28"/>
+        </w:rPr>
+        <w:t>太</w:t>
+      </w:r>
+      <w:proofErr w:type="gramEnd"/>
+      <w:r>
+        <w:rPr>
+          <w:rFonts w:ascii="楷体" w:eastAsia="楷体" w:hAnsi="楷体" w:hint="eastAsia"/>
+          <w:sz w:val="28"/>
+          <w:szCs w:val="28"/>
+        </w:rPr>
+        <w:t>书 5:25</w:t>
       </w:r>
     </w:p>
     <w:p>
@@ -15028,7 +16506,25 @@
           <w:sz w:val="28"/>
           <w:szCs w:val="28"/>
         </w:rPr>
-        <w:t>加拉太书 5:22-23</w:t>
+        <w:t>加拉</w:t>
+      </w:r>
+      <w:proofErr w:type="gramStart"/>
+      <w:r>
+        <w:rPr>
+          <w:rFonts w:ascii="楷体" w:eastAsia="楷体" w:hAnsi="楷体" w:hint="eastAsia"/>
+          <w:sz w:val="28"/>
+          <w:szCs w:val="28"/>
+        </w:rPr>
+        <w:t>太</w:t>
+      </w:r>
+      <w:proofErr w:type="gramEnd"/>
+      <w:r>
+        <w:rPr>
+          <w:rFonts w:ascii="楷体" w:eastAsia="楷体" w:hAnsi="楷体" w:hint="eastAsia"/>
+          <w:sz w:val="28"/>
+          <w:szCs w:val="28"/>
+        </w:rPr>
+        <w:t>书 5:22-23</w:t>
       </w:r>
     </w:p>
     <w:bookmarkEnd w:id="46"/>
@@ -15171,25 +16667,43 @@
           <w:sz w:val="28"/>
           <w:szCs w:val="28"/>
         </w:rPr>
-        <w:t>伊恩紧随其后：“我要点橙子雪葩，上面加糖屑！”</w:t>
-      </w:r>
-    </w:p>
-    <w:p>
-      <w:pPr>
-        <w:spacing w:line="240" w:lineRule="auto"/>
-        <w:ind w:firstLineChars="200" w:firstLine="560"/>
+        <w:t>伊恩紧随其后：“我要点橙子雪</w:t>
+      </w:r>
+      <w:proofErr w:type="gramStart"/>
+      <w:r>
         <w:rPr>
           <w:rFonts w:ascii="楷体" w:eastAsia="楷体" w:hAnsi="楷体" w:hint="eastAsia"/>
           <w:sz w:val="28"/>
           <w:szCs w:val="28"/>
         </w:rPr>
-      </w:pPr>
+        <w:t>葩</w:t>
+      </w:r>
+      <w:proofErr w:type="gramEnd"/>
       <w:r>
         <w:rPr>
           <w:rFonts w:ascii="楷体" w:eastAsia="楷体" w:hAnsi="楷体" w:hint="eastAsia"/>
           <w:sz w:val="28"/>
           <w:szCs w:val="28"/>
         </w:rPr>
+        <w:t>，上面加糖屑！”</w:t>
+      </w:r>
+    </w:p>
+    <w:p>
+      <w:pPr>
+        <w:spacing w:line="240" w:lineRule="auto"/>
+        <w:ind w:firstLineChars="200" w:firstLine="560"/>
+        <w:rPr>
+          <w:rFonts w:ascii="楷体" w:eastAsia="楷体" w:hAnsi="楷体" w:hint="eastAsia"/>
+          <w:sz w:val="28"/>
+          <w:szCs w:val="28"/>
+        </w:rPr>
+      </w:pPr>
+      <w:r>
+        <w:rPr>
+          <w:rFonts w:ascii="楷体" w:eastAsia="楷体" w:hAnsi="楷体" w:hint="eastAsia"/>
+          <w:sz w:val="28"/>
+          <w:szCs w:val="28"/>
+        </w:rPr>
         <w:t>“而我，”爸爸说，“要点你们见过的最大的巧克力圣代！”</w:t>
       </w:r>
     </w:p>
@@ -15260,51 +16774,97 @@
           <w:szCs w:val="28"/>
         </w:rPr>
       </w:pPr>
+      <w:proofErr w:type="gramStart"/>
       <w:r>
         <w:rPr>
           <w:rFonts w:ascii="楷体" w:eastAsia="楷体" w:hAnsi="楷体" w:hint="eastAsia"/>
           <w:sz w:val="28"/>
           <w:szCs w:val="28"/>
         </w:rPr>
-        <w:t>佩顿咽了口唾沫：“嗯，爸爸？你生我们的气了吗？”</w:t>
-      </w:r>
-    </w:p>
-    <w:p>
-      <w:pPr>
-        <w:spacing w:line="240" w:lineRule="auto"/>
-        <w:ind w:firstLineChars="200" w:firstLine="560"/>
+        <w:t>佩顿咽了</w:t>
+      </w:r>
+      <w:proofErr w:type="gramEnd"/>
+      <w:r>
         <w:rPr>
           <w:rFonts w:ascii="楷体" w:eastAsia="楷体" w:hAnsi="楷体" w:hint="eastAsia"/>
           <w:sz w:val="28"/>
           <w:szCs w:val="28"/>
         </w:rPr>
-      </w:pPr>
-      <w:r>
+        <w:t>口唾沫：“嗯，爸爸？你生我们的气了吗？”</w:t>
+      </w:r>
+    </w:p>
+    <w:p>
+      <w:pPr>
+        <w:spacing w:line="240" w:lineRule="auto"/>
+        <w:ind w:firstLineChars="200" w:firstLine="560"/>
         <w:rPr>
           <w:rFonts w:ascii="楷体" w:eastAsia="楷体" w:hAnsi="楷体" w:hint="eastAsia"/>
           <w:sz w:val="28"/>
           <w:szCs w:val="28"/>
         </w:rPr>
-        <w:t>爸爸从后视镜中看着他的眼睛：“你为什么会这么想？”</w:t>
-      </w:r>
-    </w:p>
-    <w:p>
-      <w:pPr>
-        <w:spacing w:line="240" w:lineRule="auto"/>
-        <w:ind w:firstLineChars="200" w:firstLine="560"/>
+      </w:pPr>
+      <w:r>
         <w:rPr>
           <w:rFonts w:ascii="楷体" w:eastAsia="楷体" w:hAnsi="楷体" w:hint="eastAsia"/>
           <w:sz w:val="28"/>
           <w:szCs w:val="28"/>
         </w:rPr>
-      </w:pPr>
+        <w:t>爸爸从后视镜</w:t>
+      </w:r>
+      <w:proofErr w:type="gramStart"/>
       <w:r>
         <w:rPr>
           <w:rFonts w:ascii="楷体" w:eastAsia="楷体" w:hAnsi="楷体" w:hint="eastAsia"/>
           <w:sz w:val="28"/>
           <w:szCs w:val="28"/>
         </w:rPr>
-        <w:t>“因为你改变主意了，不带我们去吃冰淇淋了。再没有别的冰淇淋店了。”佩顿看向窗外，“我们到底在哪儿？”</w:t>
+        <w:t>中看着</w:t>
+      </w:r>
+      <w:proofErr w:type="gramEnd"/>
+      <w:r>
+        <w:rPr>
+          <w:rFonts w:ascii="楷体" w:eastAsia="楷体" w:hAnsi="楷体" w:hint="eastAsia"/>
+          <w:sz w:val="28"/>
+          <w:szCs w:val="28"/>
+        </w:rPr>
+        <w:t>他的眼睛：“你为什么会这么想？”</w:t>
+      </w:r>
+    </w:p>
+    <w:p>
+      <w:pPr>
+        <w:spacing w:line="240" w:lineRule="auto"/>
+        <w:ind w:firstLineChars="200" w:firstLine="560"/>
+        <w:rPr>
+          <w:rFonts w:ascii="楷体" w:eastAsia="楷体" w:hAnsi="楷体" w:hint="eastAsia"/>
+          <w:sz w:val="28"/>
+          <w:szCs w:val="28"/>
+        </w:rPr>
+      </w:pPr>
+      <w:r>
+        <w:rPr>
+          <w:rFonts w:ascii="楷体" w:eastAsia="楷体" w:hAnsi="楷体" w:hint="eastAsia"/>
+          <w:sz w:val="28"/>
+          <w:szCs w:val="28"/>
+        </w:rPr>
+        <w:t>“因为你改变主意了，不带我们去吃冰淇淋了。再没有别的冰淇淋店了。”</w:t>
+      </w:r>
+      <w:proofErr w:type="gramStart"/>
+      <w:r>
+        <w:rPr>
+          <w:rFonts w:ascii="楷体" w:eastAsia="楷体" w:hAnsi="楷体" w:hint="eastAsia"/>
+          <w:sz w:val="28"/>
+          <w:szCs w:val="28"/>
+        </w:rPr>
+        <w:t>佩顿看向</w:t>
+      </w:r>
+      <w:proofErr w:type="gramEnd"/>
+      <w:r>
+        <w:rPr>
+          <w:rFonts w:ascii="楷体" w:eastAsia="楷体" w:hAnsi="楷体" w:hint="eastAsia"/>
+          <w:sz w:val="28"/>
+          <w:szCs w:val="28"/>
+        </w:rPr>
+        <w:t>窗外，“我们到底在哪儿？”</w:t>
       </w:r>
     </w:p>
     <w:p>
@@ -15877,7 +17437,43 @@
           <w:sz w:val="28"/>
           <w:szCs w:val="28"/>
         </w:rPr>
-        <w:t>艾玛叹了口气，把额头上的一缕卷发吹开。“我在做史莱姆！我有胶水、水和小苏打，但它只是黏糊糊的一团，完全不滑溜！”</w:t>
+        <w:t>艾玛叹了口气，把额头上的一缕卷发吹开。“我在做史莱</w:t>
+      </w:r>
+      <w:proofErr w:type="gramStart"/>
+      <w:r>
+        <w:rPr>
+          <w:rFonts w:ascii="楷体" w:eastAsia="楷体" w:hAnsi="楷体" w:cs="Times New Roman" w:hint="eastAsia"/>
+          <w:sz w:val="28"/>
+          <w:szCs w:val="28"/>
+        </w:rPr>
+        <w:t>姆</w:t>
+      </w:r>
+      <w:proofErr w:type="gramEnd"/>
+      <w:r>
+        <w:rPr>
+          <w:rFonts w:ascii="楷体" w:eastAsia="楷体" w:hAnsi="楷体" w:cs="Times New Roman" w:hint="eastAsia"/>
+          <w:sz w:val="28"/>
+          <w:szCs w:val="28"/>
+        </w:rPr>
+        <w:t>！我有胶水、水和小苏打，但它只是黏糊</w:t>
+      </w:r>
+      <w:proofErr w:type="gramStart"/>
+      <w:r>
+        <w:rPr>
+          <w:rFonts w:ascii="楷体" w:eastAsia="楷体" w:hAnsi="楷体" w:cs="Times New Roman" w:hint="eastAsia"/>
+          <w:sz w:val="28"/>
+          <w:szCs w:val="28"/>
+        </w:rPr>
+        <w:t>糊</w:t>
+      </w:r>
+      <w:proofErr w:type="gramEnd"/>
+      <w:r>
+        <w:rPr>
+          <w:rFonts w:ascii="楷体" w:eastAsia="楷体" w:hAnsi="楷体" w:cs="Times New Roman" w:hint="eastAsia"/>
+          <w:sz w:val="28"/>
+          <w:szCs w:val="28"/>
+        </w:rPr>
+        <w:t>的一团，完全不滑溜！”</w:t>
       </w:r>
     </w:p>
     <w:p>
@@ -16140,7 +17736,25 @@
           <w:sz w:val="28"/>
           <w:szCs w:val="28"/>
         </w:rPr>
-        <w:t>你是否让上帝使用你成为祂放在你生命中的人的催化剂？耶稣说，那些信靠祂的人是地上的盐和世上的光。如果我们把耶稣的光藏起来，那些迷失的人又怎能认识祂呢？相信上帝会赐你勇气，成为祂的催化剂，将祂的光带给周围的人。</w:t>
+        <w:t>你是否让上帝使用你成为祂放在你生命中的人的催化剂？耶稣说，那些信靠祂的人是地上的盐和世上的光。如果我们把耶稣</w:t>
+      </w:r>
+      <w:proofErr w:type="gramStart"/>
+      <w:r>
+        <w:rPr>
+          <w:rFonts w:ascii="楷体" w:eastAsia="楷体" w:hAnsi="楷体" w:cs="Times New Roman" w:hint="eastAsia"/>
+          <w:sz w:val="28"/>
+          <w:szCs w:val="28"/>
+        </w:rPr>
+        <w:t>的光藏起来</w:t>
+      </w:r>
+      <w:proofErr w:type="gramEnd"/>
+      <w:r>
+        <w:rPr>
+          <w:rFonts w:ascii="楷体" w:eastAsia="楷体" w:hAnsi="楷体" w:cs="Times New Roman" w:hint="eastAsia"/>
+          <w:sz w:val="28"/>
+          <w:szCs w:val="28"/>
+        </w:rPr>
+        <w:t>，那些迷失的人又怎能认识祂呢？相信上帝会赐你勇气，成为祂的催化剂，将祂的光带给周围的人。</w:t>
       </w:r>
     </w:p>
     <w:p>
@@ -16887,7 +18501,25 @@
           <w:sz w:val="28"/>
           <w:szCs w:val="28"/>
         </w:rPr>
-        <w:t>「今天我们教会班上来了一个新女孩，」约瑟芬在准备午餐的餐桌时说。「她叫劳伦，是聋人。她靠读唇语来沟通。」</w:t>
+        <w:t>「今天我们教会班上来了一个新女孩，」约</w:t>
+      </w:r>
+      <w:proofErr w:type="gramStart"/>
+      <w:r>
+        <w:rPr>
+          <w:rFonts w:ascii="楷体" w:eastAsia="楷体" w:hAnsi="楷体" w:cs="Times New Roman" w:hint="eastAsia"/>
+          <w:sz w:val="28"/>
+          <w:szCs w:val="28"/>
+        </w:rPr>
+        <w:t>瑟</w:t>
+      </w:r>
+      <w:proofErr w:type="gramEnd"/>
+      <w:r>
+        <w:rPr>
+          <w:rFonts w:ascii="楷体" w:eastAsia="楷体" w:hAnsi="楷体" w:cs="Times New Roman" w:hint="eastAsia"/>
+          <w:sz w:val="28"/>
+          <w:szCs w:val="28"/>
+        </w:rPr>
+        <w:t>芬在准备午餐的餐桌时说。「她叫劳伦，是聋人。她靠读唇语来沟通。」</w:t>
       </w:r>
     </w:p>
     <w:bookmarkEnd w:id="56"/>
@@ -16926,83 +18558,201 @@
           <w:sz w:val="28"/>
           <w:szCs w:val="28"/>
         </w:rPr>
-        <w:t>「诺兰的听力就有问题，」约瑟芬嘲笑她的弟弟说。「他只听自己想听的。有人提到甜点时，他的耳朵就很灵，但提到需要做的家务时，他好像就听不见了。」</w:t>
-      </w:r>
-    </w:p>
-    <w:p>
-      <w:pPr>
-        <w:spacing w:line="240" w:lineRule="auto"/>
-        <w:ind w:firstLineChars="200" w:firstLine="560"/>
-        <w:rPr>
-          <w:rFonts w:ascii="楷体" w:eastAsia="楷体" w:hAnsi="楷体" w:cs="Times New Roman" w:hint="eastAsia"/>
-          <w:sz w:val="28"/>
-          <w:szCs w:val="28"/>
-        </w:rPr>
-      </w:pPr>
-      <w:r>
-        <w:rPr>
-          <w:rFonts w:ascii="楷体" w:eastAsia="楷体" w:hAnsi="楷体" w:cs="Times New Roman" w:hint="eastAsia"/>
-          <w:sz w:val="28"/>
-          <w:szCs w:val="28"/>
-        </w:rPr>
-        <w:t>诺兰回以一个笑容：「你也好不到哪去！」</w:t>
-      </w:r>
-    </w:p>
-    <w:p>
-      <w:pPr>
-        <w:spacing w:line="240" w:lineRule="auto"/>
-        <w:ind w:firstLineChars="200" w:firstLine="560"/>
-        <w:rPr>
-          <w:rFonts w:ascii="楷体" w:eastAsia="楷体" w:hAnsi="楷体" w:cs="Times New Roman" w:hint="eastAsia"/>
-          <w:sz w:val="28"/>
-          <w:szCs w:val="28"/>
-        </w:rPr>
-      </w:pPr>
-      <w:r>
-        <w:rPr>
-          <w:rFonts w:ascii="楷体" w:eastAsia="楷体" w:hAnsi="楷体" w:cs="Times New Roman" w:hint="eastAsia"/>
-          <w:sz w:val="28"/>
-          <w:szCs w:val="28"/>
-        </w:rPr>
-        <w:t>「我想我们偶尔都会这样吧，」爸爸说。「这叫选择性听力——只听自己想听的。」他开始往桌上的杯子倒水。「可惜的是，有些人听力明明很好，却以另一种方式是聋的——那就是属灵上的聋。」</w:t>
-      </w:r>
-    </w:p>
-    <w:p>
-      <w:pPr>
-        <w:spacing w:line="240" w:lineRule="auto"/>
-        <w:ind w:firstLineChars="200" w:firstLine="560"/>
-        <w:rPr>
-          <w:rFonts w:ascii="楷体" w:eastAsia="楷体" w:hAnsi="楷体" w:cs="Times New Roman" w:hint="eastAsia"/>
-          <w:sz w:val="28"/>
-          <w:szCs w:val="28"/>
-        </w:rPr>
-      </w:pPr>
-      <w:r>
-        <w:rPr>
-          <w:rFonts w:ascii="楷体" w:eastAsia="楷体" w:hAnsi="楷体" w:cs="Times New Roman" w:hint="eastAsia"/>
-          <w:sz w:val="28"/>
-          <w:szCs w:val="28"/>
-        </w:rPr>
-        <w:t>「属灵上的聋？」约瑟芬问。「这是什么意思？」</w:t>
-      </w:r>
-    </w:p>
-    <w:p>
-      <w:pPr>
-        <w:spacing w:line="240" w:lineRule="auto"/>
-        <w:ind w:firstLineChars="200" w:firstLine="560"/>
-        <w:rPr>
-          <w:rFonts w:ascii="楷体" w:eastAsia="楷体" w:hAnsi="楷体" w:cs="Times New Roman" w:hint="eastAsia"/>
-          <w:sz w:val="28"/>
-          <w:szCs w:val="28"/>
-        </w:rPr>
-      </w:pPr>
-      <w:r>
-        <w:rPr>
-          <w:rFonts w:ascii="楷体" w:eastAsia="楷体" w:hAnsi="楷体" w:cs="Times New Roman" w:hint="eastAsia"/>
-          <w:sz w:val="28"/>
-          <w:szCs w:val="28"/>
-        </w:rPr>
-        <w:t>「这意味着无法听见并理解神想对我们说的话，」爸爸解释道。「神邀请每个人信靠耶稣并得救，但很多人似乎听不见祂的声音。在圣经中，神向我们表明祂的爱、罪的危险，以及如何通过祂的儿</w:t>
+        <w:t>「诺兰的听力就有问题，」约</w:t>
+      </w:r>
+      <w:proofErr w:type="gramStart"/>
+      <w:r>
+        <w:rPr>
+          <w:rFonts w:ascii="楷体" w:eastAsia="楷体" w:hAnsi="楷体" w:cs="Times New Roman" w:hint="eastAsia"/>
+          <w:sz w:val="28"/>
+          <w:szCs w:val="28"/>
+        </w:rPr>
+        <w:t>瑟</w:t>
+      </w:r>
+      <w:proofErr w:type="gramEnd"/>
+      <w:r>
+        <w:rPr>
+          <w:rFonts w:ascii="楷体" w:eastAsia="楷体" w:hAnsi="楷体" w:cs="Times New Roman" w:hint="eastAsia"/>
+          <w:sz w:val="28"/>
+          <w:szCs w:val="28"/>
+        </w:rPr>
+        <w:t>芬嘲笑她的弟弟说。「他只听自己想听的。有人提到甜点时，他的耳朵就很灵，但提到需要做的家务时，他好像就听不见了。」</w:t>
+      </w:r>
+    </w:p>
+    <w:p>
+      <w:pPr>
+        <w:spacing w:line="240" w:lineRule="auto"/>
+        <w:ind w:firstLineChars="200" w:firstLine="560"/>
+        <w:rPr>
+          <w:rFonts w:ascii="楷体" w:eastAsia="楷体" w:hAnsi="楷体" w:cs="Times New Roman" w:hint="eastAsia"/>
+          <w:sz w:val="28"/>
+          <w:szCs w:val="28"/>
+        </w:rPr>
+      </w:pPr>
+      <w:proofErr w:type="gramStart"/>
+      <w:r>
+        <w:rPr>
+          <w:rFonts w:ascii="楷体" w:eastAsia="楷体" w:hAnsi="楷体" w:cs="Times New Roman" w:hint="eastAsia"/>
+          <w:sz w:val="28"/>
+          <w:szCs w:val="28"/>
+        </w:rPr>
+        <w:t>诺兰回以</w:t>
+      </w:r>
+      <w:proofErr w:type="gramEnd"/>
+      <w:r>
+        <w:rPr>
+          <w:rFonts w:ascii="楷体" w:eastAsia="楷体" w:hAnsi="楷体" w:cs="Times New Roman" w:hint="eastAsia"/>
+          <w:sz w:val="28"/>
+          <w:szCs w:val="28"/>
+        </w:rPr>
+        <w:t>一个笑容：「你也好不到哪去！」</w:t>
+      </w:r>
+    </w:p>
+    <w:p>
+      <w:pPr>
+        <w:spacing w:line="240" w:lineRule="auto"/>
+        <w:ind w:firstLineChars="200" w:firstLine="560"/>
+        <w:rPr>
+          <w:rFonts w:ascii="楷体" w:eastAsia="楷体" w:hAnsi="楷体" w:cs="Times New Roman" w:hint="eastAsia"/>
+          <w:sz w:val="28"/>
+          <w:szCs w:val="28"/>
+        </w:rPr>
+      </w:pPr>
+      <w:r>
+        <w:rPr>
+          <w:rFonts w:ascii="楷体" w:eastAsia="楷体" w:hAnsi="楷体" w:cs="Times New Roman" w:hint="eastAsia"/>
+          <w:sz w:val="28"/>
+          <w:szCs w:val="28"/>
+        </w:rPr>
+        <w:t>「我想我们偶尔都会这样吧，」爸爸说。「这叫选择性听力——只听自己想听的。」他开始往桌上的杯子倒水。「可惜的是，有些人听力明明很好，却以另一种方式是聋的——那就是</w:t>
+      </w:r>
+      <w:proofErr w:type="gramStart"/>
+      <w:r>
+        <w:rPr>
+          <w:rFonts w:ascii="楷体" w:eastAsia="楷体" w:hAnsi="楷体" w:cs="Times New Roman" w:hint="eastAsia"/>
+          <w:sz w:val="28"/>
+          <w:szCs w:val="28"/>
+        </w:rPr>
+        <w:t>属灵上</w:t>
+      </w:r>
+      <w:proofErr w:type="gramEnd"/>
+      <w:r>
+        <w:rPr>
+          <w:rFonts w:ascii="楷体" w:eastAsia="楷体" w:hAnsi="楷体" w:cs="Times New Roman" w:hint="eastAsia"/>
+          <w:sz w:val="28"/>
+          <w:szCs w:val="28"/>
+        </w:rPr>
+        <w:t>的聋。」</w:t>
+      </w:r>
+    </w:p>
+    <w:p>
+      <w:pPr>
+        <w:spacing w:line="240" w:lineRule="auto"/>
+        <w:ind w:firstLineChars="200" w:firstLine="560"/>
+        <w:rPr>
+          <w:rFonts w:ascii="楷体" w:eastAsia="楷体" w:hAnsi="楷体" w:cs="Times New Roman" w:hint="eastAsia"/>
+          <w:sz w:val="28"/>
+          <w:szCs w:val="28"/>
+        </w:rPr>
+      </w:pPr>
+      <w:r>
+        <w:rPr>
+          <w:rFonts w:ascii="楷体" w:eastAsia="楷体" w:hAnsi="楷体" w:cs="Times New Roman" w:hint="eastAsia"/>
+          <w:sz w:val="28"/>
+          <w:szCs w:val="28"/>
+        </w:rPr>
+        <w:t>「</w:t>
+      </w:r>
+      <w:proofErr w:type="gramStart"/>
+      <w:r>
+        <w:rPr>
+          <w:rFonts w:ascii="楷体" w:eastAsia="楷体" w:hAnsi="楷体" w:cs="Times New Roman" w:hint="eastAsia"/>
+          <w:sz w:val="28"/>
+          <w:szCs w:val="28"/>
+        </w:rPr>
+        <w:t>属灵上</w:t>
+      </w:r>
+      <w:proofErr w:type="gramEnd"/>
+      <w:r>
+        <w:rPr>
+          <w:rFonts w:ascii="楷体" w:eastAsia="楷体" w:hAnsi="楷体" w:cs="Times New Roman" w:hint="eastAsia"/>
+          <w:sz w:val="28"/>
+          <w:szCs w:val="28"/>
+        </w:rPr>
+        <w:t>的聋？」约</w:t>
+      </w:r>
+      <w:proofErr w:type="gramStart"/>
+      <w:r>
+        <w:rPr>
+          <w:rFonts w:ascii="楷体" w:eastAsia="楷体" w:hAnsi="楷体" w:cs="Times New Roman" w:hint="eastAsia"/>
+          <w:sz w:val="28"/>
+          <w:szCs w:val="28"/>
+        </w:rPr>
+        <w:t>瑟</w:t>
+      </w:r>
+      <w:proofErr w:type="gramEnd"/>
+      <w:r>
+        <w:rPr>
+          <w:rFonts w:ascii="楷体" w:eastAsia="楷体" w:hAnsi="楷体" w:cs="Times New Roman" w:hint="eastAsia"/>
+          <w:sz w:val="28"/>
+          <w:szCs w:val="28"/>
+        </w:rPr>
+        <w:t>芬问。「这是什么意思？」</w:t>
+      </w:r>
+    </w:p>
+    <w:p>
+      <w:pPr>
+        <w:spacing w:line="240" w:lineRule="auto"/>
+        <w:ind w:firstLineChars="200" w:firstLine="560"/>
+        <w:rPr>
+          <w:rFonts w:ascii="楷体" w:eastAsia="楷体" w:hAnsi="楷体" w:cs="Times New Roman" w:hint="eastAsia"/>
+          <w:sz w:val="28"/>
+          <w:szCs w:val="28"/>
+        </w:rPr>
+      </w:pPr>
+      <w:r>
+        <w:rPr>
+          <w:rFonts w:ascii="楷体" w:eastAsia="楷体" w:hAnsi="楷体" w:cs="Times New Roman" w:hint="eastAsia"/>
+          <w:sz w:val="28"/>
+          <w:szCs w:val="28"/>
+        </w:rPr>
+        <w:t>「这意味着无法听见并</w:t>
+      </w:r>
+      <w:proofErr w:type="gramStart"/>
+      <w:r>
+        <w:rPr>
+          <w:rFonts w:ascii="楷体" w:eastAsia="楷体" w:hAnsi="楷体" w:cs="Times New Roman" w:hint="eastAsia"/>
+          <w:sz w:val="28"/>
+          <w:szCs w:val="28"/>
+        </w:rPr>
+        <w:t>理解神想对</w:t>
+      </w:r>
+      <w:proofErr w:type="gramEnd"/>
+      <w:r>
+        <w:rPr>
+          <w:rFonts w:ascii="楷体" w:eastAsia="楷体" w:hAnsi="楷体" w:cs="Times New Roman" w:hint="eastAsia"/>
+          <w:sz w:val="28"/>
+          <w:szCs w:val="28"/>
+        </w:rPr>
+        <w:t>我们说的话，」爸爸解释道。「</w:t>
+      </w:r>
+      <w:proofErr w:type="gramStart"/>
+      <w:r>
+        <w:rPr>
+          <w:rFonts w:ascii="楷体" w:eastAsia="楷体" w:hAnsi="楷体" w:cs="Times New Roman" w:hint="eastAsia"/>
+          <w:sz w:val="28"/>
+          <w:szCs w:val="28"/>
+        </w:rPr>
+        <w:t>神邀请</w:t>
+      </w:r>
+      <w:proofErr w:type="gramEnd"/>
+      <w:r>
+        <w:rPr>
+          <w:rFonts w:ascii="楷体" w:eastAsia="楷体" w:hAnsi="楷体" w:cs="Times New Roman" w:hint="eastAsia"/>
+          <w:sz w:val="28"/>
+          <w:szCs w:val="28"/>
+        </w:rPr>
+        <w:t>每个人信靠耶稣并得救，但很多人似乎听不见祂的声音。在圣经中，神向我们表明祂的爱、罪的危险，以及如何通过祂的儿</w:t>
       </w:r>
       <w:r>
         <w:rPr>
@@ -17030,7 +18780,25 @@
           <w:sz w:val="28"/>
           <w:szCs w:val="28"/>
         </w:rPr>
-        <w:t>「即使是基督徒有时也难以听从神的话并遵行，」妈妈说。「虽然我们信靠耶稣，但有时我们不愿意通过祷告、读经和与其他基督徒相聚来听神对我们说的话。我们好像停止了聆听——特别是当我们害怕听到一些我们不喜欢的事情时。」</w:t>
+        <w:t>「即使是基督徒有时也难以听从神的话并遵行，」妈妈说。「虽然我们信靠耶稣，但有时我们不愿意通过祷告、读经和与其他基督徒相聚</w:t>
+      </w:r>
+      <w:proofErr w:type="gramStart"/>
+      <w:r>
+        <w:rPr>
+          <w:rFonts w:ascii="楷体" w:eastAsia="楷体" w:hAnsi="楷体" w:cs="Times New Roman" w:hint="eastAsia"/>
+          <w:sz w:val="28"/>
+          <w:szCs w:val="28"/>
+        </w:rPr>
+        <w:t>来听神对</w:t>
+      </w:r>
+      <w:proofErr w:type="gramEnd"/>
+      <w:r>
+        <w:rPr>
+          <w:rFonts w:ascii="楷体" w:eastAsia="楷体" w:hAnsi="楷体" w:cs="Times New Roman" w:hint="eastAsia"/>
+          <w:sz w:val="28"/>
+          <w:szCs w:val="28"/>
+        </w:rPr>
+        <w:t>我们说的话。我们好像停止了聆听——特别是当我们害怕听到一些我们不喜欢的事情时。」</w:t>
       </w:r>
     </w:p>
     <w:p>
@@ -17087,7 +18855,25 @@
           <w:sz w:val="28"/>
           <w:szCs w:val="28"/>
         </w:rPr>
-        <w:t>—— 菲利斯·I·克伦帕伦斯</w:t>
+        <w:t>—— 菲利斯·I·</w:t>
+      </w:r>
+      <w:proofErr w:type="gramStart"/>
+      <w:r>
+        <w:rPr>
+          <w:rFonts w:ascii="楷体" w:eastAsia="楷体" w:hAnsi="楷体" w:cs="Times New Roman" w:hint="eastAsia"/>
+          <w:sz w:val="28"/>
+          <w:szCs w:val="28"/>
+        </w:rPr>
+        <w:t>克伦帕伦</w:t>
+      </w:r>
+      <w:proofErr w:type="gramEnd"/>
+      <w:r>
+        <w:rPr>
+          <w:rFonts w:ascii="楷体" w:eastAsia="楷体" w:hAnsi="楷体" w:cs="Times New Roman" w:hint="eastAsia"/>
+          <w:sz w:val="28"/>
+          <w:szCs w:val="28"/>
+        </w:rPr>
+        <w:t>斯</w:t>
       </w:r>
     </w:p>
     <w:p>
@@ -17139,7 +18925,43 @@
           <w:sz w:val="28"/>
           <w:szCs w:val="28"/>
         </w:rPr>
-        <w:t>你是否在属灵上是聋的或听力不佳？你是否忽略了神在圣经中所说的话，特别是关于如何借着信靠耶稣得救脱离罪？如果你已经信靠耶稣，你是否忽略了像祷告和参加教会这些能帮助你聆听神的属灵习惯？信靠神，祈求祂帮助你更好地听见祂的声音，这样你就能聆听、明白并顺服祂。</w:t>
+        <w:t>你是否在</w:t>
+      </w:r>
+      <w:proofErr w:type="gramStart"/>
+      <w:r>
+        <w:rPr>
+          <w:rFonts w:ascii="楷体" w:eastAsia="楷体" w:hAnsi="楷体" w:cs="Times New Roman" w:hint="eastAsia"/>
+          <w:sz w:val="28"/>
+          <w:szCs w:val="28"/>
+        </w:rPr>
+        <w:t>属灵上</w:t>
+      </w:r>
+      <w:proofErr w:type="gramEnd"/>
+      <w:r>
+        <w:rPr>
+          <w:rFonts w:ascii="楷体" w:eastAsia="楷体" w:hAnsi="楷体" w:cs="Times New Roman" w:hint="eastAsia"/>
+          <w:sz w:val="28"/>
+          <w:szCs w:val="28"/>
+        </w:rPr>
+        <w:t>是聋的或听力不佳？你是否忽略了神在圣经中所说的话，特别是关于如何借着信靠耶稣得救脱离罪？如果你已经信靠耶稣，你是否忽略了像祷告和参加教会这些能帮助你聆听神</w:t>
+      </w:r>
+      <w:proofErr w:type="gramStart"/>
+      <w:r>
+        <w:rPr>
+          <w:rFonts w:ascii="楷体" w:eastAsia="楷体" w:hAnsi="楷体" w:cs="Times New Roman" w:hint="eastAsia"/>
+          <w:sz w:val="28"/>
+          <w:szCs w:val="28"/>
+        </w:rPr>
+        <w:t>的属灵习惯</w:t>
+      </w:r>
+      <w:proofErr w:type="gramEnd"/>
+      <w:r>
+        <w:rPr>
+          <w:rFonts w:ascii="楷体" w:eastAsia="楷体" w:hAnsi="楷体" w:cs="Times New Roman" w:hint="eastAsia"/>
+          <w:sz w:val="28"/>
+          <w:szCs w:val="28"/>
+        </w:rPr>
+        <w:t>？信靠神，祈求祂帮助你更好地听见祂的声音，这样你就能聆听、明白并顺服祂。</w:t>
       </w:r>
     </w:p>
     <w:p>
@@ -17409,26 +19231,116 @@
           <w:sz w:val="28"/>
           <w:szCs w:val="28"/>
         </w:rPr>
-        <w:t>丹尼尔笑了。「好吧，当然可以。」埃利和阿莱西亚经常缠着丹尼尔陪他们玩开商店的游戏，但丹尼尔并不介意。他们的祖父开了一家五金店，孩子们喜欢去那里看顾客购买各种有趣的东西。顾客常常问很多问题，而祖父总是乐于帮助他们。</w:t>
-      </w:r>
-    </w:p>
-    <w:p>
-      <w:pPr>
-        <w:spacing w:line="240" w:lineRule="auto"/>
-        <w:ind w:firstLineChars="200" w:firstLine="560"/>
-        <w:rPr>
-          <w:rFonts w:ascii="楷体" w:eastAsia="楷体" w:hAnsi="楷体" w:cs="Times New Roman" w:hint="eastAsia"/>
-          <w:sz w:val="28"/>
-          <w:szCs w:val="28"/>
-        </w:rPr>
-      </w:pPr>
-      <w:r>
-        <w:rPr>
-          <w:rFonts w:ascii="楷体" w:eastAsia="楷体" w:hAnsi="楷体" w:cs="Times New Roman" w:hint="eastAsia"/>
-          <w:sz w:val="28"/>
-          <w:szCs w:val="28"/>
-        </w:rPr>
-        <w:t>丹尼尔跟着弟弟和妹妹来到他们的假想商店。「埃利和我当顾客，」阿莱西亚说着，拿起一个玩具电话放到耳边。「铃铃！」</w:t>
+        <w:t>丹尼尔笑了。「好吧，当然可以。」埃利和阿莱西</w:t>
+      </w:r>
+      <w:proofErr w:type="gramStart"/>
+      <w:r>
+        <w:rPr>
+          <w:rFonts w:ascii="楷体" w:eastAsia="楷体" w:hAnsi="楷体" w:cs="Times New Roman" w:hint="eastAsia"/>
+          <w:sz w:val="28"/>
+          <w:szCs w:val="28"/>
+        </w:rPr>
+        <w:t>亚经常</w:t>
+      </w:r>
+      <w:proofErr w:type="gramEnd"/>
+      <w:r>
+        <w:rPr>
+          <w:rFonts w:ascii="楷体" w:eastAsia="楷体" w:hAnsi="楷体" w:cs="Times New Roman" w:hint="eastAsia"/>
+          <w:sz w:val="28"/>
+          <w:szCs w:val="28"/>
+        </w:rPr>
+        <w:t>缠着丹</w:t>
+      </w:r>
+      <w:proofErr w:type="gramStart"/>
+      <w:r>
+        <w:rPr>
+          <w:rFonts w:ascii="楷体" w:eastAsia="楷体" w:hAnsi="楷体" w:cs="Times New Roman" w:hint="eastAsia"/>
+          <w:sz w:val="28"/>
+          <w:szCs w:val="28"/>
+        </w:rPr>
+        <w:t>尼尔陪他们</w:t>
+      </w:r>
+      <w:proofErr w:type="gramEnd"/>
+      <w:r>
+        <w:rPr>
+          <w:rFonts w:ascii="楷体" w:eastAsia="楷体" w:hAnsi="楷体" w:cs="Times New Roman" w:hint="eastAsia"/>
+          <w:sz w:val="28"/>
+          <w:szCs w:val="28"/>
+        </w:rPr>
+        <w:t>玩开商店的游戏，</w:t>
+      </w:r>
+      <w:proofErr w:type="gramStart"/>
+      <w:r>
+        <w:rPr>
+          <w:rFonts w:ascii="楷体" w:eastAsia="楷体" w:hAnsi="楷体" w:cs="Times New Roman" w:hint="eastAsia"/>
+          <w:sz w:val="28"/>
+          <w:szCs w:val="28"/>
+        </w:rPr>
+        <w:t>但丹尼</w:t>
+      </w:r>
+      <w:proofErr w:type="gramEnd"/>
+      <w:r>
+        <w:rPr>
+          <w:rFonts w:ascii="楷体" w:eastAsia="楷体" w:hAnsi="楷体" w:cs="Times New Roman" w:hint="eastAsia"/>
+          <w:sz w:val="28"/>
+          <w:szCs w:val="28"/>
+        </w:rPr>
+        <w:t>尔并不介意。他们的祖父开了一家五金店，孩子们喜欢去那里看顾客购买各种有趣的东西。顾客常常</w:t>
+      </w:r>
+      <w:proofErr w:type="gramStart"/>
+      <w:r>
+        <w:rPr>
+          <w:rFonts w:ascii="楷体" w:eastAsia="楷体" w:hAnsi="楷体" w:cs="Times New Roman" w:hint="eastAsia"/>
+          <w:sz w:val="28"/>
+          <w:szCs w:val="28"/>
+        </w:rPr>
+        <w:t>问很多</w:t>
+      </w:r>
+      <w:proofErr w:type="gramEnd"/>
+      <w:r>
+        <w:rPr>
+          <w:rFonts w:ascii="楷体" w:eastAsia="楷体" w:hAnsi="楷体" w:cs="Times New Roman" w:hint="eastAsia"/>
+          <w:sz w:val="28"/>
+          <w:szCs w:val="28"/>
+        </w:rPr>
+        <w:t>问题，而祖父总是乐于帮助他们。</w:t>
+      </w:r>
+    </w:p>
+    <w:p>
+      <w:pPr>
+        <w:spacing w:line="240" w:lineRule="auto"/>
+        <w:ind w:firstLineChars="200" w:firstLine="560"/>
+        <w:rPr>
+          <w:rFonts w:ascii="楷体" w:eastAsia="楷体" w:hAnsi="楷体" w:cs="Times New Roman" w:hint="eastAsia"/>
+          <w:sz w:val="28"/>
+          <w:szCs w:val="28"/>
+        </w:rPr>
+      </w:pPr>
+      <w:r>
+        <w:rPr>
+          <w:rFonts w:ascii="楷体" w:eastAsia="楷体" w:hAnsi="楷体" w:cs="Times New Roman" w:hint="eastAsia"/>
+          <w:sz w:val="28"/>
+          <w:szCs w:val="28"/>
+        </w:rPr>
+        <w:t>丹尼尔跟着弟弟和妹妹来到他们的假想商店。「埃利和我当顾客，」阿莱西亚说着，拿起一个玩具电话放到耳边。「铃</w:t>
+      </w:r>
+      <w:proofErr w:type="gramStart"/>
+      <w:r>
+        <w:rPr>
+          <w:rFonts w:ascii="楷体" w:eastAsia="楷体" w:hAnsi="楷体" w:cs="Times New Roman" w:hint="eastAsia"/>
+          <w:sz w:val="28"/>
+          <w:szCs w:val="28"/>
+        </w:rPr>
+        <w:t>铃</w:t>
+      </w:r>
+      <w:proofErr w:type="gramEnd"/>
+      <w:r>
+        <w:rPr>
+          <w:rFonts w:ascii="楷体" w:eastAsia="楷体" w:hAnsi="楷体" w:cs="Times New Roman" w:hint="eastAsia"/>
+          <w:sz w:val="28"/>
+          <w:szCs w:val="28"/>
+        </w:rPr>
+        <w:t>！」</w:t>
       </w:r>
     </w:p>
     <w:p>
@@ -17619,7 +19531,25 @@
           <w:sz w:val="28"/>
           <w:szCs w:val="28"/>
         </w:rPr>
-        <w:t>爸爸点点头。「是的，我听到你和埃利、阿莱西亚玩商店时也这么说。这表明你愿意并渴望帮助别人。现在，你觉得有没有办法用这个问题去问问神呢？」</w:t>
+        <w:t>爸爸点点头。「是的，我听到你和埃利、阿</w:t>
+      </w:r>
+      <w:proofErr w:type="gramStart"/>
+      <w:r>
+        <w:rPr>
+          <w:rFonts w:ascii="楷体" w:eastAsia="楷体" w:hAnsi="楷体" w:cs="Times New Roman" w:hint="eastAsia"/>
+          <w:sz w:val="28"/>
+          <w:szCs w:val="28"/>
+        </w:rPr>
+        <w:t>莱西亚玩商店</w:t>
+      </w:r>
+      <w:proofErr w:type="gramEnd"/>
+      <w:r>
+        <w:rPr>
+          <w:rFonts w:ascii="楷体" w:eastAsia="楷体" w:hAnsi="楷体" w:cs="Times New Roman" w:hint="eastAsia"/>
+          <w:sz w:val="28"/>
+          <w:szCs w:val="28"/>
+        </w:rPr>
+        <w:t>时也这么说。这表明你愿意并渴望帮助别人。现在，你觉得有没有办法用这个问题去问问神呢？」</w:t>
       </w:r>
     </w:p>
     <w:p>
@@ -17676,7 +19606,25 @@
           <w:sz w:val="28"/>
           <w:szCs w:val="28"/>
         </w:rPr>
-        <w:t>丹尼尔想了一会儿。「我想你说得对，」他说。「如果我问神今天我能为祂做什么，祂一定希望我去养老院。」</w:t>
+        <w:t>丹尼尔想了一会儿。「我想你说得对，」他说。「如果我问</w:t>
+      </w:r>
+      <w:proofErr w:type="gramStart"/>
+      <w:r>
+        <w:rPr>
+          <w:rFonts w:ascii="楷体" w:eastAsia="楷体" w:hAnsi="楷体" w:cs="Times New Roman" w:hint="eastAsia"/>
+          <w:sz w:val="28"/>
+          <w:szCs w:val="28"/>
+        </w:rPr>
+        <w:t>神今天</w:t>
+      </w:r>
+      <w:proofErr w:type="gramEnd"/>
+      <w:r>
+        <w:rPr>
+          <w:rFonts w:ascii="楷体" w:eastAsia="楷体" w:hAnsi="楷体" w:cs="Times New Roman" w:hint="eastAsia"/>
+          <w:sz w:val="28"/>
+          <w:szCs w:val="28"/>
+        </w:rPr>
+        <w:t>我能为祂做什么，祂一定希望我去养老院。」</w:t>
       </w:r>
     </w:p>
     <w:p>
@@ -17977,7 +19925,25 @@
           <w:sz w:val="28"/>
           <w:szCs w:val="28"/>
         </w:rPr>
-        <w:t>彼得在新学校度过了一天后，飞快地跑进了家门。</w:t>
+        <w:t>彼得在新学校度过了</w:t>
+      </w:r>
+      <w:proofErr w:type="gramStart"/>
+      <w:r>
+        <w:rPr>
+          <w:rFonts w:ascii="楷体" w:eastAsia="楷体" w:hAnsi="楷体" w:cs="Times New Roman" w:hint="eastAsia"/>
+          <w:sz w:val="28"/>
+          <w:szCs w:val="28"/>
+        </w:rPr>
+        <w:t>一</w:t>
+      </w:r>
+      <w:proofErr w:type="gramEnd"/>
+      <w:r>
+        <w:rPr>
+          <w:rFonts w:ascii="楷体" w:eastAsia="楷体" w:hAnsi="楷体" w:cs="Times New Roman" w:hint="eastAsia"/>
+          <w:sz w:val="28"/>
+          <w:szCs w:val="28"/>
+        </w:rPr>
+        <w:t>天后，飞快地跑进了家门。</w:t>
       </w:r>
     </w:p>
     <w:bookmarkEnd w:id="58"/>
@@ -18665,7 +20631,43 @@
           <w:sz w:val="28"/>
           <w:szCs w:val="28"/>
         </w:rPr>
-        <w:t>斯特拉从校车站默默地走回家。搬到奶奶露丝家已经三周了，但斯特拉仍然没有在新校车上交到朋友。奶奶露丝总是提醒她，建立友谊需要时间。</w:t>
+        <w:t>斯特拉从</w:t>
+      </w:r>
+      <w:proofErr w:type="gramStart"/>
+      <w:r>
+        <w:rPr>
+          <w:rFonts w:ascii="楷体" w:eastAsia="楷体" w:hAnsi="楷体" w:cs="Times New Roman" w:hint="eastAsia"/>
+          <w:sz w:val="28"/>
+          <w:szCs w:val="28"/>
+        </w:rPr>
+        <w:t>校车站</w:t>
+      </w:r>
+      <w:proofErr w:type="gramEnd"/>
+      <w:r>
+        <w:rPr>
+          <w:rFonts w:ascii="楷体" w:eastAsia="楷体" w:hAnsi="楷体" w:cs="Times New Roman" w:hint="eastAsia"/>
+          <w:sz w:val="28"/>
+          <w:szCs w:val="28"/>
+        </w:rPr>
+        <w:t>默默地走回家。搬到奶奶露丝家已经三周了，但斯特</w:t>
+      </w:r>
+      <w:proofErr w:type="gramStart"/>
+      <w:r>
+        <w:rPr>
+          <w:rFonts w:ascii="楷体" w:eastAsia="楷体" w:hAnsi="楷体" w:cs="Times New Roman" w:hint="eastAsia"/>
+          <w:sz w:val="28"/>
+          <w:szCs w:val="28"/>
+        </w:rPr>
+        <w:t>拉仍然</w:t>
+      </w:r>
+      <w:proofErr w:type="gramEnd"/>
+      <w:r>
+        <w:rPr>
+          <w:rFonts w:ascii="楷体" w:eastAsia="楷体" w:hAnsi="楷体" w:cs="Times New Roman" w:hint="eastAsia"/>
+          <w:sz w:val="28"/>
+          <w:szCs w:val="28"/>
+        </w:rPr>
+        <w:t>没有在新校车上交到朋友。奶奶露丝总是提醒她，建立友谊需要时间。</w:t>
       </w:r>
     </w:p>
     <w:bookmarkEnd w:id="61"/>
@@ -18685,7 +20687,25 @@
           <w:sz w:val="28"/>
           <w:szCs w:val="28"/>
         </w:rPr>
-        <w:t>“我回来了，奶奶！”斯特拉打开公寓门喊道。</w:t>
+        <w:t>“我回来了，奶奶！”斯特</w:t>
+      </w:r>
+      <w:proofErr w:type="gramStart"/>
+      <w:r>
+        <w:rPr>
+          <w:rFonts w:ascii="楷体" w:eastAsia="楷体" w:hAnsi="楷体" w:cs="Times New Roman" w:hint="eastAsia"/>
+          <w:sz w:val="28"/>
+          <w:szCs w:val="28"/>
+        </w:rPr>
+        <w:t>拉打开</w:t>
+      </w:r>
+      <w:proofErr w:type="gramEnd"/>
+      <w:r>
+        <w:rPr>
+          <w:rFonts w:ascii="楷体" w:eastAsia="楷体" w:hAnsi="楷体" w:cs="Times New Roman" w:hint="eastAsia"/>
+          <w:sz w:val="28"/>
+          <w:szCs w:val="28"/>
+        </w:rPr>
+        <w:t>公寓门喊道。</w:t>
       </w:r>
     </w:p>
     <w:p>
@@ -18742,26 +20762,80 @@
           <w:sz w:val="28"/>
           <w:szCs w:val="28"/>
         </w:rPr>
-        <w:t>“来这边！”奶奶露丝带着斯特拉走向他们改成她卧室的小房间。在床上，斯特拉看到了一份惊喜。</w:t>
-      </w:r>
-    </w:p>
-    <w:p>
-      <w:pPr>
-        <w:spacing w:line="240" w:lineRule="auto"/>
-        <w:ind w:firstLineChars="200" w:firstLine="560"/>
-        <w:rPr>
-          <w:rFonts w:ascii="楷体" w:eastAsia="楷体" w:hAnsi="楷体" w:cs="Times New Roman" w:hint="eastAsia"/>
-          <w:sz w:val="28"/>
-          <w:szCs w:val="28"/>
-        </w:rPr>
-      </w:pPr>
-      <w:r>
-        <w:rPr>
-          <w:rFonts w:ascii="楷体" w:eastAsia="楷体" w:hAnsi="楷体" w:cs="Times New Roman" w:hint="eastAsia"/>
-          <w:sz w:val="28"/>
-          <w:szCs w:val="28"/>
-        </w:rPr>
-        <w:t>她最珍爱的洋娃娃克劳黛特靠在枕头上，穿着一套新衣服：紫色灯芯绒背带裤和粉色衬衫，完美地衬托出娃娃巧克力色的头发。</w:t>
+        <w:t>“来这边！”奶奶露</w:t>
+      </w:r>
+      <w:proofErr w:type="gramStart"/>
+      <w:r>
+        <w:rPr>
+          <w:rFonts w:ascii="楷体" w:eastAsia="楷体" w:hAnsi="楷体" w:cs="Times New Roman" w:hint="eastAsia"/>
+          <w:sz w:val="28"/>
+          <w:szCs w:val="28"/>
+        </w:rPr>
+        <w:t>丝带着</w:t>
+      </w:r>
+      <w:proofErr w:type="gramEnd"/>
+      <w:r>
+        <w:rPr>
+          <w:rFonts w:ascii="楷体" w:eastAsia="楷体" w:hAnsi="楷体" w:cs="Times New Roman" w:hint="eastAsia"/>
+          <w:sz w:val="28"/>
+          <w:szCs w:val="28"/>
+        </w:rPr>
+        <w:t>斯特</w:t>
+      </w:r>
+      <w:proofErr w:type="gramStart"/>
+      <w:r>
+        <w:rPr>
+          <w:rFonts w:ascii="楷体" w:eastAsia="楷体" w:hAnsi="楷体" w:cs="Times New Roman" w:hint="eastAsia"/>
+          <w:sz w:val="28"/>
+          <w:szCs w:val="28"/>
+        </w:rPr>
+        <w:t>拉走向</w:t>
+      </w:r>
+      <w:proofErr w:type="gramEnd"/>
+      <w:r>
+        <w:rPr>
+          <w:rFonts w:ascii="楷体" w:eastAsia="楷体" w:hAnsi="楷体" w:cs="Times New Roman" w:hint="eastAsia"/>
+          <w:sz w:val="28"/>
+          <w:szCs w:val="28"/>
+        </w:rPr>
+        <w:t>他们改成她卧室的小房间。在床上，斯特拉看到了一份惊喜。</w:t>
+      </w:r>
+    </w:p>
+    <w:p>
+      <w:pPr>
+        <w:spacing w:line="240" w:lineRule="auto"/>
+        <w:ind w:firstLineChars="200" w:firstLine="560"/>
+        <w:rPr>
+          <w:rFonts w:ascii="楷体" w:eastAsia="楷体" w:hAnsi="楷体" w:cs="Times New Roman" w:hint="eastAsia"/>
+          <w:sz w:val="28"/>
+          <w:szCs w:val="28"/>
+        </w:rPr>
+      </w:pPr>
+      <w:r>
+        <w:rPr>
+          <w:rFonts w:ascii="楷体" w:eastAsia="楷体" w:hAnsi="楷体" w:cs="Times New Roman" w:hint="eastAsia"/>
+          <w:sz w:val="28"/>
+          <w:szCs w:val="28"/>
+        </w:rPr>
+        <w:t>她最珍爱的洋娃娃克劳黛特靠在枕头上，穿着一套新衣服：紫色</w:t>
+      </w:r>
+      <w:proofErr w:type="gramStart"/>
+      <w:r>
+        <w:rPr>
+          <w:rFonts w:ascii="楷体" w:eastAsia="楷体" w:hAnsi="楷体" w:cs="Times New Roman" w:hint="eastAsia"/>
+          <w:sz w:val="28"/>
+          <w:szCs w:val="28"/>
+        </w:rPr>
+        <w:t>灯芯绒</w:t>
+      </w:r>
+      <w:proofErr w:type="gramEnd"/>
+      <w:r>
+        <w:rPr>
+          <w:rFonts w:ascii="楷体" w:eastAsia="楷体" w:hAnsi="楷体" w:cs="Times New Roman" w:hint="eastAsia"/>
+          <w:sz w:val="28"/>
+          <w:szCs w:val="28"/>
+        </w:rPr>
+        <w:t>背带裤和粉色衬衫，完美地衬托出娃娃巧克力色的头发。</w:t>
       </w:r>
     </w:p>
     <w:p>
@@ -20185,6 +22259,7 @@
           <w:szCs w:val="32"/>
         </w:rPr>
       </w:pPr>
+      <w:bookmarkStart w:id="64" w:name="OLE_LINK40"/>
       <w:r>
         <w:rPr>
           <w:rFonts w:ascii="等线 Light" w:eastAsia="等线 Light" w:hAnsi="等线 Light" w:cs="Times New Roman" w:hint="eastAsia"/>
@@ -20293,6 +22368,7 @@
         <w:t>迈克尔为他的学校项目画上了最后一笔，放下画笔，退后一步欣赏自己的作品。他花了几个星期的时间，精心制作了一个农场模型，并为此感到自豪。</w:t>
       </w:r>
     </w:p>
+    <w:bookmarkEnd w:id="64"/>
     <w:p>
       <w:pPr>
         <w:spacing w:line="240" w:lineRule="auto"/>
@@ -20347,7 +22423,25 @@
           <w:sz w:val="28"/>
           <w:szCs w:val="28"/>
         </w:rPr>
-        <w:t>迈克尔咧嘴笑了，“谢谢。”他向爸爸解释了农场的各个部分，并指着自己最喜欢的地方。</w:t>
+        <w:t>迈克尔咧嘴笑了，“谢谢。”他向爸爸解释了农场的各个部分，</w:t>
+      </w:r>
+      <w:proofErr w:type="gramStart"/>
+      <w:r>
+        <w:rPr>
+          <w:rFonts w:ascii="楷体" w:eastAsia="楷体" w:hAnsi="楷体" w:cs="Times New Roman" w:hint="eastAsia"/>
+          <w:sz w:val="28"/>
+          <w:szCs w:val="28"/>
+        </w:rPr>
+        <w:t>并指着</w:t>
+      </w:r>
+      <w:proofErr w:type="gramEnd"/>
+      <w:r>
+        <w:rPr>
+          <w:rFonts w:ascii="楷体" w:eastAsia="楷体" w:hAnsi="楷体" w:cs="Times New Roman" w:hint="eastAsia"/>
+          <w:sz w:val="28"/>
+          <w:szCs w:val="28"/>
+        </w:rPr>
+        <w:t>自己最喜欢的地方。</w:t>
       </w:r>
     </w:p>
     <w:p>
@@ -20423,7 +22517,25 @@
           <w:sz w:val="28"/>
           <w:szCs w:val="28"/>
         </w:rPr>
-        <w:t>迈克尔热情地点点头，“我投入了很多心血。”</w:t>
+        <w:t>迈克</w:t>
+      </w:r>
+      <w:proofErr w:type="gramStart"/>
+      <w:r>
+        <w:rPr>
+          <w:rFonts w:ascii="楷体" w:eastAsia="楷体" w:hAnsi="楷体" w:cs="Times New Roman" w:hint="eastAsia"/>
+          <w:sz w:val="28"/>
+          <w:szCs w:val="28"/>
+        </w:rPr>
+        <w:t>尔热情</w:t>
+      </w:r>
+      <w:proofErr w:type="gramEnd"/>
+      <w:r>
+        <w:rPr>
+          <w:rFonts w:ascii="楷体" w:eastAsia="楷体" w:hAnsi="楷体" w:cs="Times New Roman" w:hint="eastAsia"/>
+          <w:sz w:val="28"/>
+          <w:szCs w:val="28"/>
+        </w:rPr>
+        <w:t>地点点头，“我投入了很多心血。”</w:t>
       </w:r>
     </w:p>
     <w:p>
@@ -20584,7 +22696,25 @@
           <w:sz w:val="28"/>
           <w:szCs w:val="28"/>
         </w:rPr>
-        <w:t>迈克尔再次看向他的作品，“这样想还挺酷的。”</w:t>
+        <w:t>迈克尔再次看向他的作品，“这样想还</w:t>
+      </w:r>
+      <w:proofErr w:type="gramStart"/>
+      <w:r>
+        <w:rPr>
+          <w:rFonts w:ascii="楷体" w:eastAsia="楷体" w:hAnsi="楷体" w:cs="Times New Roman" w:hint="eastAsia"/>
+          <w:sz w:val="28"/>
+          <w:szCs w:val="28"/>
+        </w:rPr>
+        <w:t>挺</w:t>
+      </w:r>
+      <w:proofErr w:type="gramEnd"/>
+      <w:r>
+        <w:rPr>
+          <w:rFonts w:ascii="楷体" w:eastAsia="楷体" w:hAnsi="楷体" w:cs="Times New Roman" w:hint="eastAsia"/>
+          <w:sz w:val="28"/>
+          <w:szCs w:val="28"/>
+        </w:rPr>
+        <w:t>酷的。”</w:t>
       </w:r>
     </w:p>
     <w:p>
@@ -20792,7 +22922,6 @@
           <w:rFonts w:ascii="楷体" w:eastAsia="楷体" w:hAnsi="楷体" w:cs="Times New Roman" w:hint="eastAsia"/>
           <w:sz w:val="28"/>
           <w:szCs w:val="28"/>
-          <w:lang w:eastAsia="zh-TW"/>
         </w:rPr>
         <w:sectPr>
           <w:pgSz w:w="11906" w:h="16838"/>
@@ -20806,7 +22935,6 @@
           <w:rFonts w:ascii="楷体" w:eastAsia="楷体" w:hAnsi="楷体" w:cs="Times New Roman" w:hint="eastAsia"/>
           <w:sz w:val="28"/>
           <w:szCs w:val="28"/>
-          <w:lang w:eastAsia="zh-TW"/>
         </w:rPr>
         <w:t>——</w:t>
       </w:r>
@@ -20816,16 +22944,791 @@
           <w:sz w:val="28"/>
           <w:szCs w:val="28"/>
         </w:rPr>
-        <w:t>诗篇 145:9</w:t>
-      </w:r>
-      <w:r>
-        <w:rPr>
-          <w:rFonts w:ascii="楷体" w:eastAsia="楷体" w:hAnsi="楷体" w:cs="Times New Roman" w:hint="eastAsia"/>
-          <w:sz w:val="28"/>
-          <w:szCs w:val="28"/>
-          <w:lang w:eastAsia="zh-TW"/>
-        </w:rPr>
-        <w:t>（和合本）</w:t>
+        <w:t>诗篇 145:9（和合本）</w:t>
+      </w:r>
+    </w:p>
+    <w:p>
+      <w:pPr>
+        <w:keepNext/>
+        <w:keepLines/>
+        <w:tabs>
+          <w:tab w:val="left" w:pos="960"/>
+        </w:tabs>
+        <w:spacing w:before="160" w:after="80" w:line="276" w:lineRule="auto"/>
+        <w:outlineLvl w:val="2"/>
+        <w:rPr>
+          <w:rFonts w:ascii="等线 Light" w:eastAsia="等线 Light" w:hAnsi="等线 Light" w:cs="Times New Roman"/>
+          <w:color w:val="0F4761" w:themeColor="accent1" w:themeShade="BF"/>
+          <w:sz w:val="32"/>
+          <w:szCs w:val="32"/>
+        </w:rPr>
+      </w:pPr>
+      <w:r>
+        <w:rPr>
+          <w:rFonts w:ascii="等线 Light" w:eastAsia="等线 Light" w:hAnsi="等线 Light" w:cs="Times New Roman" w:hint="eastAsia"/>
+          <w:color w:val="0F4761" w:themeColor="accent1" w:themeShade="BF"/>
+          <w:sz w:val="32"/>
+          <w:szCs w:val="32"/>
+        </w:rPr>
+        <w:lastRenderedPageBreak/>
+        <w:t>一个拯救的奇迹</w:t>
+      </w:r>
+    </w:p>
+    <w:p>
+      <w:pPr>
+        <w:spacing w:line="240" w:lineRule="auto"/>
+        <w:rPr>
+          <w:rFonts w:ascii="等线" w:eastAsia="等线" w:hAnsi="等线" w:cs="Times New Roman" w:hint="eastAsia"/>
+          <w:sz w:val="30"/>
+          <w:szCs w:val="30"/>
+        </w:rPr>
+      </w:pPr>
+      <w:r>
+        <w:rPr>
+          <w:rFonts w:ascii="等线" w:eastAsia="等线" w:hAnsi="等线" w:cs="Times New Roman" w:hint="eastAsia"/>
+          <w:sz w:val="30"/>
+          <w:szCs w:val="30"/>
+        </w:rPr>
+        <w:t>每日灵修：2025年1月</w:t>
+      </w:r>
+      <w:r>
+        <w:rPr>
+          <w:rFonts w:ascii="等线" w:eastAsia="等线" w:hAnsi="等线" w:cs="Times New Roman" w:hint="eastAsia"/>
+          <w:sz w:val="30"/>
+          <w:szCs w:val="30"/>
+        </w:rPr>
+        <w:t>2</w:t>
+      </w:r>
+      <w:r>
+        <w:rPr>
+          <w:rFonts w:ascii="等线" w:eastAsia="等线" w:hAnsi="等线" w:cs="Times New Roman" w:hint="eastAsia"/>
+          <w:sz w:val="30"/>
+          <w:szCs w:val="30"/>
+        </w:rPr>
+        <w:t>3</w:t>
+      </w:r>
+      <w:r>
+        <w:rPr>
+          <w:rFonts w:ascii="等线" w:eastAsia="等线" w:hAnsi="等线" w:cs="Times New Roman" w:hint="eastAsia"/>
+          <w:sz w:val="30"/>
+          <w:szCs w:val="30"/>
+        </w:rPr>
+        <w:t>日</w:t>
+      </w:r>
+    </w:p>
+    <w:p>
+      <w:pPr>
+        <w:spacing w:line="240" w:lineRule="auto"/>
+        <w:rPr>
+          <w:rFonts w:ascii="等线" w:eastAsia="等线" w:hAnsi="等线" w:cs="Times New Roman" w:hint="eastAsia"/>
+          <w:sz w:val="30"/>
+          <w:szCs w:val="30"/>
+        </w:rPr>
+      </w:pPr>
+      <w:r>
+        <w:rPr>
+          <w:rFonts w:ascii="等线" w:eastAsia="等线" w:hAnsi="等线" w:cs="Times New Roman" w:hint="eastAsia"/>
+          <w:sz w:val="30"/>
+          <w:szCs w:val="30"/>
+        </w:rPr>
+        <w:t>阅读经文：</w:t>
+      </w:r>
+      <w:r>
+        <w:rPr>
+          <w:rFonts w:ascii="等线" w:eastAsia="等线" w:hAnsi="等线" w:cs="Times New Roman" w:hint="eastAsia"/>
+          <w:sz w:val="30"/>
+          <w:szCs w:val="30"/>
+        </w:rPr>
+        <w:t>加拉</w:t>
+      </w:r>
+      <w:proofErr w:type="gramStart"/>
+      <w:r>
+        <w:rPr>
+          <w:rFonts w:ascii="等线" w:eastAsia="等线" w:hAnsi="等线" w:cs="Times New Roman" w:hint="eastAsia"/>
+          <w:sz w:val="30"/>
+          <w:szCs w:val="30"/>
+        </w:rPr>
+        <w:t>太</w:t>
+      </w:r>
+      <w:proofErr w:type="gramEnd"/>
+      <w:r>
+        <w:rPr>
+          <w:rFonts w:ascii="等线" w:eastAsia="等线" w:hAnsi="等线" w:cs="Times New Roman" w:hint="eastAsia"/>
+          <w:sz w:val="30"/>
+          <w:szCs w:val="30"/>
+        </w:rPr>
+        <w:t>书 2:20；以</w:t>
+      </w:r>
+      <w:proofErr w:type="gramStart"/>
+      <w:r>
+        <w:rPr>
+          <w:rFonts w:ascii="等线" w:eastAsia="等线" w:hAnsi="等线" w:cs="Times New Roman" w:hint="eastAsia"/>
+          <w:sz w:val="30"/>
+          <w:szCs w:val="30"/>
+        </w:rPr>
+        <w:t>弗</w:t>
+      </w:r>
+      <w:proofErr w:type="gramEnd"/>
+      <w:r>
+        <w:rPr>
+          <w:rFonts w:ascii="等线" w:eastAsia="等线" w:hAnsi="等线" w:cs="Times New Roman" w:hint="eastAsia"/>
+          <w:sz w:val="30"/>
+          <w:szCs w:val="30"/>
+        </w:rPr>
+        <w:t>所书 2:1-7；约翰一书 4:12-13</w:t>
+      </w:r>
+    </w:p>
+    <w:p>
+      <w:pPr>
+        <w:spacing w:line="240" w:lineRule="auto"/>
+        <w:rPr>
+          <w:rFonts w:ascii="等线" w:eastAsia="等线" w:hAnsi="等线" w:cs="Times New Roman" w:hint="eastAsia"/>
+          <w:sz w:val="30"/>
+          <w:szCs w:val="30"/>
+        </w:rPr>
+      </w:pPr>
+      <w:r>
+        <w:rPr>
+          <w:rFonts w:ascii="等线" w:eastAsia="等线" w:hAnsi="等线" w:cs="Times New Roman" w:hint="eastAsia"/>
+          <w:sz w:val="30"/>
+          <w:szCs w:val="30"/>
+        </w:rPr>
+        <w:t>故事内容：</w:t>
+      </w:r>
+    </w:p>
+    <w:p>
+      <w:pPr>
+        <w:spacing w:line="240" w:lineRule="auto"/>
+        <w:ind w:firstLineChars="200" w:firstLine="560"/>
+        <w:rPr>
+          <w:rFonts w:ascii="楷体" w:eastAsia="楷体" w:hAnsi="楷体" w:cs="Times New Roman" w:hint="eastAsia"/>
+          <w:sz w:val="28"/>
+          <w:szCs w:val="28"/>
+        </w:rPr>
+      </w:pPr>
+      <w:r>
+        <w:rPr>
+          <w:rFonts w:ascii="楷体" w:eastAsia="楷体" w:hAnsi="楷体" w:cs="Times New Roman" w:hint="eastAsia"/>
+          <w:sz w:val="28"/>
+          <w:szCs w:val="28"/>
+        </w:rPr>
+        <w:t>“吃饭时间到了！”随着爸爸的呼唤，佩斯</w:t>
+      </w:r>
+      <w:proofErr w:type="gramStart"/>
+      <w:r>
+        <w:rPr>
+          <w:rFonts w:ascii="楷体" w:eastAsia="楷体" w:hAnsi="楷体" w:cs="Times New Roman" w:hint="eastAsia"/>
+          <w:sz w:val="28"/>
+          <w:szCs w:val="28"/>
+        </w:rPr>
+        <w:t>莉</w:t>
+      </w:r>
+      <w:proofErr w:type="gramEnd"/>
+      <w:r>
+        <w:rPr>
+          <w:rFonts w:ascii="楷体" w:eastAsia="楷体" w:hAnsi="楷体" w:cs="Times New Roman" w:hint="eastAsia"/>
+          <w:sz w:val="28"/>
+          <w:szCs w:val="28"/>
+        </w:rPr>
+        <w:t>和布里杰暂停了视频游戏，赶紧跑到厨房。</w:t>
+      </w:r>
+    </w:p>
+    <w:p>
+      <w:pPr>
+        <w:spacing w:line="240" w:lineRule="auto"/>
+        <w:ind w:firstLineChars="200" w:firstLine="560"/>
+        <w:rPr>
+          <w:rFonts w:ascii="楷体" w:eastAsia="楷体" w:hAnsi="楷体" w:cs="Times New Roman" w:hint="eastAsia"/>
+          <w:sz w:val="28"/>
+          <w:szCs w:val="28"/>
+        </w:rPr>
+      </w:pPr>
+      <w:r>
+        <w:rPr>
+          <w:rFonts w:ascii="楷体" w:eastAsia="楷体" w:hAnsi="楷体" w:cs="Times New Roman" w:hint="eastAsia"/>
+          <w:sz w:val="28"/>
+          <w:szCs w:val="28"/>
+        </w:rPr>
+        <w:t>“你们在玩什么游戏？”爸爸一边把一碗蔬菜端上桌，一边问道。</w:t>
+      </w:r>
+    </w:p>
+    <w:p>
+      <w:pPr>
+        <w:spacing w:line="240" w:lineRule="auto"/>
+        <w:ind w:firstLineChars="200" w:firstLine="560"/>
+        <w:rPr>
+          <w:rFonts w:ascii="楷体" w:eastAsia="楷体" w:hAnsi="楷体" w:cs="Times New Roman" w:hint="eastAsia"/>
+          <w:sz w:val="28"/>
+          <w:szCs w:val="28"/>
+        </w:rPr>
+      </w:pPr>
+      <w:r>
+        <w:rPr>
+          <w:rFonts w:ascii="楷体" w:eastAsia="楷体" w:hAnsi="楷体" w:cs="Times New Roman" w:hint="eastAsia"/>
+          <w:sz w:val="28"/>
+          <w:szCs w:val="28"/>
+        </w:rPr>
+        <w:t>“这是一个冒险游戏！”布里杰回答道，“我们通过完成任务和挑战来赚取金币，还会遇到各种有趣的角色。我们甚至可以学习剑术，并保护这个国度免受黑暗的侵害！”</w:t>
+      </w:r>
+    </w:p>
+    <w:p>
+      <w:pPr>
+        <w:spacing w:line="240" w:lineRule="auto"/>
+        <w:ind w:firstLineChars="200" w:firstLine="560"/>
+        <w:rPr>
+          <w:rFonts w:ascii="楷体" w:eastAsia="楷体" w:hAnsi="楷体" w:cs="Times New Roman" w:hint="eastAsia"/>
+          <w:sz w:val="28"/>
+          <w:szCs w:val="28"/>
+        </w:rPr>
+      </w:pPr>
+      <w:r>
+        <w:rPr>
+          <w:rFonts w:ascii="楷体" w:eastAsia="楷体" w:hAnsi="楷体" w:cs="Times New Roman" w:hint="eastAsia"/>
+          <w:sz w:val="28"/>
+          <w:szCs w:val="28"/>
+        </w:rPr>
+        <w:t>佩斯</w:t>
+      </w:r>
+      <w:proofErr w:type="gramStart"/>
+      <w:r>
+        <w:rPr>
+          <w:rFonts w:ascii="楷体" w:eastAsia="楷体" w:hAnsi="楷体" w:cs="Times New Roman" w:hint="eastAsia"/>
+          <w:sz w:val="28"/>
+          <w:szCs w:val="28"/>
+        </w:rPr>
+        <w:t>莉</w:t>
+      </w:r>
+      <w:proofErr w:type="gramEnd"/>
+      <w:r>
+        <w:rPr>
+          <w:rFonts w:ascii="楷体" w:eastAsia="楷体" w:hAnsi="楷体" w:cs="Times New Roman" w:hint="eastAsia"/>
+          <w:sz w:val="28"/>
+          <w:szCs w:val="28"/>
+        </w:rPr>
+        <w:t>倒好了几杯水。“妈妈和我们一起吃饭吗？”</w:t>
+      </w:r>
+    </w:p>
+    <w:p>
+      <w:pPr>
+        <w:spacing w:line="240" w:lineRule="auto"/>
+        <w:ind w:firstLineChars="200" w:firstLine="560"/>
+        <w:rPr>
+          <w:rFonts w:ascii="楷体" w:eastAsia="楷体" w:hAnsi="楷体" w:cs="Times New Roman" w:hint="eastAsia"/>
+          <w:sz w:val="28"/>
+          <w:szCs w:val="28"/>
+        </w:rPr>
+      </w:pPr>
+      <w:r>
+        <w:rPr>
+          <w:rFonts w:ascii="楷体" w:eastAsia="楷体" w:hAnsi="楷体" w:cs="Times New Roman" w:hint="eastAsia"/>
+          <w:sz w:val="28"/>
+          <w:szCs w:val="28"/>
+        </w:rPr>
+        <w:t>“当然！”妈妈走进了房间。“谢谢你们准备晚餐，我很感激。”</w:t>
+      </w:r>
+    </w:p>
+    <w:p>
+      <w:pPr>
+        <w:spacing w:line="240" w:lineRule="auto"/>
+        <w:ind w:firstLineChars="200" w:firstLine="560"/>
+        <w:rPr>
+          <w:rFonts w:ascii="楷体" w:eastAsia="楷体" w:hAnsi="楷体" w:cs="Times New Roman" w:hint="eastAsia"/>
+          <w:sz w:val="28"/>
+          <w:szCs w:val="28"/>
+        </w:rPr>
+      </w:pPr>
+    </w:p>
+    <w:p>
+      <w:pPr>
+        <w:spacing w:line="240" w:lineRule="auto"/>
+        <w:ind w:firstLineChars="200" w:firstLine="560"/>
+        <w:rPr>
+          <w:rFonts w:ascii="楷体" w:eastAsia="楷体" w:hAnsi="楷体" w:cs="Times New Roman" w:hint="eastAsia"/>
+          <w:sz w:val="28"/>
+          <w:szCs w:val="28"/>
+        </w:rPr>
+      </w:pPr>
+      <w:r>
+        <w:rPr>
+          <w:rFonts w:ascii="楷体" w:eastAsia="楷体" w:hAnsi="楷体" w:cs="Times New Roman" w:hint="eastAsia"/>
+          <w:sz w:val="28"/>
+          <w:szCs w:val="28"/>
+        </w:rPr>
+        <w:t>当他们坐下吃饭时，佩斯</w:t>
+      </w:r>
+      <w:proofErr w:type="gramStart"/>
+      <w:r>
+        <w:rPr>
+          <w:rFonts w:ascii="楷体" w:eastAsia="楷体" w:hAnsi="楷体" w:cs="Times New Roman" w:hint="eastAsia"/>
+          <w:sz w:val="28"/>
+          <w:szCs w:val="28"/>
+        </w:rPr>
+        <w:t>莉</w:t>
+      </w:r>
+      <w:proofErr w:type="gramEnd"/>
+      <w:r>
+        <w:rPr>
+          <w:rFonts w:ascii="楷体" w:eastAsia="楷体" w:hAnsi="楷体" w:cs="Times New Roman" w:hint="eastAsia"/>
+          <w:sz w:val="28"/>
+          <w:szCs w:val="28"/>
+        </w:rPr>
+        <w:t>喝了一大口水，叹了口气。“我的生活太无聊了。我希望游戏里的那些事情是真的。”</w:t>
+      </w:r>
+    </w:p>
+    <w:p>
+      <w:pPr>
+        <w:spacing w:line="240" w:lineRule="auto"/>
+        <w:ind w:firstLineChars="200" w:firstLine="560"/>
+        <w:rPr>
+          <w:rFonts w:ascii="楷体" w:eastAsia="楷体" w:hAnsi="楷体" w:cs="Times New Roman" w:hint="eastAsia"/>
+          <w:sz w:val="28"/>
+          <w:szCs w:val="28"/>
+        </w:rPr>
+      </w:pPr>
+      <w:r>
+        <w:rPr>
+          <w:rFonts w:ascii="楷体" w:eastAsia="楷体" w:hAnsi="楷体" w:cs="Times New Roman" w:hint="eastAsia"/>
+          <w:sz w:val="28"/>
+          <w:szCs w:val="28"/>
+        </w:rPr>
+        <w:t>“真希望那些奇妙的事情现在还会发生。”布里杰附和道。</w:t>
+      </w:r>
+    </w:p>
+    <w:p>
+      <w:pPr>
+        <w:spacing w:line="240" w:lineRule="auto"/>
+        <w:ind w:firstLineChars="200" w:firstLine="560"/>
+        <w:rPr>
+          <w:rFonts w:ascii="楷体" w:eastAsia="楷体" w:hAnsi="楷体" w:cs="Times New Roman" w:hint="eastAsia"/>
+          <w:sz w:val="28"/>
+          <w:szCs w:val="28"/>
+        </w:rPr>
+      </w:pPr>
+      <w:r>
+        <w:rPr>
+          <w:rFonts w:ascii="楷体" w:eastAsia="楷体" w:hAnsi="楷体" w:cs="Times New Roman" w:hint="eastAsia"/>
+          <w:sz w:val="28"/>
+          <w:szCs w:val="28"/>
+        </w:rPr>
+        <w:t>“等一下，”妈妈反驳道，“你们真的认为神现在不做奇迹了</w:t>
+      </w:r>
+      <w:r>
+        <w:rPr>
+          <w:rFonts w:ascii="楷体" w:eastAsia="楷体" w:hAnsi="楷体" w:cs="Times New Roman" w:hint="eastAsia"/>
+          <w:sz w:val="28"/>
+          <w:szCs w:val="28"/>
+        </w:rPr>
+        <w:lastRenderedPageBreak/>
+        <w:t>吗？”佩斯</w:t>
+      </w:r>
+      <w:proofErr w:type="gramStart"/>
+      <w:r>
+        <w:rPr>
+          <w:rFonts w:ascii="楷体" w:eastAsia="楷体" w:hAnsi="楷体" w:cs="Times New Roman" w:hint="eastAsia"/>
+          <w:sz w:val="28"/>
+          <w:szCs w:val="28"/>
+        </w:rPr>
+        <w:t>莉</w:t>
+      </w:r>
+      <w:proofErr w:type="gramEnd"/>
+      <w:r>
+        <w:rPr>
+          <w:rFonts w:ascii="楷体" w:eastAsia="楷体" w:hAnsi="楷体" w:cs="Times New Roman" w:hint="eastAsia"/>
+          <w:sz w:val="28"/>
+          <w:szCs w:val="28"/>
+        </w:rPr>
+        <w:t>和布里杰对视了一眼，耸了耸肩。</w:t>
+      </w:r>
+    </w:p>
+    <w:p>
+      <w:pPr>
+        <w:spacing w:line="240" w:lineRule="auto"/>
+        <w:ind w:firstLineChars="200" w:firstLine="560"/>
+        <w:rPr>
+          <w:rFonts w:ascii="楷体" w:eastAsia="楷体" w:hAnsi="楷体" w:cs="Times New Roman" w:hint="eastAsia"/>
+          <w:sz w:val="28"/>
+          <w:szCs w:val="28"/>
+        </w:rPr>
+      </w:pPr>
+      <w:r>
+        <w:rPr>
+          <w:rFonts w:ascii="楷体" w:eastAsia="楷体" w:hAnsi="楷体" w:cs="Times New Roman" w:hint="eastAsia"/>
+          <w:sz w:val="28"/>
+          <w:szCs w:val="28"/>
+        </w:rPr>
+        <w:t>“你们知道吗？每一个相信耶稣的人都已经从死里复活了！”妈妈说道。</w:t>
+      </w:r>
+    </w:p>
+    <w:p>
+      <w:pPr>
+        <w:spacing w:line="240" w:lineRule="auto"/>
+        <w:ind w:firstLineChars="200" w:firstLine="560"/>
+        <w:rPr>
+          <w:rFonts w:ascii="楷体" w:eastAsia="楷体" w:hAnsi="楷体" w:cs="Times New Roman" w:hint="eastAsia"/>
+          <w:sz w:val="28"/>
+          <w:szCs w:val="28"/>
+        </w:rPr>
+      </w:pPr>
+      <w:r>
+        <w:rPr>
+          <w:rFonts w:ascii="楷体" w:eastAsia="楷体" w:hAnsi="楷体" w:cs="Times New Roman" w:hint="eastAsia"/>
+          <w:sz w:val="28"/>
+          <w:szCs w:val="28"/>
+        </w:rPr>
+        <w:t>“你是说我们将来会从死里复活吧？”布里杰纠正道。</w:t>
+      </w:r>
+    </w:p>
+    <w:p>
+      <w:pPr>
+        <w:spacing w:line="240" w:lineRule="auto"/>
+        <w:ind w:firstLineChars="200" w:firstLine="560"/>
+        <w:rPr>
+          <w:rFonts w:ascii="楷体" w:eastAsia="楷体" w:hAnsi="楷体" w:cs="Times New Roman" w:hint="eastAsia"/>
+          <w:sz w:val="28"/>
+          <w:szCs w:val="28"/>
+        </w:rPr>
+      </w:pPr>
+      <w:r>
+        <w:rPr>
+          <w:rFonts w:ascii="楷体" w:eastAsia="楷体" w:hAnsi="楷体" w:cs="Times New Roman" w:hint="eastAsia"/>
+          <w:sz w:val="28"/>
+          <w:szCs w:val="28"/>
+        </w:rPr>
+        <w:t>“我们将来会复活，但我们现在已经复活了，”爸爸说，“当你相信耶稣是你的救主时，祂就在那一刻让你从死到生了。”</w:t>
+      </w:r>
+    </w:p>
+    <w:p>
+      <w:pPr>
+        <w:spacing w:line="240" w:lineRule="auto"/>
+        <w:ind w:firstLineChars="200" w:firstLine="560"/>
+        <w:rPr>
+          <w:rFonts w:ascii="楷体" w:eastAsia="楷体" w:hAnsi="楷体" w:cs="Times New Roman" w:hint="eastAsia"/>
+          <w:sz w:val="28"/>
+          <w:szCs w:val="28"/>
+        </w:rPr>
+      </w:pPr>
+      <w:r>
+        <w:rPr>
+          <w:rFonts w:ascii="楷体" w:eastAsia="楷体" w:hAnsi="楷体" w:cs="Times New Roman" w:hint="eastAsia"/>
+          <w:sz w:val="28"/>
+          <w:szCs w:val="28"/>
+        </w:rPr>
+        <w:t>“可是这听起来不太合理。”布里杰说。</w:t>
+      </w:r>
+    </w:p>
+    <w:p>
+      <w:pPr>
+        <w:spacing w:line="240" w:lineRule="auto"/>
+        <w:ind w:firstLineChars="200" w:firstLine="560"/>
+        <w:rPr>
+          <w:rFonts w:ascii="楷体" w:eastAsia="楷体" w:hAnsi="楷体" w:cs="Times New Roman" w:hint="eastAsia"/>
+          <w:sz w:val="28"/>
+          <w:szCs w:val="28"/>
+        </w:rPr>
+      </w:pPr>
+    </w:p>
+    <w:p>
+      <w:pPr>
+        <w:spacing w:line="240" w:lineRule="auto"/>
+        <w:ind w:firstLineChars="200" w:firstLine="560"/>
+        <w:rPr>
+          <w:rFonts w:ascii="楷体" w:eastAsia="楷体" w:hAnsi="楷体" w:cs="Times New Roman" w:hint="eastAsia"/>
+          <w:sz w:val="28"/>
+          <w:szCs w:val="28"/>
+        </w:rPr>
+      </w:pPr>
+      <w:r>
+        <w:rPr>
+          <w:rFonts w:ascii="楷体" w:eastAsia="楷体" w:hAnsi="楷体" w:cs="Times New Roman" w:hint="eastAsia"/>
+          <w:sz w:val="28"/>
+          <w:szCs w:val="28"/>
+        </w:rPr>
+        <w:t>“圣经说，每个人都死在罪中，”妈妈解释道，“这意味着我们的灵魂是死的。但是，神的灵让耶稣从坟墓里复活，这样我们也可以得着生命。这就是救恩的意义。当我们相信时，神的生命之灵住在我们里面，我们的灵魂就从死里复活了，将来我们的身体也会复活。”</w:t>
+      </w:r>
+    </w:p>
+    <w:p>
+      <w:pPr>
+        <w:spacing w:line="240" w:lineRule="auto"/>
+        <w:ind w:firstLineChars="200" w:firstLine="560"/>
+        <w:rPr>
+          <w:rFonts w:ascii="楷体" w:eastAsia="楷体" w:hAnsi="楷体" w:cs="Times New Roman" w:hint="eastAsia"/>
+          <w:sz w:val="28"/>
+          <w:szCs w:val="28"/>
+        </w:rPr>
+      </w:pPr>
+      <w:r>
+        <w:rPr>
+          <w:rFonts w:ascii="楷体" w:eastAsia="楷体" w:hAnsi="楷体" w:cs="Times New Roman" w:hint="eastAsia"/>
+          <w:sz w:val="28"/>
+          <w:szCs w:val="28"/>
+        </w:rPr>
+        <w:t>“那真是个奇迹！”佩斯</w:t>
+      </w:r>
+      <w:proofErr w:type="gramStart"/>
+      <w:r>
+        <w:rPr>
+          <w:rFonts w:ascii="楷体" w:eastAsia="楷体" w:hAnsi="楷体" w:cs="Times New Roman" w:hint="eastAsia"/>
+          <w:sz w:val="28"/>
+          <w:szCs w:val="28"/>
+        </w:rPr>
+        <w:t>莉</w:t>
+      </w:r>
+      <w:proofErr w:type="gramEnd"/>
+      <w:r>
+        <w:rPr>
+          <w:rFonts w:ascii="楷体" w:eastAsia="楷体" w:hAnsi="楷体" w:cs="Times New Roman" w:hint="eastAsia"/>
+          <w:sz w:val="28"/>
+          <w:szCs w:val="28"/>
+        </w:rPr>
+        <w:t>惊叹道。</w:t>
+      </w:r>
+    </w:p>
+    <w:p>
+      <w:pPr>
+        <w:spacing w:line="240" w:lineRule="auto"/>
+        <w:ind w:firstLineChars="200" w:firstLine="560"/>
+        <w:rPr>
+          <w:rFonts w:ascii="楷体" w:eastAsia="楷体" w:hAnsi="楷体" w:cs="Times New Roman" w:hint="eastAsia"/>
+          <w:sz w:val="28"/>
+          <w:szCs w:val="28"/>
+        </w:rPr>
+      </w:pPr>
+      <w:r>
+        <w:rPr>
+          <w:rFonts w:ascii="楷体" w:eastAsia="楷体" w:hAnsi="楷体" w:cs="Times New Roman" w:hint="eastAsia"/>
+          <w:sz w:val="28"/>
+          <w:szCs w:val="28"/>
+        </w:rPr>
+        <w:t>“而且，”爸爸补充说，“神做这一切是因为祂爱我们，想让我们成为祂故事的一部分，而这是最激动人心的故事。就像你们的游戏一样，这个故事中也有挑战和需要学习的功课，但最终，神会永远战胜黑暗和一切邪恶！”</w:t>
+      </w:r>
+    </w:p>
+    <w:p>
+      <w:pPr>
+        <w:spacing w:line="240" w:lineRule="auto"/>
+        <w:ind w:firstLineChars="200" w:firstLine="560"/>
+        <w:rPr>
+          <w:rFonts w:ascii="楷体" w:eastAsia="楷体" w:hAnsi="楷体" w:cs="Times New Roman" w:hint="eastAsia"/>
+          <w:sz w:val="28"/>
+          <w:szCs w:val="28"/>
+        </w:rPr>
+      </w:pPr>
+      <w:r>
+        <w:rPr>
+          <w:rFonts w:ascii="楷体" w:eastAsia="楷体" w:hAnsi="楷体" w:cs="Times New Roman" w:hint="eastAsia"/>
+          <w:sz w:val="28"/>
+          <w:szCs w:val="28"/>
+        </w:rPr>
+        <w:t>布里杰笑了：“这比我们的游戏酷多了，因为这是真的！”</w:t>
+      </w:r>
+    </w:p>
+    <w:p>
+      <w:pPr>
+        <w:spacing w:line="240" w:lineRule="auto"/>
+        <w:ind w:firstLineChars="200" w:firstLine="560"/>
+        <w:rPr>
+          <w:rFonts w:ascii="楷体" w:eastAsia="楷体" w:hAnsi="楷体" w:cs="Times New Roman" w:hint="eastAsia"/>
+          <w:sz w:val="28"/>
+          <w:szCs w:val="28"/>
+        </w:rPr>
+      </w:pPr>
+      <w:r>
+        <w:rPr>
+          <w:rFonts w:ascii="楷体" w:eastAsia="楷体" w:hAnsi="楷体" w:cs="Times New Roman" w:hint="eastAsia"/>
+          <w:sz w:val="28"/>
+          <w:szCs w:val="28"/>
+        </w:rPr>
+        <w:t>——佐伊·布里克纳</w:t>
+      </w:r>
+    </w:p>
+    <w:p>
+      <w:pPr>
+        <w:spacing w:line="240" w:lineRule="auto"/>
+        <w:rPr>
+          <w:rFonts w:ascii="楷体" w:eastAsia="楷体" w:hAnsi="楷体" w:cs="Times New Roman" w:hint="eastAsia"/>
+          <w:b/>
+          <w:bCs/>
+          <w:sz w:val="28"/>
+          <w:szCs w:val="28"/>
+        </w:rPr>
+      </w:pPr>
+      <w:r>
+        <w:rPr>
+          <w:rFonts w:ascii="楷体" w:eastAsia="楷体" w:hAnsi="楷体" w:cs="Times New Roman" w:hint="eastAsia"/>
+          <w:b/>
+          <w:bCs/>
+          <w:sz w:val="28"/>
+          <w:szCs w:val="28"/>
+        </w:rPr>
+        <w:lastRenderedPageBreak/>
+        <w:t>你呢？</w:t>
+      </w:r>
+    </w:p>
+    <w:p>
+      <w:pPr>
+        <w:spacing w:line="240" w:lineRule="auto"/>
+        <w:ind w:firstLineChars="200" w:firstLine="560"/>
+        <w:rPr>
+          <w:rFonts w:ascii="楷体" w:eastAsia="楷体" w:hAnsi="楷体" w:cs="Times New Roman" w:hint="eastAsia"/>
+          <w:sz w:val="28"/>
+          <w:szCs w:val="28"/>
+        </w:rPr>
+      </w:pPr>
+      <w:r>
+        <w:rPr>
+          <w:rFonts w:ascii="楷体" w:eastAsia="楷体" w:hAnsi="楷体" w:cs="Times New Roman" w:hint="eastAsia"/>
+          <w:sz w:val="28"/>
+          <w:szCs w:val="28"/>
+        </w:rPr>
+        <w:t>你有没有想过</w:t>
+      </w:r>
+      <w:proofErr w:type="gramStart"/>
+      <w:r>
+        <w:rPr>
+          <w:rFonts w:ascii="楷体" w:eastAsia="楷体" w:hAnsi="楷体" w:cs="Times New Roman" w:hint="eastAsia"/>
+          <w:sz w:val="28"/>
+          <w:szCs w:val="28"/>
+        </w:rPr>
+        <w:t>神今天</w:t>
+      </w:r>
+      <w:proofErr w:type="gramEnd"/>
+      <w:r>
+        <w:rPr>
+          <w:rFonts w:ascii="楷体" w:eastAsia="楷体" w:hAnsi="楷体" w:cs="Times New Roman" w:hint="eastAsia"/>
+          <w:sz w:val="28"/>
+          <w:szCs w:val="28"/>
+        </w:rPr>
+        <w:t>是否还在行奇迹？神在整个历史中都做了许多伟大的奇迹，其中很多都记录在圣经里。而最重要的奇迹是神让耶稣从死里复活，这样我们可以得着生命！当我们相信耶稣是我们的救主时，我们就亲身经历了这个奇迹。</w:t>
+      </w:r>
+    </w:p>
+    <w:p>
+      <w:pPr>
+        <w:spacing w:line="240" w:lineRule="auto"/>
+        <w:ind w:firstLineChars="200" w:firstLine="560"/>
+        <w:rPr>
+          <w:rFonts w:ascii="楷体" w:eastAsia="楷体" w:hAnsi="楷体" w:cs="Times New Roman" w:hint="eastAsia"/>
+          <w:sz w:val="28"/>
+          <w:szCs w:val="28"/>
+        </w:rPr>
+      </w:pPr>
+    </w:p>
+    <w:p>
+      <w:pPr>
+        <w:spacing w:line="240" w:lineRule="auto"/>
+        <w:rPr>
+          <w:rFonts w:ascii="楷体" w:eastAsia="楷体" w:hAnsi="楷体" w:cs="Times New Roman" w:hint="eastAsia"/>
+          <w:b/>
+          <w:bCs/>
+          <w:sz w:val="28"/>
+          <w:szCs w:val="28"/>
+        </w:rPr>
+      </w:pPr>
+      <w:r>
+        <w:rPr>
+          <w:rFonts w:ascii="楷体" w:eastAsia="楷体" w:hAnsi="楷体" w:cs="Times New Roman" w:hint="eastAsia"/>
+          <w:b/>
+          <w:bCs/>
+          <w:sz w:val="28"/>
+          <w:szCs w:val="28"/>
+        </w:rPr>
+        <w:t>今</w:t>
+      </w:r>
+      <w:r>
+        <w:rPr>
+          <w:rFonts w:ascii="楷体" w:eastAsia="楷体" w:hAnsi="楷体" w:cs="Times New Roman" w:hint="eastAsia"/>
+          <w:b/>
+          <w:bCs/>
+          <w:sz w:val="28"/>
+          <w:szCs w:val="28"/>
+        </w:rPr>
+        <w:t>日金句</w:t>
+      </w:r>
+      <w:r>
+        <w:rPr>
+          <w:rFonts w:ascii="楷体" w:eastAsia="楷体" w:hAnsi="楷体" w:cs="Times New Roman" w:hint="eastAsia"/>
+          <w:b/>
+          <w:bCs/>
+          <w:sz w:val="28"/>
+          <w:szCs w:val="28"/>
+        </w:rPr>
+        <w:t>：</w:t>
+      </w:r>
+    </w:p>
+    <w:p>
+      <w:pPr>
+        <w:spacing w:line="240" w:lineRule="auto"/>
+        <w:ind w:firstLineChars="200" w:firstLine="560"/>
+        <w:rPr>
+          <w:rFonts w:ascii="楷体" w:eastAsia="楷体" w:hAnsi="楷体" w:cs="Times New Roman"/>
+          <w:sz w:val="28"/>
+          <w:szCs w:val="28"/>
+        </w:rPr>
+      </w:pPr>
+      <w:r>
+        <w:rPr>
+          <w:rFonts w:ascii="楷体" w:eastAsia="楷体" w:hAnsi="楷体" w:cs="Times New Roman" w:hint="eastAsia"/>
+          <w:sz w:val="28"/>
+          <w:szCs w:val="28"/>
+        </w:rPr>
+        <w:t>“现在活着的，不再是我，乃是基督在我里面活着。”</w:t>
+      </w:r>
+    </w:p>
+    <w:p>
+      <w:pPr>
+        <w:spacing w:line="240" w:lineRule="auto"/>
+        <w:ind w:firstLineChars="200" w:firstLine="560"/>
+        <w:rPr>
+          <w:rFonts w:ascii="楷体" w:eastAsia="楷体" w:hAnsi="楷体" w:cs="Times New Roman" w:hint="eastAsia"/>
+          <w:sz w:val="28"/>
+          <w:szCs w:val="28"/>
+        </w:rPr>
+        <w:sectPr>
+          <w:pgSz w:w="11906" w:h="16838"/>
+          <w:pgMar w:top="1440" w:right="1800" w:bottom="1440" w:left="1800" w:header="851" w:footer="992" w:gutter="0"/>
+          <w:cols w:space="425"/>
+          <w:docGrid w:type="lines" w:linePitch="312"/>
+        </w:sectPr>
+      </w:pPr>
+      <w:r>
+        <w:rPr>
+          <w:rFonts w:ascii="楷体" w:eastAsia="楷体" w:hAnsi="楷体" w:cs="Times New Roman" w:hint="eastAsia"/>
+          <w:sz w:val="28"/>
+          <w:szCs w:val="28"/>
+        </w:rPr>
+        <w:t xml:space="preserve"> </w:t>
+      </w:r>
+      <w:r>
+        <w:rPr>
+          <w:rFonts w:ascii="楷体" w:eastAsia="楷体" w:hAnsi="楷体" w:cs="Times New Roman" w:hint="eastAsia"/>
+          <w:sz w:val="28"/>
+          <w:szCs w:val="28"/>
+        </w:rPr>
+        <w:t>——</w:t>
+      </w:r>
+      <w:r>
+        <w:rPr>
+          <w:rFonts w:ascii="楷体" w:eastAsia="楷体" w:hAnsi="楷体" w:cs="Times New Roman" w:hint="eastAsia"/>
+          <w:sz w:val="28"/>
+          <w:szCs w:val="28"/>
+        </w:rPr>
+        <w:t>加拉</w:t>
+      </w:r>
+      <w:proofErr w:type="gramStart"/>
+      <w:r>
+        <w:rPr>
+          <w:rFonts w:ascii="楷体" w:eastAsia="楷体" w:hAnsi="楷体" w:cs="Times New Roman" w:hint="eastAsia"/>
+          <w:sz w:val="28"/>
+          <w:szCs w:val="28"/>
+        </w:rPr>
+        <w:t>太</w:t>
+      </w:r>
+      <w:proofErr w:type="gramEnd"/>
+      <w:r>
+        <w:rPr>
+          <w:rFonts w:ascii="楷体" w:eastAsia="楷体" w:hAnsi="楷体" w:cs="Times New Roman" w:hint="eastAsia"/>
+          <w:sz w:val="28"/>
+          <w:szCs w:val="28"/>
+        </w:rPr>
+        <w:t>书 2:20（和合本）</w:t>
       </w:r>
     </w:p>
     <w:p>
@@ -20835,7 +23738,6 @@
           <w:rFonts w:ascii="楷体" w:eastAsia="楷体" w:hAnsi="楷体" w:hint="eastAsia"/>
           <w:sz w:val="28"/>
           <w:szCs w:val="28"/>
-          <w:lang w:eastAsia="zh-TW"/>
         </w:rPr>
       </w:pPr>
     </w:p>
@@ -21311,7 +24213,7 @@
   <w:style w:type="paragraph" w:default="1" w:styleId="a">
     <w:name w:val="Normal"/>
     <w:qFormat/>
-    <w:rsid w:val="00D45750"/>
+    <w:rsid w:val="00085149"/>
     <w:pPr>
       <w:widowControl w:val="0"/>
     </w:pPr>

</xml_diff>